<commit_message>
everything should be here...
</commit_message>
<xml_diff>
--- a/documents/FinishedCards.docx
+++ b/documents/FinishedCards.docx
@@ -1,416 +1,6 @@
 
 <file path=word/document.xml><?xml version="1.0" encoding="utf-8"?>
 <w:document xmlns:wpc="http://schemas.microsoft.com/office/word/2010/wordprocessingCanvas" xmlns:cx="http://schemas.microsoft.com/office/drawing/2014/chartex" xmlns:cx1="http://schemas.microsoft.com/office/drawing/2015/9/8/chartex" xmlns:cx2="http://schemas.microsoft.com/office/drawing/2015/10/21/chartex" xmlns:cx3="http://schemas.microsoft.com/office/drawing/2016/5/9/chartex" xmlns:cx4="http://schemas.microsoft.com/office/drawing/2016/5/10/chartex" xmlns:cx5="http://schemas.microsoft.com/office/drawing/2016/5/11/chartex" xmlns:cx6="http://schemas.microsoft.com/office/drawing/2016/5/12/chartex" xmlns:cx7="http://schemas.microsoft.com/office/drawing/2016/5/13/chartex" xmlns:cx8="http://schemas.microsoft.com/office/drawing/2016/5/14/chartex" xmlns:mc="http://schemas.openxmlformats.org/markup-compatibility/2006" xmlns:aink="http://schemas.microsoft.com/office/drawing/2016/ink" xmlns:am3d="http://schemas.microsoft.com/office/drawing/2017/model3d" xmlns:o="urn:schemas-microsoft-com:office:office" xmlns:r="http://schemas.openxmlformats.org/officeDocument/2006/relationships" xmlns:m="http://schemas.openxmlformats.org/officeDocument/2006/math" xmlns:v="urn:schemas-microsoft-com:vml" xmlns:wp14="http://schemas.microsoft.com/office/word/2010/wordprocessingDrawing" xmlns:wp="http://schemas.openxmlformats.org/drawingml/2006/wordprocessingDrawing" xmlns:w10="urn:schemas-microsoft-com:office:word" xmlns:w="http://schemas.openxmlformats.org/wordprocessingml/2006/main" xmlns:w14="http://schemas.microsoft.com/office/word/2010/wordml" xmlns:w15="http://schemas.microsoft.com/office/word/2012/wordml" xmlns:w16cid="http://schemas.microsoft.com/office/word/2016/wordml/cid" xmlns:w16se="http://schemas.microsoft.com/office/word/2015/wordml/symex" xmlns:wpg="http://schemas.microsoft.com/office/word/2010/wordprocessingGroup" xmlns:wpi="http://schemas.microsoft.com/office/word/2010/wordprocessingInk" xmlns:wne="http://schemas.microsoft.com/office/word/2006/wordml" xmlns:wps="http://schemas.microsoft.com/office/word/2010/wordprocessingShape" mc:Ignorable="w14 w15 w16se w16cid wp14">
-  <w:body>
-    <w:p>
-      <w:pPr>
-        <w:spacing w:after="120" w:line="240" w:lineRule="auto"/>
-        <w:rPr>
-          <w:b/>
-          <w:szCs w:val="20"/>
-        </w:rPr>
-      </w:pPr>
-      <w:r>
-        <w:rPr>
-          <w:b/>
-          <w:sz w:val="28"/>
-          <w:szCs w:val="20"/>
-        </w:rPr>
-        <w:t>FakeBot</w:t>
-      </w:r>
-      <w:r>
-        <w:rPr>
-          <w:b/>
-          <w:szCs w:val="20"/>
-        </w:rPr>
-        <w:tab/>
-      </w:r>
-      <w:r>
-        <w:rPr>
-          <w:b/>
-          <w:szCs w:val="20"/>
-        </w:rPr>
-        <w:tab/>
-      </w:r>
-      <w:r>
-        <w:rPr>
-          <w:b/>
-          <w:szCs w:val="20"/>
-        </w:rPr>
-        <w:tab/>
-      </w:r>
-      <w:r>
-        <w:rPr>
-          <w:b/>
-          <w:szCs w:val="20"/>
-        </w:rPr>
-        <w:tab/>
-      </w:r>
-      <w:r>
-        <w:rPr>
-          <w:b/>
-          <w:szCs w:val="20"/>
-        </w:rPr>
-        <w:tab/>
-      </w:r>
-      <w:r>
-        <w:rPr>
-          <w:b/>
-          <w:szCs w:val="20"/>
-        </w:rPr>
-        <w:t xml:space="preserve">   </w:t>
-      </w:r>
-      <w:r>
-        <w:rPr>
-          <w:b/>
-          <w:szCs w:val="20"/>
-        </w:rPr>
-        <w:t>FakeBusiness</w:t>
-      </w:r>
-      <w:r>
-        <w:rPr>
-          <w:b/>
-          <w:szCs w:val="20"/>
-        </w:rPr>
-        <w:t xml:space="preserve"> </w:t>
-      </w:r>
-    </w:p>
-    <w:tbl>
-      <w:tblPr>
-        <w:tblW w:w="0" w:type="auto"/>
-        <w:tblBorders>
-          <w:top w:val="single" w:sz="4" w:space="0" w:color="auto"/>
-          <w:left w:val="single" w:sz="4" w:space="0" w:color="auto"/>
-          <w:bottom w:val="single" w:sz="4" w:space="0" w:color="auto"/>
-          <w:right w:val="single" w:sz="4" w:space="0" w:color="auto"/>
-          <w:insideH w:val="single" w:sz="4" w:space="0" w:color="auto"/>
-          <w:insideV w:val="single" w:sz="4" w:space="0" w:color="auto"/>
-        </w:tblBorders>
-        <w:tblCellMar>
-          <w:left w:w="115" w:type="dxa"/>
-          <w:right w:w="115" w:type="dxa"/>
-        </w:tblCellMar>
-        <w:tblLook w:val="04A0" w:firstRow="1" w:lastRow="0" w:firstColumn="1" w:lastColumn="0" w:noHBand="0" w:noVBand="1"/>
-      </w:tblPr>
-      <w:tblGrid>
-        <w:gridCol w:w="4598"/>
-        <w:gridCol w:w="1062"/>
-        <w:gridCol w:w="954"/>
-      </w:tblGrid>
-      <w:tr>
-        <w:tc>
-          <w:tcPr>
-            <w:tcW w:w="4795" w:type="dxa"/>
-            <w:shd w:val="clear" w:color="auto" w:fill="auto"/>
-            <w:vAlign w:val="center"/>
-          </w:tcPr>
-          <w:p>
-            <w:pPr>
-              <w:spacing w:before="60" w:after="60" w:line="240" w:lineRule="auto"/>
-              <w:rPr>
-                <w:b/>
-                <w:sz w:val="24"/>
-                <w:szCs w:val="20"/>
-              </w:rPr>
-            </w:pPr>
-            <w:r>
-              <w:rPr>
-                <w:b/>
-                <w:sz w:val="24"/>
-                <w:szCs w:val="20"/>
-              </w:rPr>
-              <w:t>Test Issue 1</w:t>
-            </w:r>
-          </w:p>
-        </w:tc>
-        <w:tc>
-          <w:tcPr>
-            <w:tcW w:w="1080" w:type="dxa"/>
-            <w:shd w:val="clear" w:color="auto" w:fill="auto"/>
-            <w:vAlign w:val="center"/>
-          </w:tcPr>
-          <w:p>
-            <w:pPr>
-              <w:spacing w:before="60" w:after="60" w:line="240" w:lineRule="auto"/>
-              <w:rPr>
-                <w:b/>
-                <w:sz w:val="24"/>
-                <w:szCs w:val="20"/>
-              </w:rPr>
-            </w:pPr>
-            <w:r>
-              <w:rPr>
-                <w:b/>
-                <w:sz w:val="24"/>
-                <w:szCs w:val="20"/>
-              </w:rPr>
-              <w:t>Est:</w:t>
-            </w:r>
-            <w:r>
-              <w:rPr>
-                <w:b/>
-                <w:sz w:val="24"/>
-                <w:szCs w:val="20"/>
-              </w:rPr>
-              <w:t xml:space="preserve"> </w:t>
-            </w:r>
-            <w:r>
-              <w:rPr>
-                <w:b/>
-                <w:sz w:val="24"/>
-                <w:szCs w:val="20"/>
-              </w:rPr>
-              <w:t>2</w:t>
-            </w:r>
-          </w:p>
-        </w:tc>
-        <w:tc>
-          <w:tcPr>
-            <w:tcW w:w="965" w:type="dxa"/>
-            <w:shd w:val="clear" w:color="auto" w:fill="auto"/>
-            <w:vAlign w:val="center"/>
-          </w:tcPr>
-          <w:p>
-            <w:pPr>
-              <w:spacing w:before="60" w:after="60" w:line="240" w:lineRule="auto"/>
-              <w:rPr>
-                <w:b/>
-                <w:sz w:val="24"/>
-                <w:szCs w:val="20"/>
-              </w:rPr>
-            </w:pPr>
-            <w:r>
-              <w:rPr>
-                <w:b/>
-                <w:sz w:val="24"/>
-                <w:szCs w:val="20"/>
-              </w:rPr>
-              <w:t xml:space="preserve">Act: </w:t>
-            </w:r>
-            <w:r>
-              <w:rPr>
-                <w:b/>
-                <w:sz w:val="24"/>
-                <w:szCs w:val="20"/>
-              </w:rPr>
-              <w:t/>
-            </w:r>
-          </w:p>
-        </w:tc>
-      </w:tr>
-    </w:tbl>
-    <w:p>
-      <w:pPr>
-        <w:spacing w:after="0" w:line="240" w:lineRule="auto"/>
-        <w:rPr>
-          <w:b/>
-          <w:sz w:val="44"/>
-          <w:szCs w:val="20"/>
-        </w:rPr>
-      </w:pPr>
-      <w:bookmarkStart w:id="0" w:name="_GoBack"/>
-      <w:bookmarkEnd w:id="0"/>
-      <w:r>
-        <w:rPr>
-          <w:b/>
-          <w:noProof/>
-          <w:sz w:val="44"/>
-          <w:szCs w:val="20"/>
-        </w:rPr>
-        <mc:AlternateContent>
-          <mc:Choice Requires="wps">
-            <w:drawing>
-              <wp:anchor distT="45720" distB="45720" distL="114300" distR="114300" simplePos="0" relativeHeight="251659264" behindDoc="0" locked="0" layoutInCell="1" allowOverlap="1">
-                <wp:simplePos x="0" y="0"/>
-                <wp:positionH relativeFrom="margin">
-                  <wp:posOffset>-97155</wp:posOffset>
-                </wp:positionH>
-                <wp:positionV relativeFrom="paragraph">
-                  <wp:posOffset>34290</wp:posOffset>
-                </wp:positionV>
-                <wp:extent cx="4400550" cy="1619250"/>
-                <wp:effectExtent l="0" t="0" r="0" b="0"/>
-                <wp:wrapNone/>
-                <wp:docPr id="217" name="Text Box 2"/>
-                <wp:cNvGraphicFramePr>
-                  <a:graphicFrameLocks xmlns:a="http://schemas.openxmlformats.org/drawingml/2006/main"/>
-                </wp:cNvGraphicFramePr>
-                <a:graphic xmlns:a="http://schemas.openxmlformats.org/drawingml/2006/main">
-                  <a:graphicData uri="http://schemas.microsoft.com/office/word/2010/wordprocessingShape">
-                    <wps:wsp>
-                      <wps:cNvSpPr txBox="1">
-                        <a:spLocks noChangeArrowheads="1"/>
-                      </wps:cNvSpPr>
-                      <wps:spPr bwMode="auto">
-                        <a:xfrm>
-                          <a:off x="0" y="0"/>
-                          <a:ext cx="4400550" cy="1619250"/>
-                        </a:xfrm>
-                        <a:prstGeom prst="rect">
-                          <a:avLst/>
-                        </a:prstGeom>
-                        <a:noFill/>
-                        <a:ln w="9525">
-                          <a:noFill/>
-                          <a:miter lim="800000"/>
-                          <a:headEnd/>
-                          <a:tailEnd/>
-                        </a:ln>
-                      </wps:spPr>
-                      <wps:txbx>
-                        <w:txbxContent>
-                          <w:tbl>
-                            <w:tblPr>
-                              <w:tblStyle w:val="TableGrid"/>
-                              <w:tblW w:w="6655" w:type="dxa"/>
-                              <w:tblBorders>
-                                <w:top w:val="none" w:sz="0" w:space="0" w:color="auto"/>
-                                <w:left w:val="none" w:sz="0" w:space="0" w:color="auto"/>
-                                <w:bottom w:val="none" w:sz="0" w:space="0" w:color="auto"/>
-                                <w:right w:val="none" w:sz="0" w:space="0" w:color="auto"/>
-                                <w:insideH w:val="none" w:sz="0" w:space="0" w:color="auto"/>
-                                <w:insideV w:val="none" w:sz="0" w:space="0" w:color="auto"/>
-                              </w:tblBorders>
-                              <w:tblCellMar>
-                                <w:left w:w="0" w:type="dxa"/>
-                                <w:right w:w="0" w:type="dxa"/>
-                              </w:tblCellMar>
-                              <w:tblLook w:val="04A0" w:firstRow="1" w:lastRow="0" w:firstColumn="1" w:lastColumn="0" w:noHBand="0" w:noVBand="1"/>
-                            </w:tblPr>
-                            <w:tblGrid>
-                              <w:gridCol w:w="6655"/>
-                            </w:tblGrid>
-                            <w:tr>
-                              <w:trPr>
-                                <w:trHeight w:val="2417"/>
-                              </w:trPr>
-                              <w:tc>
-                                <w:tcPr>
-                                  <w:tcW w:w="6655" w:type="dxa"/>
-                                  <w:tcFitText/>
-                                </w:tcPr>
-                                <w:p>
-                                  <w:pPr>
-                                    <w:spacing w:after="0" w:line="240" w:lineRule="auto"/>
-                                    <w:rPr>
-                                      <w:b/>
-                                      <w:sz w:val="44"/>
-                                      <w:szCs w:val="20"/>
-                                    </w:rPr>
-                                  </w:pPr>
-                                  <w:r>
-                                    <w:rPr>
-                                      <w:b/>
-                                      <w:sz w:val="44"/>
-                                      <w:szCs w:val="20"/>
-                                    </w:rPr>
-                                    <w:t>Description: Super realistic card, about fruits.</w:t>
-                                  </w:r>
-                                </w:p>
-                              </w:tc>
-                            </w:tr>
-                          </w:tbl>
-                          <w:p/>
-                        </w:txbxContent>
-                      </wps:txbx>
-                      <wps:bodyPr rot="0" vert="horz" wrap="square" lIns="91440" tIns="45720" rIns="91440" bIns="45720" anchor="t" anchorCtr="0">
-                        <a:noAutofit/>
-                      </wps:bodyPr>
-                    </wps:wsp>
-                  </a:graphicData>
-                </a:graphic>
-                <wp14:sizeRelH relativeFrom="margin">
-                  <wp14:pctWidth>0</wp14:pctWidth>
-                </wp14:sizeRelH>
-                <wp14:sizeRelV relativeFrom="margin">
-                  <wp14:pctHeight>0</wp14:pctHeight>
-                </wp14:sizeRelV>
-              </wp:anchor>
-            </w:drawing>
-          </mc:Choice>
-          <mc:Fallback>
-            <w:pict>
-              <v:shapetype id="_x0000_t202" coordsize="21600,21600" o:spt="202" path="m,l,21600r21600,l21600,xe">
-                <v:stroke joinstyle="miter"/>
-                <v:path gradientshapeok="t" o:connecttype="rect"/>
-              </v:shapetype>
-              <v:shape id="Text Box 2" o:spid="_x0000_s1026" type="#_x0000_t202" style="position:absolute;margin-left:-7.65pt;margin-top:2.7pt;width:346.5pt;height:127.5pt;z-index:251659264;visibility:visible;mso-wrap-style:square;mso-width-percent:0;mso-height-percent:0;mso-wrap-distance-left:9pt;mso-wrap-distance-top:3.6pt;mso-wrap-distance-right:9pt;mso-wrap-distance-bottom:3.6pt;mso-position-horizontal:absolute;mso-position-horizontal-relative:margin;mso-position-vertical:absolute;mso-position-vertical-relative:text;mso-width-percent:0;mso-height-percent:0;mso-width-relative:margin;mso-height-relative:margin;v-text-anchor:top" o:gfxdata="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" filled="f" stroked="f">
-                <v:textbox>
-                  <w:txbxContent>
-                    <w:tbl>
-                      <w:tblPr>
-                        <w:tblStyle w:val="TableGrid"/>
-                        <w:tblW w:w="6655" w:type="dxa"/>
-                        <w:tblBorders>
-                          <w:top w:val="none" w:sz="0" w:space="0" w:color="auto"/>
-                          <w:left w:val="none" w:sz="0" w:space="0" w:color="auto"/>
-                          <w:bottom w:val="none" w:sz="0" w:space="0" w:color="auto"/>
-                          <w:right w:val="none" w:sz="0" w:space="0" w:color="auto"/>
-                          <w:insideH w:val="none" w:sz="0" w:space="0" w:color="auto"/>
-                          <w:insideV w:val="none" w:sz="0" w:space="0" w:color="auto"/>
-                        </w:tblBorders>
-                        <w:tblCellMar>
-                          <w:left w:w="0" w:type="dxa"/>
-                          <w:right w:w="0" w:type="dxa"/>
-                        </w:tblCellMar>
-                        <w:tblLook w:val="04A0" w:firstRow="1" w:lastRow="0" w:firstColumn="1" w:lastColumn="0" w:noHBand="0" w:noVBand="1"/>
-                      </w:tblPr>
-                      <w:tblGrid>
-                        <w:gridCol w:w="6655"/>
-                      </w:tblGrid>
-                      <w:tr>
-                        <w:trPr>
-                          <w:trHeight w:val="2417"/>
-                        </w:trPr>
-                        <w:tc>
-                          <w:tcPr>
-                            <w:tcW w:w="6655" w:type="dxa"/>
-                            <w:tcFitText/>
-                          </w:tcPr>
-                          <w:p>
-                            <w:pPr>
-                              <w:spacing w:after="0" w:line="240" w:lineRule="auto"/>
-                              <w:rPr>
-                                <w:b/>
-                                <w:sz w:val="44"/>
-                                <w:szCs w:val="20"/>
-                              </w:rPr>
-                            </w:pPr>
-                            <w:r>
-                              <w:rPr>
-                                <w:b/>
-                                <w:sz w:val="44"/>
-                                <w:szCs w:val="20"/>
-                              </w:rPr>
-                              <w:t>Description: Super realistic card, about fruits.</w:t>
-                            </w:r>
-                          </w:p>
-                        </w:tc>
-                      </w:tr>
-                    </w:tbl>
-                    <w:p/>
-                  </w:txbxContent>
-                </v:textbox>
-                <w10:wrap anchorx="margin"/>
-              </v:shape>
-            </w:pict>
-          </mc:Fallback>
-        </mc:AlternateContent>
-      </w:r>
-    </w:p>
-    <w:sectPr>
-      <w:headerReference w:type="even" r:id="rId13"/>
-      <w:headerReference w:type="default" r:id="rId14"/>
-      <w:footerReference w:type="default" r:id="rId15"/>
-      <w:headerReference w:type="first" r:id="rId16"/>
-      <w:pgSz w:w="7200" w:h="4320" w:orient="landscape"/>
-      <w:pgMar w:top="288" w:right="288" w:bottom="180" w:left="288" w:header="0" w:footer="0" w:gutter="0"/>
-      <w:paperSrc w:first="258" w:other="258"/>
-      <w:cols w:space="720"/>
-      <w:docGrid w:linePitch="360"/>
-    </w:sectPr>
-  </w:body>
-  <w:br w:type="page"/>
   <w:body>
     <w:p>
       <w:pPr>
@@ -614,411 +204,11 @@
         <w:spacing w:after="0" w:line="240" w:lineRule="auto"/>
         <w:rPr>
           <w:b/>
-          <w:sz w:val="44"/>
+          <w:sz w:val="20"/>
           <w:szCs w:val="20"/>
         </w:rPr>
       </w:pPr>
-      <w:bookmarkStart w:id="0" w:name="_GoBack"/>
-      <w:bookmarkEnd w:id="0"/>
-      <w:r>
-        <w:rPr>
-          <w:b/>
-          <w:noProof/>
-          <w:sz w:val="44"/>
-          <w:szCs w:val="20"/>
-        </w:rPr>
-        <mc:AlternateContent>
-          <mc:Choice Requires="wps">
-            <w:drawing>
-              <wp:anchor distT="45720" distB="45720" distL="114300" distR="114300" simplePos="0" relativeHeight="251659264" behindDoc="0" locked="0" layoutInCell="1" allowOverlap="1">
-                <wp:simplePos x="0" y="0"/>
-                <wp:positionH relativeFrom="margin">
-                  <wp:posOffset>-97155</wp:posOffset>
-                </wp:positionH>
-                <wp:positionV relativeFrom="paragraph">
-                  <wp:posOffset>34290</wp:posOffset>
-                </wp:positionV>
-                <wp:extent cx="4400550" cy="1619250"/>
-                <wp:effectExtent l="0" t="0" r="0" b="0"/>
-                <wp:wrapNone/>
-                <wp:docPr id="217" name="Text Box 2"/>
-                <wp:cNvGraphicFramePr>
-                  <a:graphicFrameLocks xmlns:a="http://schemas.openxmlformats.org/drawingml/2006/main"/>
-                </wp:cNvGraphicFramePr>
-                <a:graphic xmlns:a="http://schemas.openxmlformats.org/drawingml/2006/main">
-                  <a:graphicData uri="http://schemas.microsoft.com/office/word/2010/wordprocessingShape">
-                    <wps:wsp>
-                      <wps:cNvSpPr txBox="1">
-                        <a:spLocks noChangeArrowheads="1"/>
-                      </wps:cNvSpPr>
-                      <wps:spPr bwMode="auto">
-                        <a:xfrm>
-                          <a:off x="0" y="0"/>
-                          <a:ext cx="4400550" cy="1619250"/>
-                        </a:xfrm>
-                        <a:prstGeom prst="rect">
-                          <a:avLst/>
-                        </a:prstGeom>
-                        <a:noFill/>
-                        <a:ln w="9525">
-                          <a:noFill/>
-                          <a:miter lim="800000"/>
-                          <a:headEnd/>
-                          <a:tailEnd/>
-                        </a:ln>
-                      </wps:spPr>
-                      <wps:txbx>
-                        <w:txbxContent>
-                          <w:tbl>
-                            <w:tblPr>
-                              <w:tblStyle w:val="TableGrid"/>
-                              <w:tblW w:w="6655" w:type="dxa"/>
-                              <w:tblBorders>
-                                <w:top w:val="none" w:sz="0" w:space="0" w:color="auto"/>
-                                <w:left w:val="none" w:sz="0" w:space="0" w:color="auto"/>
-                                <w:bottom w:val="none" w:sz="0" w:space="0" w:color="auto"/>
-                                <w:right w:val="none" w:sz="0" w:space="0" w:color="auto"/>
-                                <w:insideH w:val="none" w:sz="0" w:space="0" w:color="auto"/>
-                                <w:insideV w:val="none" w:sz="0" w:space="0" w:color="auto"/>
-                              </w:tblBorders>
-                              <w:tblCellMar>
-                                <w:left w:w="0" w:type="dxa"/>
-                                <w:right w:w="0" w:type="dxa"/>
-                              </w:tblCellMar>
-                              <w:tblLook w:val="04A0" w:firstRow="1" w:lastRow="0" w:firstColumn="1" w:lastColumn="0" w:noHBand="0" w:noVBand="1"/>
-                            </w:tblPr>
-                            <w:tblGrid>
-                              <w:gridCol w:w="6655"/>
-                            </w:tblGrid>
-                            <w:tr>
-                              <w:trPr>
-                                <w:trHeight w:val="2417"/>
-                              </w:trPr>
-                              <w:tc>
-                                <w:tcPr>
-                                  <w:tcW w:w="6655" w:type="dxa"/>
-                                  <w:tcFitText/>
-                                </w:tcPr>
-                                <w:p>
-                                  <w:pPr>
-                                    <w:spacing w:after="0" w:line="240" w:lineRule="auto"/>
-                                    <w:rPr>
-                                      <w:b/>
-                                      <w:sz w:val="44"/>
-                                      <w:szCs w:val="20"/>
-                                    </w:rPr>
-                                  </w:pPr>
-                                  <w:r>
-                                    <w:rPr>
-                                      <w:b/>
-                                      <w:sz w:val="44"/>
-                                      <w:szCs w:val="20"/>
-                                    </w:rPr>
-                                    <w:t>this is the new issue</w:t>
-                                  </w:r>
-                                </w:p>
-                              </w:tc>
-                            </w:tr>
-                          </w:tbl>
-                          <w:p/>
-                        </w:txbxContent>
-                      </wps:txbx>
-                      <wps:bodyPr rot="0" vert="horz" wrap="square" lIns="91440" tIns="45720" rIns="91440" bIns="45720" anchor="t" anchorCtr="0">
-                        <a:noAutofit/>
-                      </wps:bodyPr>
-                    </wps:wsp>
-                  </a:graphicData>
-                </a:graphic>
-                <wp14:sizeRelH relativeFrom="margin">
-                  <wp14:pctWidth>0</wp14:pctWidth>
-                </wp14:sizeRelH>
-                <wp14:sizeRelV relativeFrom="margin">
-                  <wp14:pctHeight>0</wp14:pctHeight>
-                </wp14:sizeRelV>
-              </wp:anchor>
-            </w:drawing>
-          </mc:Choice>
-          <mc:Fallback>
-            <w:pict>
-              <v:shapetype id="_x0000_t202" coordsize="21600,21600" o:spt="202" path="m,l,21600r21600,l21600,xe">
-                <v:stroke joinstyle="miter"/>
-                <v:path gradientshapeok="t" o:connecttype="rect"/>
-              </v:shapetype>
-              <v:shape id="Text Box 2" o:spid="_x0000_s1026" type="#_x0000_t202" style="position:absolute;margin-left:-7.65pt;margin-top:2.7pt;width:346.5pt;height:127.5pt;z-index:251659264;visibility:visible;mso-wrap-style:square;mso-width-percent:0;mso-height-percent:0;mso-wrap-distance-left:9pt;mso-wrap-distance-top:3.6pt;mso-wrap-distance-right:9pt;mso-wrap-distance-bottom:3.6pt;mso-position-horizontal:absolute;mso-position-horizontal-relative:margin;mso-position-vertical:absolute;mso-position-vertical-relative:text;mso-width-percent:0;mso-height-percent:0;mso-width-relative:margin;mso-height-relative:margin;v-text-anchor:top" o:gfxdata="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" filled="f" stroked="f">
-                <v:textbox>
-                  <w:txbxContent>
-                    <w:tbl>
-                      <w:tblPr>
-                        <w:tblStyle w:val="TableGrid"/>
-                        <w:tblW w:w="6655" w:type="dxa"/>
-                        <w:tblBorders>
-                          <w:top w:val="none" w:sz="0" w:space="0" w:color="auto"/>
-                          <w:left w:val="none" w:sz="0" w:space="0" w:color="auto"/>
-                          <w:bottom w:val="none" w:sz="0" w:space="0" w:color="auto"/>
-                          <w:right w:val="none" w:sz="0" w:space="0" w:color="auto"/>
-                          <w:insideH w:val="none" w:sz="0" w:space="0" w:color="auto"/>
-                          <w:insideV w:val="none" w:sz="0" w:space="0" w:color="auto"/>
-                        </w:tblBorders>
-                        <w:tblCellMar>
-                          <w:left w:w="0" w:type="dxa"/>
-                          <w:right w:w="0" w:type="dxa"/>
-                        </w:tblCellMar>
-                        <w:tblLook w:val="04A0" w:firstRow="1" w:lastRow="0" w:firstColumn="1" w:lastColumn="0" w:noHBand="0" w:noVBand="1"/>
-                      </w:tblPr>
-                      <w:tblGrid>
-                        <w:gridCol w:w="6655"/>
-                      </w:tblGrid>
-                      <w:tr>
-                        <w:trPr>
-                          <w:trHeight w:val="2417"/>
-                        </w:trPr>
-                        <w:tc>
-                          <w:tcPr>
-                            <w:tcW w:w="6655" w:type="dxa"/>
-                            <w:tcFitText/>
-                          </w:tcPr>
-                          <w:p>
-                            <w:pPr>
-                              <w:spacing w:after="0" w:line="240" w:lineRule="auto"/>
-                              <w:rPr>
-                                <w:b/>
-                                <w:sz w:val="44"/>
-                                <w:szCs w:val="20"/>
-                              </w:rPr>
-                            </w:pPr>
-                            <w:r>
-                              <w:rPr>
-                                <w:b/>
-                                <w:sz w:val="44"/>
-                                <w:szCs w:val="20"/>
-                              </w:rPr>
-                              <w:t>this is the new issue</w:t>
-                            </w:r>
-                          </w:p>
-                        </w:tc>
-                      </w:tr>
-                    </w:tbl>
-                    <w:p/>
-                  </w:txbxContent>
-                </v:textbox>
-                <w10:wrap anchorx="margin"/>
-              </v:shape>
-            </w:pict>
-          </mc:Fallback>
-        </mc:AlternateContent>
-      </w:r>
     </w:p>
-    <w:sectPr>
-      <w:headerReference w:type="even" r:id="rId13"/>
-      <w:headerReference w:type="default" r:id="rId14"/>
-      <w:footerReference w:type="default" r:id="rId15"/>
-      <w:headerReference w:type="first" r:id="rId16"/>
-      <w:pgSz w:w="7200" w:h="4320" w:orient="landscape"/>
-      <w:pgMar w:top="288" w:right="288" w:bottom="180" w:left="288" w:header="0" w:footer="0" w:gutter="0"/>
-      <w:paperSrc w:first="258" w:other="258"/>
-      <w:cols w:space="720"/>
-      <w:docGrid w:linePitch="360"/>
-    </w:sectPr>
-  </w:body>
-  <w:br w:type="page"/>
-  <w:body>
-    <w:p>
-      <w:pPr>
-        <w:spacing w:after="120" w:line="240" w:lineRule="auto"/>
-        <w:rPr>
-          <w:b/>
-          <w:szCs w:val="20"/>
-        </w:rPr>
-      </w:pPr>
-      <w:r>
-        <w:rPr>
-          <w:b/>
-          <w:sz w:val="28"/>
-          <w:szCs w:val="20"/>
-        </w:rPr>
-        <w:t>FakeBot</w:t>
-      </w:r>
-      <w:r>
-        <w:rPr>
-          <w:b/>
-          <w:szCs w:val="20"/>
-        </w:rPr>
-        <w:tab/>
-      </w:r>
-      <w:r>
-        <w:rPr>
-          <w:b/>
-          <w:szCs w:val="20"/>
-        </w:rPr>
-        <w:tab/>
-      </w:r>
-      <w:r>
-        <w:rPr>
-          <w:b/>
-          <w:szCs w:val="20"/>
-        </w:rPr>
-        <w:tab/>
-      </w:r>
-      <w:r>
-        <w:rPr>
-          <w:b/>
-          <w:szCs w:val="20"/>
-        </w:rPr>
-        <w:tab/>
-      </w:r>
-      <w:r>
-        <w:rPr>
-          <w:b/>
-          <w:szCs w:val="20"/>
-        </w:rPr>
-        <w:tab/>
-      </w:r>
-      <w:r>
-        <w:rPr>
-          <w:b/>
-          <w:szCs w:val="20"/>
-        </w:rPr>
-        <w:t xml:space="preserve">   </w:t>
-      </w:r>
-      <w:r>
-        <w:rPr>
-          <w:b/>
-          <w:szCs w:val="20"/>
-        </w:rPr>
-        <w:t>FakeBusiness</w:t>
-      </w:r>
-      <w:r>
-        <w:rPr>
-          <w:b/>
-          <w:szCs w:val="20"/>
-        </w:rPr>
-        <w:t xml:space="preserve"> </w:t>
-      </w:r>
-    </w:p>
-    <w:tbl>
-      <w:tblPr>
-        <w:tblW w:w="0" w:type="auto"/>
-        <w:tblBorders>
-          <w:top w:val="single" w:sz="4" w:space="0" w:color="auto"/>
-          <w:left w:val="single" w:sz="4" w:space="0" w:color="auto"/>
-          <w:bottom w:val="single" w:sz="4" w:space="0" w:color="auto"/>
-          <w:right w:val="single" w:sz="4" w:space="0" w:color="auto"/>
-          <w:insideH w:val="single" w:sz="4" w:space="0" w:color="auto"/>
-          <w:insideV w:val="single" w:sz="4" w:space="0" w:color="auto"/>
-        </w:tblBorders>
-        <w:tblCellMar>
-          <w:left w:w="115" w:type="dxa"/>
-          <w:right w:w="115" w:type="dxa"/>
-        </w:tblCellMar>
-        <w:tblLook w:val="04A0" w:firstRow="1" w:lastRow="0" w:firstColumn="1" w:lastColumn="0" w:noHBand="0" w:noVBand="1"/>
-      </w:tblPr>
-      <w:tblGrid>
-        <w:gridCol w:w="4598"/>
-        <w:gridCol w:w="1062"/>
-        <w:gridCol w:w="954"/>
-      </w:tblGrid>
-      <w:tr>
-        <w:tc>
-          <w:tcPr>
-            <w:tcW w:w="4795" w:type="dxa"/>
-            <w:shd w:val="clear" w:color="auto" w:fill="auto"/>
-            <w:vAlign w:val="center"/>
-          </w:tcPr>
-          <w:p>
-            <w:pPr>
-              <w:spacing w:before="60" w:after="60" w:line="240" w:lineRule="auto"/>
-              <w:rPr>
-                <w:b/>
-                <w:sz w:val="24"/>
-                <w:szCs w:val="20"/>
-              </w:rPr>
-            </w:pPr>
-            <w:r>
-              <w:rPr>
-                <w:b/>
-                <w:sz w:val="24"/>
-                <w:szCs w:val="20"/>
-              </w:rPr>
-              <w:t>Front End - 1 - Home Template</w:t>
-            </w:r>
-          </w:p>
-        </w:tc>
-        <w:tc>
-          <w:tcPr>
-            <w:tcW w:w="1080" w:type="dxa"/>
-            <w:shd w:val="clear" w:color="auto" w:fill="auto"/>
-            <w:vAlign w:val="center"/>
-          </w:tcPr>
-          <w:p>
-            <w:pPr>
-              <w:spacing w:before="60" w:after="60" w:line="240" w:lineRule="auto"/>
-              <w:rPr>
-                <w:b/>
-                <w:sz w:val="24"/>
-                <w:szCs w:val="20"/>
-              </w:rPr>
-            </w:pPr>
-            <w:r>
-              <w:rPr>
-                <w:b/>
-                <w:sz w:val="24"/>
-                <w:szCs w:val="20"/>
-              </w:rPr>
-              <w:t>Est:</w:t>
-            </w:r>
-            <w:r>
-              <w:rPr>
-                <w:b/>
-                <w:sz w:val="24"/>
-                <w:szCs w:val="20"/>
-              </w:rPr>
-              <w:t xml:space="preserve"> </w:t>
-            </w:r>
-            <w:r>
-              <w:rPr>
-                <w:b/>
-                <w:sz w:val="24"/>
-                <w:szCs w:val="20"/>
-              </w:rPr>
-              <w:t/>
-            </w:r>
-          </w:p>
-        </w:tc>
-        <w:tc>
-          <w:tcPr>
-            <w:tcW w:w="965" w:type="dxa"/>
-            <w:shd w:val="clear" w:color="auto" w:fill="auto"/>
-            <w:vAlign w:val="center"/>
-          </w:tcPr>
-          <w:p>
-            <w:pPr>
-              <w:spacing w:before="60" w:after="60" w:line="240" w:lineRule="auto"/>
-              <w:rPr>
-                <w:b/>
-                <w:sz w:val="24"/>
-                <w:szCs w:val="20"/>
-              </w:rPr>
-            </w:pPr>
-            <w:r>
-              <w:rPr>
-                <w:b/>
-                <w:sz w:val="24"/>
-                <w:szCs w:val="20"/>
-              </w:rPr>
-              <w:t xml:space="preserve">Act: </w:t>
-            </w:r>
-            <w:r>
-              <w:rPr>
-                <w:b/>
-                <w:sz w:val="24"/>
-                <w:szCs w:val="20"/>
-              </w:rPr>
-              <w:t/>
-            </w:r>
-          </w:p>
-        </w:tc>
-      </w:tr>
-    </w:tbl>
     <w:p>
       <w:pPr>
         <w:spacing w:after="0" w:line="240" w:lineRule="auto"/>
@@ -1028,2655 +218,16 @@
           <w:szCs w:val="20"/>
         </w:rPr>
       </w:pPr>
-      <w:bookmarkStart w:id="0" w:name="_GoBack"/>
-      <w:bookmarkEnd w:id="0"/>
       <w:r>
-        <w:rPr>
-          <w:b/>
-          <w:noProof/>
-          <w:sz w:val="44"/>
-          <w:szCs w:val="20"/>
-        </w:rPr>
-        <mc:AlternateContent>
-          <mc:Choice Requires="wps">
-            <w:drawing>
-              <wp:anchor distT="45720" distB="45720" distL="114300" distR="114300" simplePos="0" relativeHeight="251659264" behindDoc="0" locked="0" layoutInCell="1" allowOverlap="1">
-                <wp:simplePos x="0" y="0"/>
-                <wp:positionH relativeFrom="margin">
-                  <wp:posOffset>-97155</wp:posOffset>
-                </wp:positionH>
-                <wp:positionV relativeFrom="paragraph">
-                  <wp:posOffset>34290</wp:posOffset>
-                </wp:positionV>
-                <wp:extent cx="4400550" cy="1619250"/>
-                <wp:effectExtent l="0" t="0" r="0" b="0"/>
-                <wp:wrapNone/>
-                <wp:docPr id="217" name="Text Box 2"/>
-                <wp:cNvGraphicFramePr>
-                  <a:graphicFrameLocks xmlns:a="http://schemas.openxmlformats.org/drawingml/2006/main"/>
-                </wp:cNvGraphicFramePr>
-                <a:graphic xmlns:a="http://schemas.openxmlformats.org/drawingml/2006/main">
-                  <a:graphicData uri="http://schemas.microsoft.com/office/word/2010/wordprocessingShape">
-                    <wps:wsp>
-                      <wps:cNvSpPr txBox="1">
-                        <a:spLocks noChangeArrowheads="1"/>
-                      </wps:cNvSpPr>
-                      <wps:spPr bwMode="auto">
-                        <a:xfrm>
-                          <a:off x="0" y="0"/>
-                          <a:ext cx="4400550" cy="1619250"/>
-                        </a:xfrm>
-                        <a:prstGeom prst="rect">
-                          <a:avLst/>
-                        </a:prstGeom>
-                        <a:noFill/>
-                        <a:ln w="9525">
-                          <a:noFill/>
-                          <a:miter lim="800000"/>
-                          <a:headEnd/>
-                          <a:tailEnd/>
-                        </a:ln>
-                      </wps:spPr>
-                      <wps:txbx>
-                        <w:txbxContent>
-                          <w:tbl>
-                            <w:tblPr>
-                              <w:tblStyle w:val="TableGrid"/>
-                              <w:tblW w:w="6655" w:type="dxa"/>
-                              <w:tblBorders>
-                                <w:top w:val="none" w:sz="0" w:space="0" w:color="auto"/>
-                                <w:left w:val="none" w:sz="0" w:space="0" w:color="auto"/>
-                                <w:bottom w:val="none" w:sz="0" w:space="0" w:color="auto"/>
-                                <w:right w:val="none" w:sz="0" w:space="0" w:color="auto"/>
-                                <w:insideH w:val="none" w:sz="0" w:space="0" w:color="auto"/>
-                                <w:insideV w:val="none" w:sz="0" w:space="0" w:color="auto"/>
-                              </w:tblBorders>
-                              <w:tblCellMar>
-                                <w:left w:w="0" w:type="dxa"/>
-                                <w:right w:w="0" w:type="dxa"/>
-                              </w:tblCellMar>
-                              <w:tblLook w:val="04A0" w:firstRow="1" w:lastRow="0" w:firstColumn="1" w:lastColumn="0" w:noHBand="0" w:noVBand="1"/>
-                            </w:tblPr>
-                            <w:tblGrid>
-                              <w:gridCol w:w="6655"/>
-                            </w:tblGrid>
-                            <w:tr>
-                              <w:trPr>
-                                <w:trHeight w:val="2417"/>
-                              </w:trPr>
-                              <w:tc>
-                                <w:tcPr>
-                                  <w:tcW w:w="6655" w:type="dxa"/>
-                                  <w:tcFitText/>
-                                </w:tcPr>
-                                <w:p>
-                                  <w:pPr>
-                                    <w:spacing w:after="0" w:line="240" w:lineRule="auto"/>
-                                    <w:rPr>
-                                      <w:b/>
-                                      <w:sz w:val="44"/>
-                                      <w:szCs w:val="20"/>
-                                    </w:rPr>
-                                  </w:pPr>
-                                  <w:r>
-                                    <w:rPr>
-                                      <w:b/>
-                                      <w:sz w:val="44"/>
-                                      <w:szCs w:val="20"/>
-                                    </w:rPr>
-                                    <w:t>Create Template for Home Page, save as home.html  - Title: "Electric Mayhem's Github Issues Cardmaker"  - 1 Link + 2 Buttons:    - Link:          - Show Issues (will navigate to another HTML page)     - Buttons:         - Pull Issues         - Open to Edit (will open Word doc)</w:t>
-                                  </w:r>
-                                </w:p>
-                              </w:tc>
-                            </w:tr>
-                          </w:tbl>
-                          <w:p/>
-                        </w:txbxContent>
-                      </wps:txbx>
-                      <wps:bodyPr rot="0" vert="horz" wrap="square" lIns="91440" tIns="45720" rIns="91440" bIns="45720" anchor="t" anchorCtr="0">
-                        <a:noAutofit/>
-                      </wps:bodyPr>
-                    </wps:wsp>
-                  </a:graphicData>
-                </a:graphic>
-                <wp14:sizeRelH relativeFrom="margin">
-                  <wp14:pctWidth>0</wp14:pctWidth>
-                </wp14:sizeRelH>
-                <wp14:sizeRelV relativeFrom="margin">
-                  <wp14:pctHeight>0</wp14:pctHeight>
-                </wp14:sizeRelV>
-              </wp:anchor>
-            </w:drawing>
-          </mc:Choice>
-          <mc:Fallback>
-            <w:pict>
-              <v:shapetype id="_x0000_t202" coordsize="21600,21600" o:spt="202" path="m,l,21600r21600,l21600,xe">
-                <v:stroke joinstyle="miter"/>
-                <v:path gradientshapeok="t" o:connecttype="rect"/>
-              </v:shapetype>
-              <v:shape id="Text Box 2" o:spid="_x0000_s1026" type="#_x0000_t202" style="position:absolute;margin-left:-7.65pt;margin-top:2.7pt;width:346.5pt;height:127.5pt;z-index:251659264;visibility:visible;mso-wrap-style:square;mso-width-percent:0;mso-height-percent:0;mso-wrap-distance-left:9pt;mso-wrap-distance-top:3.6pt;mso-wrap-distance-right:9pt;mso-wrap-distance-bottom:3.6pt;mso-position-horizontal:absolute;mso-position-horizontal-relative:margin;mso-position-vertical:absolute;mso-position-vertical-relative:text;mso-width-percent:0;mso-height-percent:0;mso-width-relative:margin;mso-height-relative:margin;v-text-anchor:top" o:gfxdata="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" filled="f" stroked="f">
-                <v:textbox>
-                  <w:txbxContent>
-                    <w:tbl>
-                      <w:tblPr>
-                        <w:tblStyle w:val="TableGrid"/>
-                        <w:tblW w:w="6655" w:type="dxa"/>
-                        <w:tblBorders>
-                          <w:top w:val="none" w:sz="0" w:space="0" w:color="auto"/>
-                          <w:left w:val="none" w:sz="0" w:space="0" w:color="auto"/>
-                          <w:bottom w:val="none" w:sz="0" w:space="0" w:color="auto"/>
-                          <w:right w:val="none" w:sz="0" w:space="0" w:color="auto"/>
-                          <w:insideH w:val="none" w:sz="0" w:space="0" w:color="auto"/>
-                          <w:insideV w:val="none" w:sz="0" w:space="0" w:color="auto"/>
-                        </w:tblBorders>
-                        <w:tblCellMar>
-                          <w:left w:w="0" w:type="dxa"/>
-                          <w:right w:w="0" w:type="dxa"/>
-                        </w:tblCellMar>
-                        <w:tblLook w:val="04A0" w:firstRow="1" w:lastRow="0" w:firstColumn="1" w:lastColumn="0" w:noHBand="0" w:noVBand="1"/>
-                      </w:tblPr>
-                      <w:tblGrid>
-                        <w:gridCol w:w="6655"/>
-                      </w:tblGrid>
-                      <w:tr>
-                        <w:trPr>
-                          <w:trHeight w:val="2417"/>
-                        </w:trPr>
-                        <w:tc>
-                          <w:tcPr>
-                            <w:tcW w:w="6655" w:type="dxa"/>
-                            <w:tcFitText/>
-                          </w:tcPr>
-                          <w:p>
-                            <w:pPr>
-                              <w:spacing w:after="0" w:line="240" w:lineRule="auto"/>
-                              <w:rPr>
-                                <w:b/>
-                                <w:sz w:val="44"/>
-                                <w:szCs w:val="20"/>
-                              </w:rPr>
-                            </w:pPr>
-                            <w:r>
-                              <w:rPr>
-                                <w:b/>
-                                <w:sz w:val="44"/>
-                                <w:szCs w:val="20"/>
-                              </w:rPr>
-                              <w:t>Create Template for Home Page, save as home.html  - Title: "Electric Mayhem's Github Issues Cardmaker"  - 1 Link + 2 Buttons:    - Link:          - Show Issues (will navigate to another HTML page)     - Buttons:         - Pull Issues         - Open to Edit (will open Word doc)</w:t>
-                            </w:r>
-                          </w:p>
-                        </w:tc>
-                      </w:tr>
-                    </w:tbl>
-                    <w:p/>
-                  </w:txbxContent>
-                </v:textbox>
-                <w10:wrap anchorx="margin"/>
-              </v:shape>
-            </w:pict>
-          </mc:Fallback>
-        </mc:AlternateContent>
-      </w:r>
-    </w:p>
-    <w:sectPr>
-      <w:headerReference w:type="even" r:id="rId13"/>
-      <w:headerReference w:type="default" r:id="rId14"/>
-      <w:footerReference w:type="default" r:id="rId15"/>
-      <w:headerReference w:type="first" r:id="rId16"/>
-      <w:pgSz w:w="7200" w:h="4320" w:orient="landscape"/>
-      <w:pgMar w:top="288" w:right="288" w:bottom="180" w:left="288" w:header="0" w:footer="0" w:gutter="0"/>
-      <w:paperSrc w:first="258" w:other="258"/>
-      <w:cols w:space="720"/>
-      <w:docGrid w:linePitch="360"/>
-    </w:sectPr>
-  </w:body>
-  <w:br w:type="page"/>
-  <w:body>
-    <w:p>
-      <w:pPr>
-        <w:spacing w:after="120" w:line="240" w:lineRule="auto"/>
-        <w:rPr>
-          <w:b/>
-          <w:szCs w:val="20"/>
-        </w:rPr>
-      </w:pPr>
-      <w:r>
-        <w:rPr>
-          <w:b/>
-          <w:sz w:val="28"/>
-          <w:szCs w:val="20"/>
-        </w:rPr>
-        <w:t>FakeBot</w:t>
-      </w:r>
-      <w:r>
-        <w:rPr>
-          <w:b/>
-          <w:szCs w:val="20"/>
-        </w:rPr>
-        <w:tab/>
-      </w:r>
-      <w:r>
-        <w:rPr>
-          <w:b/>
-          <w:szCs w:val="20"/>
-        </w:rPr>
-        <w:tab/>
-      </w:r>
-      <w:r>
-        <w:rPr>
-          <w:b/>
-          <w:szCs w:val="20"/>
-        </w:rPr>
-        <w:tab/>
-      </w:r>
-      <w:r>
-        <w:rPr>
-          <w:b/>
-          <w:szCs w:val="20"/>
-        </w:rPr>
-        <w:tab/>
-      </w:r>
-      <w:r>
-        <w:rPr>
-          <w:b/>
-          <w:szCs w:val="20"/>
-        </w:rPr>
-        <w:tab/>
-      </w:r>
-      <w:r>
-        <w:rPr>
-          <w:b/>
-          <w:szCs w:val="20"/>
-        </w:rPr>
-        <w:t xml:space="preserve">   </w:t>
-      </w:r>
-      <w:r>
-        <w:rPr>
-          <w:b/>
-          <w:szCs w:val="20"/>
-        </w:rPr>
-        <w:t>FakeBusiness</w:t>
-      </w:r>
-      <w:r>
-        <w:rPr>
-          <w:b/>
-          <w:szCs w:val="20"/>
-        </w:rPr>
-        <w:t xml:space="preserve"> </w:t>
-      </w:r>
-    </w:p>
-    <w:tbl>
-      <w:tblPr>
-        <w:tblW w:w="0" w:type="auto"/>
-        <w:tblBorders>
-          <w:top w:val="single" w:sz="4" w:space="0" w:color="auto"/>
-          <w:left w:val="single" w:sz="4" w:space="0" w:color="auto"/>
-          <w:bottom w:val="single" w:sz="4" w:space="0" w:color="auto"/>
-          <w:right w:val="single" w:sz="4" w:space="0" w:color="auto"/>
-          <w:insideH w:val="single" w:sz="4" w:space="0" w:color="auto"/>
-          <w:insideV w:val="single" w:sz="4" w:space="0" w:color="auto"/>
-        </w:tblBorders>
-        <w:tblCellMar>
-          <w:left w:w="115" w:type="dxa"/>
-          <w:right w:w="115" w:type="dxa"/>
-        </w:tblCellMar>
-        <w:tblLook w:val="04A0" w:firstRow="1" w:lastRow="0" w:firstColumn="1" w:lastColumn="0" w:noHBand="0" w:noVBand="1"/>
-      </w:tblPr>
-      <w:tblGrid>
-        <w:gridCol w:w="4598"/>
-        <w:gridCol w:w="1062"/>
-        <w:gridCol w:w="954"/>
-      </w:tblGrid>
-      <w:tr>
-        <w:tc>
-          <w:tcPr>
-            <w:tcW w:w="4795" w:type="dxa"/>
-            <w:shd w:val="clear" w:color="auto" w:fill="auto"/>
-            <w:vAlign w:val="center"/>
-          </w:tcPr>
-          <w:p>
-            <w:pPr>
-              <w:spacing w:before="60" w:after="60" w:line="240" w:lineRule="auto"/>
-              <w:rPr>
-                <w:b/>
-                <w:sz w:val="24"/>
-                <w:szCs w:val="20"/>
-              </w:rPr>
-            </w:pPr>
-            <w:r>
-              <w:rPr>
-                <w:b/>
-                <w:sz w:val="24"/>
-                <w:szCs w:val="20"/>
-              </w:rPr>
-              <w:t>Front End - 5 - Style Buttons and Links to look for form.</w:t>
-            </w:r>
-          </w:p>
-        </w:tc>
-        <w:tc>
-          <w:tcPr>
-            <w:tcW w:w="1080" w:type="dxa"/>
-            <w:shd w:val="clear" w:color="auto" w:fill="auto"/>
-            <w:vAlign w:val="center"/>
-          </w:tcPr>
-          <w:p>
-            <w:pPr>
-              <w:spacing w:before="60" w:after="60" w:line="240" w:lineRule="auto"/>
-              <w:rPr>
-                <w:b/>
-                <w:sz w:val="24"/>
-                <w:szCs w:val="20"/>
-              </w:rPr>
-            </w:pPr>
-            <w:r>
-              <w:rPr>
-                <w:b/>
-                <w:sz w:val="24"/>
-                <w:szCs w:val="20"/>
-              </w:rPr>
-              <w:t>Est:</w:t>
-            </w:r>
-            <w:r>
-              <w:rPr>
-                <w:b/>
-                <w:sz w:val="24"/>
-                <w:szCs w:val="20"/>
-              </w:rPr>
-              <w:t xml:space="preserve"> </w:t>
-            </w:r>
-            <w:r>
-              <w:rPr>
-                <w:b/>
-                <w:sz w:val="24"/>
-                <w:szCs w:val="20"/>
-              </w:rPr>
-              <w:t/>
-            </w:r>
-          </w:p>
-        </w:tc>
-        <w:tc>
-          <w:tcPr>
-            <w:tcW w:w="965" w:type="dxa"/>
-            <w:shd w:val="clear" w:color="auto" w:fill="auto"/>
-            <w:vAlign w:val="center"/>
-          </w:tcPr>
-          <w:p>
-            <w:pPr>
-              <w:spacing w:before="60" w:after="60" w:line="240" w:lineRule="auto"/>
-              <w:rPr>
-                <w:b/>
-                <w:sz w:val="24"/>
-                <w:szCs w:val="20"/>
-              </w:rPr>
-            </w:pPr>
-            <w:r>
-              <w:rPr>
-                <w:b/>
-                <w:sz w:val="24"/>
-                <w:szCs w:val="20"/>
-              </w:rPr>
-              <w:t xml:space="preserve">Act: </w:t>
-            </w:r>
-            <w:r>
-              <w:rPr>
-                <w:b/>
-                <w:sz w:val="24"/>
-                <w:szCs w:val="20"/>
-              </w:rPr>
-              <w:t/>
-            </w:r>
-          </w:p>
-        </w:tc>
-      </w:tr>
-    </w:tbl>
-    <w:p>
-      <w:pPr>
-        <w:spacing w:after="0" w:line="240" w:lineRule="auto"/>
         <w:rPr>
           <w:b/>
           <w:sz w:val="44"/>
           <w:szCs w:val="20"/>
         </w:rPr>
-      </w:pPr>
+        <w:t>this is the new issue</w:t>
+      </w:r>
       <w:bookmarkStart w:id="0" w:name="_GoBack"/>
       <w:bookmarkEnd w:id="0"/>
-      <w:r>
-        <w:rPr>
-          <w:b/>
-          <w:noProof/>
-          <w:sz w:val="44"/>
-          <w:szCs w:val="20"/>
-        </w:rPr>
-        <mc:AlternateContent>
-          <mc:Choice Requires="wps">
-            <w:drawing>
-              <wp:anchor distT="45720" distB="45720" distL="114300" distR="114300" simplePos="0" relativeHeight="251659264" behindDoc="0" locked="0" layoutInCell="1" allowOverlap="1">
-                <wp:simplePos x="0" y="0"/>
-                <wp:positionH relativeFrom="margin">
-                  <wp:posOffset>-97155</wp:posOffset>
-                </wp:positionH>
-                <wp:positionV relativeFrom="paragraph">
-                  <wp:posOffset>34290</wp:posOffset>
-                </wp:positionV>
-                <wp:extent cx="4400550" cy="1619250"/>
-                <wp:effectExtent l="0" t="0" r="0" b="0"/>
-                <wp:wrapNone/>
-                <wp:docPr id="217" name="Text Box 2"/>
-                <wp:cNvGraphicFramePr>
-                  <a:graphicFrameLocks xmlns:a="http://schemas.openxmlformats.org/drawingml/2006/main"/>
-                </wp:cNvGraphicFramePr>
-                <a:graphic xmlns:a="http://schemas.openxmlformats.org/drawingml/2006/main">
-                  <a:graphicData uri="http://schemas.microsoft.com/office/word/2010/wordprocessingShape">
-                    <wps:wsp>
-                      <wps:cNvSpPr txBox="1">
-                        <a:spLocks noChangeArrowheads="1"/>
-                      </wps:cNvSpPr>
-                      <wps:spPr bwMode="auto">
-                        <a:xfrm>
-                          <a:off x="0" y="0"/>
-                          <a:ext cx="4400550" cy="1619250"/>
-                        </a:xfrm>
-                        <a:prstGeom prst="rect">
-                          <a:avLst/>
-                        </a:prstGeom>
-                        <a:noFill/>
-                        <a:ln w="9525">
-                          <a:noFill/>
-                          <a:miter lim="800000"/>
-                          <a:headEnd/>
-                          <a:tailEnd/>
-                        </a:ln>
-                      </wps:spPr>
-                      <wps:txbx>
-                        <w:txbxContent>
-                          <w:tbl>
-                            <w:tblPr>
-                              <w:tblStyle w:val="TableGrid"/>
-                              <w:tblW w:w="6655" w:type="dxa"/>
-                              <w:tblBorders>
-                                <w:top w:val="none" w:sz="0" w:space="0" w:color="auto"/>
-                                <w:left w:val="none" w:sz="0" w:space="0" w:color="auto"/>
-                                <w:bottom w:val="none" w:sz="0" w:space="0" w:color="auto"/>
-                                <w:right w:val="none" w:sz="0" w:space="0" w:color="auto"/>
-                                <w:insideH w:val="none" w:sz="0" w:space="0" w:color="auto"/>
-                                <w:insideV w:val="none" w:sz="0" w:space="0" w:color="auto"/>
-                              </w:tblBorders>
-                              <w:tblCellMar>
-                                <w:left w:w="0" w:type="dxa"/>
-                                <w:right w:w="0" w:type="dxa"/>
-                              </w:tblCellMar>
-                              <w:tblLook w:val="04A0" w:firstRow="1" w:lastRow="0" w:firstColumn="1" w:lastColumn="0" w:noHBand="0" w:noVBand="1"/>
-                            </w:tblPr>
-                            <w:tblGrid>
-                              <w:gridCol w:w="6655"/>
-                            </w:tblGrid>
-                            <w:tr>
-                              <w:trPr>
-                                <w:trHeight w:val="2417"/>
-                              </w:trPr>
-                              <w:tc>
-                                <w:tcPr>
-                                  <w:tcW w:w="6655" w:type="dxa"/>
-                                  <w:tcFitText/>
-                                </w:tcPr>
-                                <w:p>
-                                  <w:pPr>
-                                    <w:spacing w:after="0" w:line="240" w:lineRule="auto"/>
-                                    <w:rPr>
-                                      <w:b/>
-                                      <w:sz w:val="44"/>
-                                      <w:szCs w:val="20"/>
-                                    </w:rPr>
-                                  </w:pPr>
-                                  <w:r>
-                                    <w:rPr>
-                                      <w:b/>
-                                      <w:sz w:val="44"/>
-                                      <w:szCs w:val="20"/>
-                                    </w:rPr>
-                                    <w:t>Add margins / padding color.  Add 'onclick' function, so buttons and links behave the same.</w:t>
-                                  </w:r>
-                                </w:p>
-                              </w:tc>
-                            </w:tr>
-                          </w:tbl>
-                          <w:p/>
-                        </w:txbxContent>
-                      </wps:txbx>
-                      <wps:bodyPr rot="0" vert="horz" wrap="square" lIns="91440" tIns="45720" rIns="91440" bIns="45720" anchor="t" anchorCtr="0">
-                        <a:noAutofit/>
-                      </wps:bodyPr>
-                    </wps:wsp>
-                  </a:graphicData>
-                </a:graphic>
-                <wp14:sizeRelH relativeFrom="margin">
-                  <wp14:pctWidth>0</wp14:pctWidth>
-                </wp14:sizeRelH>
-                <wp14:sizeRelV relativeFrom="margin">
-                  <wp14:pctHeight>0</wp14:pctHeight>
-                </wp14:sizeRelV>
-              </wp:anchor>
-            </w:drawing>
-          </mc:Choice>
-          <mc:Fallback>
-            <w:pict>
-              <v:shapetype id="_x0000_t202" coordsize="21600,21600" o:spt="202" path="m,l,21600r21600,l21600,xe">
-                <v:stroke joinstyle="miter"/>
-                <v:path gradientshapeok="t" o:connecttype="rect"/>
-              </v:shapetype>
-              <v:shape id="Text Box 2" o:spid="_x0000_s1026" type="#_x0000_t202" style="position:absolute;margin-left:-7.65pt;margin-top:2.7pt;width:346.5pt;height:127.5pt;z-index:251659264;visibility:visible;mso-wrap-style:square;mso-width-percent:0;mso-height-percent:0;mso-wrap-distance-left:9pt;mso-wrap-distance-top:3.6pt;mso-wrap-distance-right:9pt;mso-wrap-distance-bottom:3.6pt;mso-position-horizontal:absolute;mso-position-horizontal-relative:margin;mso-position-vertical:absolute;mso-position-vertical-relative:text;mso-width-percent:0;mso-height-percent:0;mso-width-relative:margin;mso-height-relative:margin;v-text-anchor:top" o:gfxdata="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" filled="f" stroked="f">
-                <v:textbox>
-                  <w:txbxContent>
-                    <w:tbl>
-                      <w:tblPr>
-                        <w:tblStyle w:val="TableGrid"/>
-                        <w:tblW w:w="6655" w:type="dxa"/>
-                        <w:tblBorders>
-                          <w:top w:val="none" w:sz="0" w:space="0" w:color="auto"/>
-                          <w:left w:val="none" w:sz="0" w:space="0" w:color="auto"/>
-                          <w:bottom w:val="none" w:sz="0" w:space="0" w:color="auto"/>
-                          <w:right w:val="none" w:sz="0" w:space="0" w:color="auto"/>
-                          <w:insideH w:val="none" w:sz="0" w:space="0" w:color="auto"/>
-                          <w:insideV w:val="none" w:sz="0" w:space="0" w:color="auto"/>
-                        </w:tblBorders>
-                        <w:tblCellMar>
-                          <w:left w:w="0" w:type="dxa"/>
-                          <w:right w:w="0" w:type="dxa"/>
-                        </w:tblCellMar>
-                        <w:tblLook w:val="04A0" w:firstRow="1" w:lastRow="0" w:firstColumn="1" w:lastColumn="0" w:noHBand="0" w:noVBand="1"/>
-                      </w:tblPr>
-                      <w:tblGrid>
-                        <w:gridCol w:w="6655"/>
-                      </w:tblGrid>
-                      <w:tr>
-                        <w:trPr>
-                          <w:trHeight w:val="2417"/>
-                        </w:trPr>
-                        <w:tc>
-                          <w:tcPr>
-                            <w:tcW w:w="6655" w:type="dxa"/>
-                            <w:tcFitText/>
-                          </w:tcPr>
-                          <w:p>
-                            <w:pPr>
-                              <w:spacing w:after="0" w:line="240" w:lineRule="auto"/>
-                              <w:rPr>
-                                <w:b/>
-                                <w:sz w:val="44"/>
-                                <w:szCs w:val="20"/>
-                              </w:rPr>
-                            </w:pPr>
-                            <w:r>
-                              <w:rPr>
-                                <w:b/>
-                                <w:sz w:val="44"/>
-                                <w:szCs w:val="20"/>
-                              </w:rPr>
-                              <w:t>Add margins / padding color.  Add 'onclick' function, so buttons and links behave the same.</w:t>
-                            </w:r>
-                          </w:p>
-                        </w:tc>
-                      </w:tr>
-                    </w:tbl>
-                    <w:p/>
-                  </w:txbxContent>
-                </v:textbox>
-                <w10:wrap anchorx="margin"/>
-              </v:shape>
-            </w:pict>
-          </mc:Fallback>
-        </mc:AlternateContent>
-      </w:r>
-    </w:p>
-    <w:sectPr>
-      <w:headerReference w:type="even" r:id="rId13"/>
-      <w:headerReference w:type="default" r:id="rId14"/>
-      <w:footerReference w:type="default" r:id="rId15"/>
-      <w:headerReference w:type="first" r:id="rId16"/>
-      <w:pgSz w:w="7200" w:h="4320" w:orient="landscape"/>
-      <w:pgMar w:top="288" w:right="288" w:bottom="180" w:left="288" w:header="0" w:footer="0" w:gutter="0"/>
-      <w:paperSrc w:first="258" w:other="258"/>
-      <w:cols w:space="720"/>
-      <w:docGrid w:linePitch="360"/>
-    </w:sectPr>
-  </w:body>
-  <w:br w:type="page"/>
-  <w:body>
-    <w:p>
-      <w:pPr>
-        <w:spacing w:after="120" w:line="240" w:lineRule="auto"/>
-        <w:rPr>
-          <w:b/>
-          <w:szCs w:val="20"/>
-        </w:rPr>
-      </w:pPr>
-      <w:r>
-        <w:rPr>
-          <w:b/>
-          <w:sz w:val="28"/>
-          <w:szCs w:val="20"/>
-        </w:rPr>
-        <w:t>FakeBot</w:t>
-      </w:r>
-      <w:r>
-        <w:rPr>
-          <w:b/>
-          <w:szCs w:val="20"/>
-        </w:rPr>
-        <w:tab/>
-      </w:r>
-      <w:r>
-        <w:rPr>
-          <w:b/>
-          <w:szCs w:val="20"/>
-        </w:rPr>
-        <w:tab/>
-      </w:r>
-      <w:r>
-        <w:rPr>
-          <w:b/>
-          <w:szCs w:val="20"/>
-        </w:rPr>
-        <w:tab/>
-      </w:r>
-      <w:r>
-        <w:rPr>
-          <w:b/>
-          <w:szCs w:val="20"/>
-        </w:rPr>
-        <w:tab/>
-      </w:r>
-      <w:r>
-        <w:rPr>
-          <w:b/>
-          <w:szCs w:val="20"/>
-        </w:rPr>
-        <w:tab/>
-      </w:r>
-      <w:r>
-        <w:rPr>
-          <w:b/>
-          <w:szCs w:val="20"/>
-        </w:rPr>
-        <w:t xml:space="preserve">   </w:t>
-      </w:r>
-      <w:r>
-        <w:rPr>
-          <w:b/>
-          <w:szCs w:val="20"/>
-        </w:rPr>
-        <w:t>FakeBusiness</w:t>
-      </w:r>
-      <w:r>
-        <w:rPr>
-          <w:b/>
-          <w:szCs w:val="20"/>
-        </w:rPr>
-        <w:t xml:space="preserve"> </w:t>
-      </w:r>
-    </w:p>
-    <w:tbl>
-      <w:tblPr>
-        <w:tblW w:w="0" w:type="auto"/>
-        <w:tblBorders>
-          <w:top w:val="single" w:sz="4" w:space="0" w:color="auto"/>
-          <w:left w:val="single" w:sz="4" w:space="0" w:color="auto"/>
-          <w:bottom w:val="single" w:sz="4" w:space="0" w:color="auto"/>
-          <w:right w:val="single" w:sz="4" w:space="0" w:color="auto"/>
-          <w:insideH w:val="single" w:sz="4" w:space="0" w:color="auto"/>
-          <w:insideV w:val="single" w:sz="4" w:space="0" w:color="auto"/>
-        </w:tblBorders>
-        <w:tblCellMar>
-          <w:left w:w="115" w:type="dxa"/>
-          <w:right w:w="115" w:type="dxa"/>
-        </w:tblCellMar>
-        <w:tblLook w:val="04A0" w:firstRow="1" w:lastRow="0" w:firstColumn="1" w:lastColumn="0" w:noHBand="0" w:noVBand="1"/>
-      </w:tblPr>
-      <w:tblGrid>
-        <w:gridCol w:w="4598"/>
-        <w:gridCol w:w="1062"/>
-        <w:gridCol w:w="954"/>
-      </w:tblGrid>
-      <w:tr>
-        <w:tc>
-          <w:tcPr>
-            <w:tcW w:w="4795" w:type="dxa"/>
-            <w:shd w:val="clear" w:color="auto" w:fill="auto"/>
-            <w:vAlign w:val="center"/>
-          </w:tcPr>
-          <w:p>
-            <w:pPr>
-              <w:spacing w:before="60" w:after="60" w:line="240" w:lineRule="auto"/>
-              <w:rPr>
-                <w:b/>
-                <w:sz w:val="24"/>
-                <w:szCs w:val="20"/>
-              </w:rPr>
-            </w:pPr>
-            <w:r>
-              <w:rPr>
-                <w:b/>
-                <w:sz w:val="24"/>
-                <w:szCs w:val="20"/>
-              </w:rPr>
-              <w:t>Front End - 2 - Stylize HTML</w:t>
-            </w:r>
-          </w:p>
-        </w:tc>
-        <w:tc>
-          <w:tcPr>
-            <w:tcW w:w="1080" w:type="dxa"/>
-            <w:shd w:val="clear" w:color="auto" w:fill="auto"/>
-            <w:vAlign w:val="center"/>
-          </w:tcPr>
-          <w:p>
-            <w:pPr>
-              <w:spacing w:before="60" w:after="60" w:line="240" w:lineRule="auto"/>
-              <w:rPr>
-                <w:b/>
-                <w:sz w:val="24"/>
-                <w:szCs w:val="20"/>
-              </w:rPr>
-            </w:pPr>
-            <w:r>
-              <w:rPr>
-                <w:b/>
-                <w:sz w:val="24"/>
-                <w:szCs w:val="20"/>
-              </w:rPr>
-              <w:t>Est:</w:t>
-            </w:r>
-            <w:r>
-              <w:rPr>
-                <w:b/>
-                <w:sz w:val="24"/>
-                <w:szCs w:val="20"/>
-              </w:rPr>
-              <w:t xml:space="preserve"> </w:t>
-            </w:r>
-            <w:r>
-              <w:rPr>
-                <w:b/>
-                <w:sz w:val="24"/>
-                <w:szCs w:val="20"/>
-              </w:rPr>
-              <w:t/>
-            </w:r>
-          </w:p>
-        </w:tc>
-        <w:tc>
-          <w:tcPr>
-            <w:tcW w:w="965" w:type="dxa"/>
-            <w:shd w:val="clear" w:color="auto" w:fill="auto"/>
-            <w:vAlign w:val="center"/>
-          </w:tcPr>
-          <w:p>
-            <w:pPr>
-              <w:spacing w:before="60" w:after="60" w:line="240" w:lineRule="auto"/>
-              <w:rPr>
-                <w:b/>
-                <w:sz w:val="24"/>
-                <w:szCs w:val="20"/>
-              </w:rPr>
-            </w:pPr>
-            <w:r>
-              <w:rPr>
-                <w:b/>
-                <w:sz w:val="24"/>
-                <w:szCs w:val="20"/>
-              </w:rPr>
-              <w:t xml:space="preserve">Act: </w:t>
-            </w:r>
-            <w:r>
-              <w:rPr>
-                <w:b/>
-                <w:sz w:val="24"/>
-                <w:szCs w:val="20"/>
-              </w:rPr>
-              <w:t/>
-            </w:r>
-          </w:p>
-        </w:tc>
-      </w:tr>
-    </w:tbl>
-    <w:p>
-      <w:pPr>
-        <w:spacing w:after="0" w:line="240" w:lineRule="auto"/>
-        <w:rPr>
-          <w:b/>
-          <w:sz w:val="44"/>
-          <w:szCs w:val="20"/>
-        </w:rPr>
-      </w:pPr>
-      <w:bookmarkStart w:id="0" w:name="_GoBack"/>
-      <w:bookmarkEnd w:id="0"/>
-      <w:r>
-        <w:rPr>
-          <w:b/>
-          <w:noProof/>
-          <w:sz w:val="44"/>
-          <w:szCs w:val="20"/>
-        </w:rPr>
-        <mc:AlternateContent>
-          <mc:Choice Requires="wps">
-            <w:drawing>
-              <wp:anchor distT="45720" distB="45720" distL="114300" distR="114300" simplePos="0" relativeHeight="251659264" behindDoc="0" locked="0" layoutInCell="1" allowOverlap="1">
-                <wp:simplePos x="0" y="0"/>
-                <wp:positionH relativeFrom="margin">
-                  <wp:posOffset>-97155</wp:posOffset>
-                </wp:positionH>
-                <wp:positionV relativeFrom="paragraph">
-                  <wp:posOffset>34290</wp:posOffset>
-                </wp:positionV>
-                <wp:extent cx="4400550" cy="1619250"/>
-                <wp:effectExtent l="0" t="0" r="0" b="0"/>
-                <wp:wrapNone/>
-                <wp:docPr id="217" name="Text Box 2"/>
-                <wp:cNvGraphicFramePr>
-                  <a:graphicFrameLocks xmlns:a="http://schemas.openxmlformats.org/drawingml/2006/main"/>
-                </wp:cNvGraphicFramePr>
-                <a:graphic xmlns:a="http://schemas.openxmlformats.org/drawingml/2006/main">
-                  <a:graphicData uri="http://schemas.microsoft.com/office/word/2010/wordprocessingShape">
-                    <wps:wsp>
-                      <wps:cNvSpPr txBox="1">
-                        <a:spLocks noChangeArrowheads="1"/>
-                      </wps:cNvSpPr>
-                      <wps:spPr bwMode="auto">
-                        <a:xfrm>
-                          <a:off x="0" y="0"/>
-                          <a:ext cx="4400550" cy="1619250"/>
-                        </a:xfrm>
-                        <a:prstGeom prst="rect">
-                          <a:avLst/>
-                        </a:prstGeom>
-                        <a:noFill/>
-                        <a:ln w="9525">
-                          <a:noFill/>
-                          <a:miter lim="800000"/>
-                          <a:headEnd/>
-                          <a:tailEnd/>
-                        </a:ln>
-                      </wps:spPr>
-                      <wps:txbx>
-                        <w:txbxContent>
-                          <w:tbl>
-                            <w:tblPr>
-                              <w:tblStyle w:val="TableGrid"/>
-                              <w:tblW w:w="6655" w:type="dxa"/>
-                              <w:tblBorders>
-                                <w:top w:val="none" w:sz="0" w:space="0" w:color="auto"/>
-                                <w:left w:val="none" w:sz="0" w:space="0" w:color="auto"/>
-                                <w:bottom w:val="none" w:sz="0" w:space="0" w:color="auto"/>
-                                <w:right w:val="none" w:sz="0" w:space="0" w:color="auto"/>
-                                <w:insideH w:val="none" w:sz="0" w:space="0" w:color="auto"/>
-                                <w:insideV w:val="none" w:sz="0" w:space="0" w:color="auto"/>
-                              </w:tblBorders>
-                              <w:tblCellMar>
-                                <w:left w:w="0" w:type="dxa"/>
-                                <w:right w:w="0" w:type="dxa"/>
-                              </w:tblCellMar>
-                              <w:tblLook w:val="04A0" w:firstRow="1" w:lastRow="0" w:firstColumn="1" w:lastColumn="0" w:noHBand="0" w:noVBand="1"/>
-                            </w:tblPr>
-                            <w:tblGrid>
-                              <w:gridCol w:w="6655"/>
-                            </w:tblGrid>
-                            <w:tr>
-                              <w:trPr>
-                                <w:trHeight w:val="2417"/>
-                              </w:trPr>
-                              <w:tc>
-                                <w:tcPr>
-                                  <w:tcW w:w="6655" w:type="dxa"/>
-                                  <w:tcFitText/>
-                                </w:tcPr>
-                                <w:p>
-                                  <w:pPr>
-                                    <w:spacing w:after="0" w:line="240" w:lineRule="auto"/>
-                                    <w:rPr>
-                                      <w:b/>
-                                      <w:sz w:val="44"/>
-                                      <w:szCs w:val="20"/>
-                                    </w:rPr>
-                                  </w:pPr>
-                                  <w:r>
-                                    <w:rPr>
-                                      <w:b/>
-                                      <w:sz w:val="44"/>
-                                      <w:szCs w:val="20"/>
-                                    </w:rPr>
-                                    <w:t>Create 3 text documents with pseudo code for testing purposes.  - app.js (älert pop up for pull issues prototype action)  - styles.css (background color)  - layout.css (flexbox to line buttons up)    Link style pages to home.html, test to make sure they are communicating.</w:t>
-                                  </w:r>
-                                </w:p>
-                              </w:tc>
-                            </w:tr>
-                          </w:tbl>
-                          <w:p/>
-                        </w:txbxContent>
-                      </wps:txbx>
-                      <wps:bodyPr rot="0" vert="horz" wrap="square" lIns="91440" tIns="45720" rIns="91440" bIns="45720" anchor="t" anchorCtr="0">
-                        <a:noAutofit/>
-                      </wps:bodyPr>
-                    </wps:wsp>
-                  </a:graphicData>
-                </a:graphic>
-                <wp14:sizeRelH relativeFrom="margin">
-                  <wp14:pctWidth>0</wp14:pctWidth>
-                </wp14:sizeRelH>
-                <wp14:sizeRelV relativeFrom="margin">
-                  <wp14:pctHeight>0</wp14:pctHeight>
-                </wp14:sizeRelV>
-              </wp:anchor>
-            </w:drawing>
-          </mc:Choice>
-          <mc:Fallback>
-            <w:pict>
-              <v:shapetype id="_x0000_t202" coordsize="21600,21600" o:spt="202" path="m,l,21600r21600,l21600,xe">
-                <v:stroke joinstyle="miter"/>
-                <v:path gradientshapeok="t" o:connecttype="rect"/>
-              </v:shapetype>
-              <v:shape id="Text Box 2" o:spid="_x0000_s1026" type="#_x0000_t202" style="position:absolute;margin-left:-7.65pt;margin-top:2.7pt;width:346.5pt;height:127.5pt;z-index:251659264;visibility:visible;mso-wrap-style:square;mso-width-percent:0;mso-height-percent:0;mso-wrap-distance-left:9pt;mso-wrap-distance-top:3.6pt;mso-wrap-distance-right:9pt;mso-wrap-distance-bottom:3.6pt;mso-position-horizontal:absolute;mso-position-horizontal-relative:margin;mso-position-vertical:absolute;mso-position-vertical-relative:text;mso-width-percent:0;mso-height-percent:0;mso-width-relative:margin;mso-height-relative:margin;v-text-anchor:top" o:gfxdata="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" filled="f" stroked="f">
-                <v:textbox>
-                  <w:txbxContent>
-                    <w:tbl>
-                      <w:tblPr>
-                        <w:tblStyle w:val="TableGrid"/>
-                        <w:tblW w:w="6655" w:type="dxa"/>
-                        <w:tblBorders>
-                          <w:top w:val="none" w:sz="0" w:space="0" w:color="auto"/>
-                          <w:left w:val="none" w:sz="0" w:space="0" w:color="auto"/>
-                          <w:bottom w:val="none" w:sz="0" w:space="0" w:color="auto"/>
-                          <w:right w:val="none" w:sz="0" w:space="0" w:color="auto"/>
-                          <w:insideH w:val="none" w:sz="0" w:space="0" w:color="auto"/>
-                          <w:insideV w:val="none" w:sz="0" w:space="0" w:color="auto"/>
-                        </w:tblBorders>
-                        <w:tblCellMar>
-                          <w:left w:w="0" w:type="dxa"/>
-                          <w:right w:w="0" w:type="dxa"/>
-                        </w:tblCellMar>
-                        <w:tblLook w:val="04A0" w:firstRow="1" w:lastRow="0" w:firstColumn="1" w:lastColumn="0" w:noHBand="0" w:noVBand="1"/>
-                      </w:tblPr>
-                      <w:tblGrid>
-                        <w:gridCol w:w="6655"/>
-                      </w:tblGrid>
-                      <w:tr>
-                        <w:trPr>
-                          <w:trHeight w:val="2417"/>
-                        </w:trPr>
-                        <w:tc>
-                          <w:tcPr>
-                            <w:tcW w:w="6655" w:type="dxa"/>
-                            <w:tcFitText/>
-                          </w:tcPr>
-                          <w:p>
-                            <w:pPr>
-                              <w:spacing w:after="0" w:line="240" w:lineRule="auto"/>
-                              <w:rPr>
-                                <w:b/>
-                                <w:sz w:val="44"/>
-                                <w:szCs w:val="20"/>
-                              </w:rPr>
-                            </w:pPr>
-                            <w:r>
-                              <w:rPr>
-                                <w:b/>
-                                <w:sz w:val="44"/>
-                                <w:szCs w:val="20"/>
-                              </w:rPr>
-                              <w:t>Create 3 text documents with pseudo code for testing purposes.  - app.js (älert pop up for pull issues prototype action)  - styles.css (background color)  - layout.css (flexbox to line buttons up)    Link style pages to home.html, test to make sure they are communicating.</w:t>
-                            </w:r>
-                          </w:p>
-                        </w:tc>
-                      </w:tr>
-                    </w:tbl>
-                    <w:p/>
-                  </w:txbxContent>
-                </v:textbox>
-                <w10:wrap anchorx="margin"/>
-              </v:shape>
-            </w:pict>
-          </mc:Fallback>
-        </mc:AlternateContent>
-      </w:r>
-    </w:p>
-    <w:sectPr>
-      <w:headerReference w:type="even" r:id="rId13"/>
-      <w:headerReference w:type="default" r:id="rId14"/>
-      <w:footerReference w:type="default" r:id="rId15"/>
-      <w:headerReference w:type="first" r:id="rId16"/>
-      <w:pgSz w:w="7200" w:h="4320" w:orient="landscape"/>
-      <w:pgMar w:top="288" w:right="288" w:bottom="180" w:left="288" w:header="0" w:footer="0" w:gutter="0"/>
-      <w:paperSrc w:first="258" w:other="258"/>
-      <w:cols w:space="720"/>
-      <w:docGrid w:linePitch="360"/>
-    </w:sectPr>
-  </w:body>
-  <w:br w:type="page"/>
-  <w:body>
-    <w:p>
-      <w:pPr>
-        <w:spacing w:after="120" w:line="240" w:lineRule="auto"/>
-        <w:rPr>
-          <w:b/>
-          <w:szCs w:val="20"/>
-        </w:rPr>
-      </w:pPr>
-      <w:r>
-        <w:rPr>
-          <w:b/>
-          <w:sz w:val="28"/>
-          <w:szCs w:val="20"/>
-        </w:rPr>
-        <w:t>FakeBot</w:t>
-      </w:r>
-      <w:r>
-        <w:rPr>
-          <w:b/>
-          <w:szCs w:val="20"/>
-        </w:rPr>
-        <w:tab/>
-      </w:r>
-      <w:r>
-        <w:rPr>
-          <w:b/>
-          <w:szCs w:val="20"/>
-        </w:rPr>
-        <w:tab/>
-      </w:r>
-      <w:r>
-        <w:rPr>
-          <w:b/>
-          <w:szCs w:val="20"/>
-        </w:rPr>
-        <w:tab/>
-      </w:r>
-      <w:r>
-        <w:rPr>
-          <w:b/>
-          <w:szCs w:val="20"/>
-        </w:rPr>
-        <w:tab/>
-      </w:r>
-      <w:r>
-        <w:rPr>
-          <w:b/>
-          <w:szCs w:val="20"/>
-        </w:rPr>
-        <w:tab/>
-      </w:r>
-      <w:r>
-        <w:rPr>
-          <w:b/>
-          <w:szCs w:val="20"/>
-        </w:rPr>
-        <w:t xml:space="preserve">   </w:t>
-      </w:r>
-      <w:r>
-        <w:rPr>
-          <w:b/>
-          <w:szCs w:val="20"/>
-        </w:rPr>
-        <w:t>FakeBusiness</w:t>
-      </w:r>
-      <w:r>
-        <w:rPr>
-          <w:b/>
-          <w:szCs w:val="20"/>
-        </w:rPr>
-        <w:t xml:space="preserve"> </w:t>
-      </w:r>
-    </w:p>
-    <w:tbl>
-      <w:tblPr>
-        <w:tblW w:w="0" w:type="auto"/>
-        <w:tblBorders>
-          <w:top w:val="single" w:sz="4" w:space="0" w:color="auto"/>
-          <w:left w:val="single" w:sz="4" w:space="0" w:color="auto"/>
-          <w:bottom w:val="single" w:sz="4" w:space="0" w:color="auto"/>
-          <w:right w:val="single" w:sz="4" w:space="0" w:color="auto"/>
-          <w:insideH w:val="single" w:sz="4" w:space="0" w:color="auto"/>
-          <w:insideV w:val="single" w:sz="4" w:space="0" w:color="auto"/>
-        </w:tblBorders>
-        <w:tblCellMar>
-          <w:left w:w="115" w:type="dxa"/>
-          <w:right w:w="115" w:type="dxa"/>
-        </w:tblCellMar>
-        <w:tblLook w:val="04A0" w:firstRow="1" w:lastRow="0" w:firstColumn="1" w:lastColumn="0" w:noHBand="0" w:noVBand="1"/>
-      </w:tblPr>
-      <w:tblGrid>
-        <w:gridCol w:w="4598"/>
-        <w:gridCol w:w="1062"/>
-        <w:gridCol w:w="954"/>
-      </w:tblGrid>
-      <w:tr>
-        <w:tc>
-          <w:tcPr>
-            <w:tcW w:w="4795" w:type="dxa"/>
-            <w:shd w:val="clear" w:color="auto" w:fill="auto"/>
-            <w:vAlign w:val="center"/>
-          </w:tcPr>
-          <w:p>
-            <w:pPr>
-              <w:spacing w:before="60" w:after="60" w:line="240" w:lineRule="auto"/>
-              <w:rPr>
-                <w:b/>
-                <w:sz w:val="24"/>
-                <w:szCs w:val="20"/>
-              </w:rPr>
-            </w:pPr>
-            <w:r>
-              <w:rPr>
-                <w:b/>
-                <w:sz w:val="24"/>
-                <w:szCs w:val="20"/>
-              </w:rPr>
-              <w:t>Front End - 4 - Link HTML Pages</w:t>
-            </w:r>
-          </w:p>
-        </w:tc>
-        <w:tc>
-          <w:tcPr>
-            <w:tcW w:w="1080" w:type="dxa"/>
-            <w:shd w:val="clear" w:color="auto" w:fill="auto"/>
-            <w:vAlign w:val="center"/>
-          </w:tcPr>
-          <w:p>
-            <w:pPr>
-              <w:spacing w:before="60" w:after="60" w:line="240" w:lineRule="auto"/>
-              <w:rPr>
-                <w:b/>
-                <w:sz w:val="24"/>
-                <w:szCs w:val="20"/>
-              </w:rPr>
-            </w:pPr>
-            <w:r>
-              <w:rPr>
-                <w:b/>
-                <w:sz w:val="24"/>
-                <w:szCs w:val="20"/>
-              </w:rPr>
-              <w:t>Est:</w:t>
-            </w:r>
-            <w:r>
-              <w:rPr>
-                <w:b/>
-                <w:sz w:val="24"/>
-                <w:szCs w:val="20"/>
-              </w:rPr>
-              <w:t xml:space="preserve"> </w:t>
-            </w:r>
-            <w:r>
-              <w:rPr>
-                <w:b/>
-                <w:sz w:val="24"/>
-                <w:szCs w:val="20"/>
-              </w:rPr>
-              <w:t/>
-            </w:r>
-          </w:p>
-        </w:tc>
-        <w:tc>
-          <w:tcPr>
-            <w:tcW w:w="965" w:type="dxa"/>
-            <w:shd w:val="clear" w:color="auto" w:fill="auto"/>
-            <w:vAlign w:val="center"/>
-          </w:tcPr>
-          <w:p>
-            <w:pPr>
-              <w:spacing w:before="60" w:after="60" w:line="240" w:lineRule="auto"/>
-              <w:rPr>
-                <w:b/>
-                <w:sz w:val="24"/>
-                <w:szCs w:val="20"/>
-              </w:rPr>
-            </w:pPr>
-            <w:r>
-              <w:rPr>
-                <w:b/>
-                <w:sz w:val="24"/>
-                <w:szCs w:val="20"/>
-              </w:rPr>
-              <w:t xml:space="preserve">Act: </w:t>
-            </w:r>
-            <w:r>
-              <w:rPr>
-                <w:b/>
-                <w:sz w:val="24"/>
-                <w:szCs w:val="20"/>
-              </w:rPr>
-              <w:t/>
-            </w:r>
-          </w:p>
-        </w:tc>
-      </w:tr>
-    </w:tbl>
-    <w:p>
-      <w:pPr>
-        <w:spacing w:after="0" w:line="240" w:lineRule="auto"/>
-        <w:rPr>
-          <w:b/>
-          <w:sz w:val="44"/>
-          <w:szCs w:val="20"/>
-        </w:rPr>
-      </w:pPr>
-      <w:bookmarkStart w:id="0" w:name="_GoBack"/>
-      <w:bookmarkEnd w:id="0"/>
-      <w:r>
-        <w:rPr>
-          <w:b/>
-          <w:noProof/>
-          <w:sz w:val="44"/>
-          <w:szCs w:val="20"/>
-        </w:rPr>
-        <mc:AlternateContent>
-          <mc:Choice Requires="wps">
-            <w:drawing>
-              <wp:anchor distT="45720" distB="45720" distL="114300" distR="114300" simplePos="0" relativeHeight="251659264" behindDoc="0" locked="0" layoutInCell="1" allowOverlap="1">
-                <wp:simplePos x="0" y="0"/>
-                <wp:positionH relativeFrom="margin">
-                  <wp:posOffset>-97155</wp:posOffset>
-                </wp:positionH>
-                <wp:positionV relativeFrom="paragraph">
-                  <wp:posOffset>34290</wp:posOffset>
-                </wp:positionV>
-                <wp:extent cx="4400550" cy="1619250"/>
-                <wp:effectExtent l="0" t="0" r="0" b="0"/>
-                <wp:wrapNone/>
-                <wp:docPr id="217" name="Text Box 2"/>
-                <wp:cNvGraphicFramePr>
-                  <a:graphicFrameLocks xmlns:a="http://schemas.openxmlformats.org/drawingml/2006/main"/>
-                </wp:cNvGraphicFramePr>
-                <a:graphic xmlns:a="http://schemas.openxmlformats.org/drawingml/2006/main">
-                  <a:graphicData uri="http://schemas.microsoft.com/office/word/2010/wordprocessingShape">
-                    <wps:wsp>
-                      <wps:cNvSpPr txBox="1">
-                        <a:spLocks noChangeArrowheads="1"/>
-                      </wps:cNvSpPr>
-                      <wps:spPr bwMode="auto">
-                        <a:xfrm>
-                          <a:off x="0" y="0"/>
-                          <a:ext cx="4400550" cy="1619250"/>
-                        </a:xfrm>
-                        <a:prstGeom prst="rect">
-                          <a:avLst/>
-                        </a:prstGeom>
-                        <a:noFill/>
-                        <a:ln w="9525">
-                          <a:noFill/>
-                          <a:miter lim="800000"/>
-                          <a:headEnd/>
-                          <a:tailEnd/>
-                        </a:ln>
-                      </wps:spPr>
-                      <wps:txbx>
-                        <w:txbxContent>
-                          <w:tbl>
-                            <w:tblPr>
-                              <w:tblStyle w:val="TableGrid"/>
-                              <w:tblW w:w="6655" w:type="dxa"/>
-                              <w:tblBorders>
-                                <w:top w:val="none" w:sz="0" w:space="0" w:color="auto"/>
-                                <w:left w:val="none" w:sz="0" w:space="0" w:color="auto"/>
-                                <w:bottom w:val="none" w:sz="0" w:space="0" w:color="auto"/>
-                                <w:right w:val="none" w:sz="0" w:space="0" w:color="auto"/>
-                                <w:insideH w:val="none" w:sz="0" w:space="0" w:color="auto"/>
-                                <w:insideV w:val="none" w:sz="0" w:space="0" w:color="auto"/>
-                              </w:tblBorders>
-                              <w:tblCellMar>
-                                <w:left w:w="0" w:type="dxa"/>
-                                <w:right w:w="0" w:type="dxa"/>
-                              </w:tblCellMar>
-                              <w:tblLook w:val="04A0" w:firstRow="1" w:lastRow="0" w:firstColumn="1" w:lastColumn="0" w:noHBand="0" w:noVBand="1"/>
-                            </w:tblPr>
-                            <w:tblGrid>
-                              <w:gridCol w:w="6655"/>
-                            </w:tblGrid>
-                            <w:tr>
-                              <w:trPr>
-                                <w:trHeight w:val="2417"/>
-                              </w:trPr>
-                              <w:tc>
-                                <w:tcPr>
-                                  <w:tcW w:w="6655" w:type="dxa"/>
-                                  <w:tcFitText/>
-                                </w:tcPr>
-                                <w:p>
-                                  <w:pPr>
-                                    <w:spacing w:after="0" w:line="240" w:lineRule="auto"/>
-                                    <w:rPr>
-                                      <w:b/>
-                                      <w:sz w:val="44"/>
-                                      <w:szCs w:val="20"/>
-                                    </w:rPr>
-                                  </w:pPr>
-                                  <w:r>
-                                    <w:rPr>
-                                      <w:b/>
-                                      <w:sz w:val="44"/>
-                                      <w:szCs w:val="20"/>
-                                    </w:rPr>
-                                    <w:t>Add links to "Show Issues" on home.html and "Home" on show.html to connect the two templates.    - Show Issues will navigate to show.html  - Home will navigate to home.html</w:t>
-                                  </w:r>
-                                </w:p>
-                              </w:tc>
-                            </w:tr>
-                          </w:tbl>
-                          <w:p/>
-                        </w:txbxContent>
-                      </wps:txbx>
-                      <wps:bodyPr rot="0" vert="horz" wrap="square" lIns="91440" tIns="45720" rIns="91440" bIns="45720" anchor="t" anchorCtr="0">
-                        <a:noAutofit/>
-                      </wps:bodyPr>
-                    </wps:wsp>
-                  </a:graphicData>
-                </a:graphic>
-                <wp14:sizeRelH relativeFrom="margin">
-                  <wp14:pctWidth>0</wp14:pctWidth>
-                </wp14:sizeRelH>
-                <wp14:sizeRelV relativeFrom="margin">
-                  <wp14:pctHeight>0</wp14:pctHeight>
-                </wp14:sizeRelV>
-              </wp:anchor>
-            </w:drawing>
-          </mc:Choice>
-          <mc:Fallback>
-            <w:pict>
-              <v:shapetype id="_x0000_t202" coordsize="21600,21600" o:spt="202" path="m,l,21600r21600,l21600,xe">
-                <v:stroke joinstyle="miter"/>
-                <v:path gradientshapeok="t" o:connecttype="rect"/>
-              </v:shapetype>
-              <v:shape id="Text Box 2" o:spid="_x0000_s1026" type="#_x0000_t202" style="position:absolute;margin-left:-7.65pt;margin-top:2.7pt;width:346.5pt;height:127.5pt;z-index:251659264;visibility:visible;mso-wrap-style:square;mso-width-percent:0;mso-height-percent:0;mso-wrap-distance-left:9pt;mso-wrap-distance-top:3.6pt;mso-wrap-distance-right:9pt;mso-wrap-distance-bottom:3.6pt;mso-position-horizontal:absolute;mso-position-horizontal-relative:margin;mso-position-vertical:absolute;mso-position-vertical-relative:text;mso-width-percent:0;mso-height-percent:0;mso-width-relative:margin;mso-height-relative:margin;v-text-anchor:top" o:gfxdata="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" filled="f" stroked="f">
-                <v:textbox>
-                  <w:txbxContent>
-                    <w:tbl>
-                      <w:tblPr>
-                        <w:tblStyle w:val="TableGrid"/>
-                        <w:tblW w:w="6655" w:type="dxa"/>
-                        <w:tblBorders>
-                          <w:top w:val="none" w:sz="0" w:space="0" w:color="auto"/>
-                          <w:left w:val="none" w:sz="0" w:space="0" w:color="auto"/>
-                          <w:bottom w:val="none" w:sz="0" w:space="0" w:color="auto"/>
-                          <w:right w:val="none" w:sz="0" w:space="0" w:color="auto"/>
-                          <w:insideH w:val="none" w:sz="0" w:space="0" w:color="auto"/>
-                          <w:insideV w:val="none" w:sz="0" w:space="0" w:color="auto"/>
-                        </w:tblBorders>
-                        <w:tblCellMar>
-                          <w:left w:w="0" w:type="dxa"/>
-                          <w:right w:w="0" w:type="dxa"/>
-                        </w:tblCellMar>
-                        <w:tblLook w:val="04A0" w:firstRow="1" w:lastRow="0" w:firstColumn="1" w:lastColumn="0" w:noHBand="0" w:noVBand="1"/>
-                      </w:tblPr>
-                      <w:tblGrid>
-                        <w:gridCol w:w="6655"/>
-                      </w:tblGrid>
-                      <w:tr>
-                        <w:trPr>
-                          <w:trHeight w:val="2417"/>
-                        </w:trPr>
-                        <w:tc>
-                          <w:tcPr>
-                            <w:tcW w:w="6655" w:type="dxa"/>
-                            <w:tcFitText/>
-                          </w:tcPr>
-                          <w:p>
-                            <w:pPr>
-                              <w:spacing w:after="0" w:line="240" w:lineRule="auto"/>
-                              <w:rPr>
-                                <w:b/>
-                                <w:sz w:val="44"/>
-                                <w:szCs w:val="20"/>
-                              </w:rPr>
-                            </w:pPr>
-                            <w:r>
-                              <w:rPr>
-                                <w:b/>
-                                <w:sz w:val="44"/>
-                                <w:szCs w:val="20"/>
-                              </w:rPr>
-                              <w:t>Add links to "Show Issues" on home.html and "Home" on show.html to connect the two templates.    - Show Issues will navigate to show.html  - Home will navigate to home.html</w:t>
-                            </w:r>
-                          </w:p>
-                        </w:tc>
-                      </w:tr>
-                    </w:tbl>
-                    <w:p/>
-                  </w:txbxContent>
-                </v:textbox>
-                <w10:wrap anchorx="margin"/>
-              </v:shape>
-            </w:pict>
-          </mc:Fallback>
-        </mc:AlternateContent>
-      </w:r>
-    </w:p>
-    <w:sectPr>
-      <w:headerReference w:type="even" r:id="rId13"/>
-      <w:headerReference w:type="default" r:id="rId14"/>
-      <w:footerReference w:type="default" r:id="rId15"/>
-      <w:headerReference w:type="first" r:id="rId16"/>
-      <w:pgSz w:w="7200" w:h="4320" w:orient="landscape"/>
-      <w:pgMar w:top="288" w:right="288" w:bottom="180" w:left="288" w:header="0" w:footer="0" w:gutter="0"/>
-      <w:paperSrc w:first="258" w:other="258"/>
-      <w:cols w:space="720"/>
-      <w:docGrid w:linePitch="360"/>
-    </w:sectPr>
-  </w:body>
-  <w:br w:type="page"/>
-  <w:body>
-    <w:p>
-      <w:pPr>
-        <w:spacing w:after="120" w:line="240" w:lineRule="auto"/>
-        <w:rPr>
-          <w:b/>
-          <w:szCs w:val="20"/>
-        </w:rPr>
-      </w:pPr>
-      <w:r>
-        <w:rPr>
-          <w:b/>
-          <w:sz w:val="28"/>
-          <w:szCs w:val="20"/>
-        </w:rPr>
-        <w:t>FakeBot</w:t>
-      </w:r>
-      <w:r>
-        <w:rPr>
-          <w:b/>
-          <w:szCs w:val="20"/>
-        </w:rPr>
-        <w:tab/>
-      </w:r>
-      <w:r>
-        <w:rPr>
-          <w:b/>
-          <w:szCs w:val="20"/>
-        </w:rPr>
-        <w:tab/>
-      </w:r>
-      <w:r>
-        <w:rPr>
-          <w:b/>
-          <w:szCs w:val="20"/>
-        </w:rPr>
-        <w:tab/>
-      </w:r>
-      <w:r>
-        <w:rPr>
-          <w:b/>
-          <w:szCs w:val="20"/>
-        </w:rPr>
-        <w:tab/>
-      </w:r>
-      <w:r>
-        <w:rPr>
-          <w:b/>
-          <w:szCs w:val="20"/>
-        </w:rPr>
-        <w:tab/>
-      </w:r>
-      <w:r>
-        <w:rPr>
-          <w:b/>
-          <w:szCs w:val="20"/>
-        </w:rPr>
-        <w:t xml:space="preserve">   </w:t>
-      </w:r>
-      <w:r>
-        <w:rPr>
-          <w:b/>
-          <w:szCs w:val="20"/>
-        </w:rPr>
-        <w:t>FakeBusiness</w:t>
-      </w:r>
-      <w:r>
-        <w:rPr>
-          <w:b/>
-          <w:szCs w:val="20"/>
-        </w:rPr>
-        <w:t xml:space="preserve"> </w:t>
-      </w:r>
-    </w:p>
-    <w:tbl>
-      <w:tblPr>
-        <w:tblW w:w="0" w:type="auto"/>
-        <w:tblBorders>
-          <w:top w:val="single" w:sz="4" w:space="0" w:color="auto"/>
-          <w:left w:val="single" w:sz="4" w:space="0" w:color="auto"/>
-          <w:bottom w:val="single" w:sz="4" w:space="0" w:color="auto"/>
-          <w:right w:val="single" w:sz="4" w:space="0" w:color="auto"/>
-          <w:insideH w:val="single" w:sz="4" w:space="0" w:color="auto"/>
-          <w:insideV w:val="single" w:sz="4" w:space="0" w:color="auto"/>
-        </w:tblBorders>
-        <w:tblCellMar>
-          <w:left w:w="115" w:type="dxa"/>
-          <w:right w:w="115" w:type="dxa"/>
-        </w:tblCellMar>
-        <w:tblLook w:val="04A0" w:firstRow="1" w:lastRow="0" w:firstColumn="1" w:lastColumn="0" w:noHBand="0" w:noVBand="1"/>
-      </w:tblPr>
-      <w:tblGrid>
-        <w:gridCol w:w="4598"/>
-        <w:gridCol w:w="1062"/>
-        <w:gridCol w:w="954"/>
-      </w:tblGrid>
-      <w:tr>
-        <w:tc>
-          <w:tcPr>
-            <w:tcW w:w="4795" w:type="dxa"/>
-            <w:shd w:val="clear" w:color="auto" w:fill="auto"/>
-            <w:vAlign w:val="center"/>
-          </w:tcPr>
-          <w:p>
-            <w:pPr>
-              <w:spacing w:before="60" w:after="60" w:line="240" w:lineRule="auto"/>
-              <w:rPr>
-                <w:b/>
-                <w:sz w:val="24"/>
-                <w:szCs w:val="20"/>
-              </w:rPr>
-            </w:pPr>
-            <w:r>
-              <w:rPr>
-                <w:b/>
-                <w:sz w:val="24"/>
-                <w:szCs w:val="20"/>
-              </w:rPr>
-              <w:t>Front End - 6 - Create Word Document</w:t>
-            </w:r>
-          </w:p>
-        </w:tc>
-        <w:tc>
-          <w:tcPr>
-            <w:tcW w:w="1080" w:type="dxa"/>
-            <w:shd w:val="clear" w:color="auto" w:fill="auto"/>
-            <w:vAlign w:val="center"/>
-          </w:tcPr>
-          <w:p>
-            <w:pPr>
-              <w:spacing w:before="60" w:after="60" w:line="240" w:lineRule="auto"/>
-              <w:rPr>
-                <w:b/>
-                <w:sz w:val="24"/>
-                <w:szCs w:val="20"/>
-              </w:rPr>
-            </w:pPr>
-            <w:r>
-              <w:rPr>
-                <w:b/>
-                <w:sz w:val="24"/>
-                <w:szCs w:val="20"/>
-              </w:rPr>
-              <w:t>Est:</w:t>
-            </w:r>
-            <w:r>
-              <w:rPr>
-                <w:b/>
-                <w:sz w:val="24"/>
-                <w:szCs w:val="20"/>
-              </w:rPr>
-              <w:t xml:space="preserve"> </w:t>
-            </w:r>
-            <w:r>
-              <w:rPr>
-                <w:b/>
-                <w:sz w:val="24"/>
-                <w:szCs w:val="20"/>
-              </w:rPr>
-              <w:t>0</w:t>
-            </w:r>
-          </w:p>
-        </w:tc>
-        <w:tc>
-          <w:tcPr>
-            <w:tcW w:w="965" w:type="dxa"/>
-            <w:shd w:val="clear" w:color="auto" w:fill="auto"/>
-            <w:vAlign w:val="center"/>
-          </w:tcPr>
-          <w:p>
-            <w:pPr>
-              <w:spacing w:before="60" w:after="60" w:line="240" w:lineRule="auto"/>
-              <w:rPr>
-                <w:b/>
-                <w:sz w:val="24"/>
-                <w:szCs w:val="20"/>
-              </w:rPr>
-            </w:pPr>
-            <w:r>
-              <w:rPr>
-                <w:b/>
-                <w:sz w:val="24"/>
-                <w:szCs w:val="20"/>
-              </w:rPr>
-              <w:t xml:space="preserve">Act: </w:t>
-            </w:r>
-            <w:r>
-              <w:rPr>
-                <w:b/>
-                <w:sz w:val="24"/>
-                <w:szCs w:val="20"/>
-              </w:rPr>
-              <w:t>10</w:t>
-            </w:r>
-          </w:p>
-        </w:tc>
-      </w:tr>
-    </w:tbl>
-    <w:p>
-      <w:pPr>
-        <w:spacing w:after="0" w:line="240" w:lineRule="auto"/>
-        <w:rPr>
-          <w:b/>
-          <w:sz w:val="44"/>
-          <w:szCs w:val="20"/>
-        </w:rPr>
-      </w:pPr>
-      <w:bookmarkStart w:id="0" w:name="_GoBack"/>
-      <w:bookmarkEnd w:id="0"/>
-      <w:r>
-        <w:rPr>
-          <w:b/>
-          <w:noProof/>
-          <w:sz w:val="44"/>
-          <w:szCs w:val="20"/>
-        </w:rPr>
-        <mc:AlternateContent>
-          <mc:Choice Requires="wps">
-            <w:drawing>
-              <wp:anchor distT="45720" distB="45720" distL="114300" distR="114300" simplePos="0" relativeHeight="251659264" behindDoc="0" locked="0" layoutInCell="1" allowOverlap="1">
-                <wp:simplePos x="0" y="0"/>
-                <wp:positionH relativeFrom="margin">
-                  <wp:posOffset>-97155</wp:posOffset>
-                </wp:positionH>
-                <wp:positionV relativeFrom="paragraph">
-                  <wp:posOffset>34290</wp:posOffset>
-                </wp:positionV>
-                <wp:extent cx="4400550" cy="1619250"/>
-                <wp:effectExtent l="0" t="0" r="0" b="0"/>
-                <wp:wrapNone/>
-                <wp:docPr id="217" name="Text Box 2"/>
-                <wp:cNvGraphicFramePr>
-                  <a:graphicFrameLocks xmlns:a="http://schemas.openxmlformats.org/drawingml/2006/main"/>
-                </wp:cNvGraphicFramePr>
-                <a:graphic xmlns:a="http://schemas.openxmlformats.org/drawingml/2006/main">
-                  <a:graphicData uri="http://schemas.microsoft.com/office/word/2010/wordprocessingShape">
-                    <wps:wsp>
-                      <wps:cNvSpPr txBox="1">
-                        <a:spLocks noChangeArrowheads="1"/>
-                      </wps:cNvSpPr>
-                      <wps:spPr bwMode="auto">
-                        <a:xfrm>
-                          <a:off x="0" y="0"/>
-                          <a:ext cx="4400550" cy="1619250"/>
-                        </a:xfrm>
-                        <a:prstGeom prst="rect">
-                          <a:avLst/>
-                        </a:prstGeom>
-                        <a:noFill/>
-                        <a:ln w="9525">
-                          <a:noFill/>
-                          <a:miter lim="800000"/>
-                          <a:headEnd/>
-                          <a:tailEnd/>
-                        </a:ln>
-                      </wps:spPr>
-                      <wps:txbx>
-                        <w:txbxContent>
-                          <w:tbl>
-                            <w:tblPr>
-                              <w:tblStyle w:val="TableGrid"/>
-                              <w:tblW w:w="6655" w:type="dxa"/>
-                              <w:tblBorders>
-                                <w:top w:val="none" w:sz="0" w:space="0" w:color="auto"/>
-                                <w:left w:val="none" w:sz="0" w:space="0" w:color="auto"/>
-                                <w:bottom w:val="none" w:sz="0" w:space="0" w:color="auto"/>
-                                <w:right w:val="none" w:sz="0" w:space="0" w:color="auto"/>
-                                <w:insideH w:val="none" w:sz="0" w:space="0" w:color="auto"/>
-                                <w:insideV w:val="none" w:sz="0" w:space="0" w:color="auto"/>
-                              </w:tblBorders>
-                              <w:tblCellMar>
-                                <w:left w:w="0" w:type="dxa"/>
-                                <w:right w:w="0" w:type="dxa"/>
-                              </w:tblCellMar>
-                              <w:tblLook w:val="04A0" w:firstRow="1" w:lastRow="0" w:firstColumn="1" w:lastColumn="0" w:noHBand="0" w:noVBand="1"/>
-                            </w:tblPr>
-                            <w:tblGrid>
-                              <w:gridCol w:w="6655"/>
-                            </w:tblGrid>
-                            <w:tr>
-                              <w:trPr>
-                                <w:trHeight w:val="2417"/>
-                              </w:trPr>
-                              <w:tc>
-                                <w:tcPr>
-                                  <w:tcW w:w="6655" w:type="dxa"/>
-                                  <w:tcFitText/>
-                                </w:tcPr>
-                                <w:p>
-                                  <w:pPr>
-                                    <w:spacing w:after="0" w:line="240" w:lineRule="auto"/>
-                                    <w:rPr>
-                                      <w:b/>
-                                      <w:sz w:val="44"/>
-                                      <w:szCs w:val="20"/>
-                                    </w:rPr>
-                                  </w:pPr>
-                                  <w:r>
-                                    <w:rPr>
-                                      <w:b/>
-                                      <w:sz w:val="44"/>
-                                      <w:szCs w:val="20"/>
-                                    </w:rPr>
-                                    <w:t>Summary: Create a blank Word Document for "Open to Edit" to open.</w:t>
-                                  </w:r>
-                                </w:p>
-                              </w:tc>
-                            </w:tr>
-                          </w:tbl>
-                          <w:p/>
-                        </w:txbxContent>
-                      </wps:txbx>
-                      <wps:bodyPr rot="0" vert="horz" wrap="square" lIns="91440" tIns="45720" rIns="91440" bIns="45720" anchor="t" anchorCtr="0">
-                        <a:noAutofit/>
-                      </wps:bodyPr>
-                    </wps:wsp>
-                  </a:graphicData>
-                </a:graphic>
-                <wp14:sizeRelH relativeFrom="margin">
-                  <wp14:pctWidth>0</wp14:pctWidth>
-                </wp14:sizeRelH>
-                <wp14:sizeRelV relativeFrom="margin">
-                  <wp14:pctHeight>0</wp14:pctHeight>
-                </wp14:sizeRelV>
-              </wp:anchor>
-            </w:drawing>
-          </mc:Choice>
-          <mc:Fallback>
-            <w:pict>
-              <v:shapetype id="_x0000_t202" coordsize="21600,21600" o:spt="202" path="m,l,21600r21600,l21600,xe">
-                <v:stroke joinstyle="miter"/>
-                <v:path gradientshapeok="t" o:connecttype="rect"/>
-              </v:shapetype>
-              <v:shape id="Text Box 2" o:spid="_x0000_s1026" type="#_x0000_t202" style="position:absolute;margin-left:-7.65pt;margin-top:2.7pt;width:346.5pt;height:127.5pt;z-index:251659264;visibility:visible;mso-wrap-style:square;mso-width-percent:0;mso-height-percent:0;mso-wrap-distance-left:9pt;mso-wrap-distance-top:3.6pt;mso-wrap-distance-right:9pt;mso-wrap-distance-bottom:3.6pt;mso-position-horizontal:absolute;mso-position-horizontal-relative:margin;mso-position-vertical:absolute;mso-position-vertical-relative:text;mso-width-percent:0;mso-height-percent:0;mso-width-relative:margin;mso-height-relative:margin;v-text-anchor:top" o:gfxdata="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" filled="f" stroked="f">
-                <v:textbox>
-                  <w:txbxContent>
-                    <w:tbl>
-                      <w:tblPr>
-                        <w:tblStyle w:val="TableGrid"/>
-                        <w:tblW w:w="6655" w:type="dxa"/>
-                        <w:tblBorders>
-                          <w:top w:val="none" w:sz="0" w:space="0" w:color="auto"/>
-                          <w:left w:val="none" w:sz="0" w:space="0" w:color="auto"/>
-                          <w:bottom w:val="none" w:sz="0" w:space="0" w:color="auto"/>
-                          <w:right w:val="none" w:sz="0" w:space="0" w:color="auto"/>
-                          <w:insideH w:val="none" w:sz="0" w:space="0" w:color="auto"/>
-                          <w:insideV w:val="none" w:sz="0" w:space="0" w:color="auto"/>
-                        </w:tblBorders>
-                        <w:tblCellMar>
-                          <w:left w:w="0" w:type="dxa"/>
-                          <w:right w:w="0" w:type="dxa"/>
-                        </w:tblCellMar>
-                        <w:tblLook w:val="04A0" w:firstRow="1" w:lastRow="0" w:firstColumn="1" w:lastColumn="0" w:noHBand="0" w:noVBand="1"/>
-                      </w:tblPr>
-                      <w:tblGrid>
-                        <w:gridCol w:w="6655"/>
-                      </w:tblGrid>
-                      <w:tr>
-                        <w:trPr>
-                          <w:trHeight w:val="2417"/>
-                        </w:trPr>
-                        <w:tc>
-                          <w:tcPr>
-                            <w:tcW w:w="6655" w:type="dxa"/>
-                            <w:tcFitText/>
-                          </w:tcPr>
-                          <w:p>
-                            <w:pPr>
-                              <w:spacing w:after="0" w:line="240" w:lineRule="auto"/>
-                              <w:rPr>
-                                <w:b/>
-                                <w:sz w:val="44"/>
-                                <w:szCs w:val="20"/>
-                              </w:rPr>
-                            </w:pPr>
-                            <w:r>
-                              <w:rPr>
-                                <w:b/>
-                                <w:sz w:val="44"/>
-                                <w:szCs w:val="20"/>
-                              </w:rPr>
-                              <w:t>Summary: Create a blank Word Document for "Open to Edit" to open.</w:t>
-                            </w:r>
-                          </w:p>
-                        </w:tc>
-                      </w:tr>
-                    </w:tbl>
-                    <w:p/>
-                  </w:txbxContent>
-                </v:textbox>
-                <w10:wrap anchorx="margin"/>
-              </v:shape>
-            </w:pict>
-          </mc:Fallback>
-        </mc:AlternateContent>
-      </w:r>
-    </w:p>
-    <w:sectPr>
-      <w:headerReference w:type="even" r:id="rId13"/>
-      <w:headerReference w:type="default" r:id="rId14"/>
-      <w:footerReference w:type="default" r:id="rId15"/>
-      <w:headerReference w:type="first" r:id="rId16"/>
-      <w:pgSz w:w="7200" w:h="4320" w:orient="landscape"/>
-      <w:pgMar w:top="288" w:right="288" w:bottom="180" w:left="288" w:header="0" w:footer="0" w:gutter="0"/>
-      <w:paperSrc w:first="258" w:other="258"/>
-      <w:cols w:space="720"/>
-      <w:docGrid w:linePitch="360"/>
-    </w:sectPr>
-  </w:body>
-  <w:br w:type="page"/>
-  <w:body>
-    <w:p>
-      <w:pPr>
-        <w:spacing w:after="120" w:line="240" w:lineRule="auto"/>
-        <w:rPr>
-          <w:b/>
-          <w:szCs w:val="20"/>
-        </w:rPr>
-      </w:pPr>
-      <w:r>
-        <w:rPr>
-          <w:b/>
-          <w:sz w:val="28"/>
-          <w:szCs w:val="20"/>
-        </w:rPr>
-        <w:t>FakeBot</w:t>
-      </w:r>
-      <w:r>
-        <w:rPr>
-          <w:b/>
-          <w:szCs w:val="20"/>
-        </w:rPr>
-        <w:tab/>
-      </w:r>
-      <w:r>
-        <w:rPr>
-          <w:b/>
-          <w:szCs w:val="20"/>
-        </w:rPr>
-        <w:tab/>
-      </w:r>
-      <w:r>
-        <w:rPr>
-          <w:b/>
-          <w:szCs w:val="20"/>
-        </w:rPr>
-        <w:tab/>
-      </w:r>
-      <w:r>
-        <w:rPr>
-          <w:b/>
-          <w:szCs w:val="20"/>
-        </w:rPr>
-        <w:tab/>
-      </w:r>
-      <w:r>
-        <w:rPr>
-          <w:b/>
-          <w:szCs w:val="20"/>
-        </w:rPr>
-        <w:tab/>
-      </w:r>
-      <w:r>
-        <w:rPr>
-          <w:b/>
-          <w:szCs w:val="20"/>
-        </w:rPr>
-        <w:t xml:space="preserve">   </w:t>
-      </w:r>
-      <w:r>
-        <w:rPr>
-          <w:b/>
-          <w:szCs w:val="20"/>
-        </w:rPr>
-        <w:t>FakeBusiness</w:t>
-      </w:r>
-      <w:r>
-        <w:rPr>
-          <w:b/>
-          <w:szCs w:val="20"/>
-        </w:rPr>
-        <w:t xml:space="preserve"> </w:t>
-      </w:r>
-    </w:p>
-    <w:tbl>
-      <w:tblPr>
-        <w:tblW w:w="0" w:type="auto"/>
-        <w:tblBorders>
-          <w:top w:val="single" w:sz="4" w:space="0" w:color="auto"/>
-          <w:left w:val="single" w:sz="4" w:space="0" w:color="auto"/>
-          <w:bottom w:val="single" w:sz="4" w:space="0" w:color="auto"/>
-          <w:right w:val="single" w:sz="4" w:space="0" w:color="auto"/>
-          <w:insideH w:val="single" w:sz="4" w:space="0" w:color="auto"/>
-          <w:insideV w:val="single" w:sz="4" w:space="0" w:color="auto"/>
-        </w:tblBorders>
-        <w:tblCellMar>
-          <w:left w:w="115" w:type="dxa"/>
-          <w:right w:w="115" w:type="dxa"/>
-        </w:tblCellMar>
-        <w:tblLook w:val="04A0" w:firstRow="1" w:lastRow="0" w:firstColumn="1" w:lastColumn="0" w:noHBand="0" w:noVBand="1"/>
-      </w:tblPr>
-      <w:tblGrid>
-        <w:gridCol w:w="4598"/>
-        <w:gridCol w:w="1062"/>
-        <w:gridCol w:w="954"/>
-      </w:tblGrid>
-      <w:tr>
-        <w:tc>
-          <w:tcPr>
-            <w:tcW w:w="4795" w:type="dxa"/>
-            <w:shd w:val="clear" w:color="auto" w:fill="auto"/>
-            <w:vAlign w:val="center"/>
-          </w:tcPr>
-          <w:p>
-            <w:pPr>
-              <w:spacing w:before="60" w:after="60" w:line="240" w:lineRule="auto"/>
-              <w:rPr>
-                <w:b/>
-                <w:sz w:val="24"/>
-                <w:szCs w:val="20"/>
-              </w:rPr>
-            </w:pPr>
-            <w:r>
-              <w:rPr>
-                <w:b/>
-                <w:sz w:val="24"/>
-                <w:szCs w:val="20"/>
-              </w:rPr>
-              <w:t>Front End - 7 - Make "Open to Edit" button open the word doc.</w:t>
-            </w:r>
-          </w:p>
-        </w:tc>
-        <w:tc>
-          <w:tcPr>
-            <w:tcW w:w="1080" w:type="dxa"/>
-            <w:shd w:val="clear" w:color="auto" w:fill="auto"/>
-            <w:vAlign w:val="center"/>
-          </w:tcPr>
-          <w:p>
-            <w:pPr>
-              <w:spacing w:before="60" w:after="60" w:line="240" w:lineRule="auto"/>
-              <w:rPr>
-                <w:b/>
-                <w:sz w:val="24"/>
-                <w:szCs w:val="20"/>
-              </w:rPr>
-            </w:pPr>
-            <w:r>
-              <w:rPr>
-                <w:b/>
-                <w:sz w:val="24"/>
-                <w:szCs w:val="20"/>
-              </w:rPr>
-              <w:t>Est:</w:t>
-            </w:r>
-            <w:r>
-              <w:rPr>
-                <w:b/>
-                <w:sz w:val="24"/>
-                <w:szCs w:val="20"/>
-              </w:rPr>
-              <w:t xml:space="preserve"> </w:t>
-            </w:r>
-            <w:r>
-              <w:rPr>
-                <w:b/>
-                <w:sz w:val="24"/>
-                <w:szCs w:val="20"/>
-              </w:rPr>
-              <w:t>1</w:t>
-            </w:r>
-          </w:p>
-        </w:tc>
-        <w:tc>
-          <w:tcPr>
-            <w:tcW w:w="965" w:type="dxa"/>
-            <w:shd w:val="clear" w:color="auto" w:fill="auto"/>
-            <w:vAlign w:val="center"/>
-          </w:tcPr>
-          <w:p>
-            <w:pPr>
-              <w:spacing w:before="60" w:after="60" w:line="240" w:lineRule="auto"/>
-              <w:rPr>
-                <w:b/>
-                <w:sz w:val="24"/>
-                <w:szCs w:val="20"/>
-              </w:rPr>
-            </w:pPr>
-            <w:r>
-              <w:rPr>
-                <w:b/>
-                <w:sz w:val="24"/>
-                <w:szCs w:val="20"/>
-              </w:rPr>
-              <w:t xml:space="preserve">Act: </w:t>
-            </w:r>
-            <w:r>
-              <w:rPr>
-                <w:b/>
-                <w:sz w:val="24"/>
-                <w:szCs w:val="20"/>
-              </w:rPr>
-              <w:t>2</w:t>
-            </w:r>
-          </w:p>
-        </w:tc>
-      </w:tr>
-    </w:tbl>
-    <w:p>
-      <w:pPr>
-        <w:spacing w:after="0" w:line="240" w:lineRule="auto"/>
-        <w:rPr>
-          <w:b/>
-          <w:sz w:val="44"/>
-          <w:szCs w:val="20"/>
-        </w:rPr>
-      </w:pPr>
-      <w:bookmarkStart w:id="0" w:name="_GoBack"/>
-      <w:bookmarkEnd w:id="0"/>
-      <w:r>
-        <w:rPr>
-          <w:b/>
-          <w:noProof/>
-          <w:sz w:val="44"/>
-          <w:szCs w:val="20"/>
-        </w:rPr>
-        <mc:AlternateContent>
-          <mc:Choice Requires="wps">
-            <w:drawing>
-              <wp:anchor distT="45720" distB="45720" distL="114300" distR="114300" simplePos="0" relativeHeight="251659264" behindDoc="0" locked="0" layoutInCell="1" allowOverlap="1">
-                <wp:simplePos x="0" y="0"/>
-                <wp:positionH relativeFrom="margin">
-                  <wp:posOffset>-97155</wp:posOffset>
-                </wp:positionH>
-                <wp:positionV relativeFrom="paragraph">
-                  <wp:posOffset>34290</wp:posOffset>
-                </wp:positionV>
-                <wp:extent cx="4400550" cy="1619250"/>
-                <wp:effectExtent l="0" t="0" r="0" b="0"/>
-                <wp:wrapNone/>
-                <wp:docPr id="217" name="Text Box 2"/>
-                <wp:cNvGraphicFramePr>
-                  <a:graphicFrameLocks xmlns:a="http://schemas.openxmlformats.org/drawingml/2006/main"/>
-                </wp:cNvGraphicFramePr>
-                <a:graphic xmlns:a="http://schemas.openxmlformats.org/drawingml/2006/main">
-                  <a:graphicData uri="http://schemas.microsoft.com/office/word/2010/wordprocessingShape">
-                    <wps:wsp>
-                      <wps:cNvSpPr txBox="1">
-                        <a:spLocks noChangeArrowheads="1"/>
-                      </wps:cNvSpPr>
-                      <wps:spPr bwMode="auto">
-                        <a:xfrm>
-                          <a:off x="0" y="0"/>
-                          <a:ext cx="4400550" cy="1619250"/>
-                        </a:xfrm>
-                        <a:prstGeom prst="rect">
-                          <a:avLst/>
-                        </a:prstGeom>
-                        <a:noFill/>
-                        <a:ln w="9525">
-                          <a:noFill/>
-                          <a:miter lim="800000"/>
-                          <a:headEnd/>
-                          <a:tailEnd/>
-                        </a:ln>
-                      </wps:spPr>
-                      <wps:txbx>
-                        <w:txbxContent>
-                          <w:tbl>
-                            <w:tblPr>
-                              <w:tblStyle w:val="TableGrid"/>
-                              <w:tblW w:w="6655" w:type="dxa"/>
-                              <w:tblBorders>
-                                <w:top w:val="none" w:sz="0" w:space="0" w:color="auto"/>
-                                <w:left w:val="none" w:sz="0" w:space="0" w:color="auto"/>
-                                <w:bottom w:val="none" w:sz="0" w:space="0" w:color="auto"/>
-                                <w:right w:val="none" w:sz="0" w:space="0" w:color="auto"/>
-                                <w:insideH w:val="none" w:sz="0" w:space="0" w:color="auto"/>
-                                <w:insideV w:val="none" w:sz="0" w:space="0" w:color="auto"/>
-                              </w:tblBorders>
-                              <w:tblCellMar>
-                                <w:left w:w="0" w:type="dxa"/>
-                                <w:right w:w="0" w:type="dxa"/>
-                              </w:tblCellMar>
-                              <w:tblLook w:val="04A0" w:firstRow="1" w:lastRow="0" w:firstColumn="1" w:lastColumn="0" w:noHBand="0" w:noVBand="1"/>
-                            </w:tblPr>
-                            <w:tblGrid>
-                              <w:gridCol w:w="6655"/>
-                            </w:tblGrid>
-                            <w:tr>
-                              <w:trPr>
-                                <w:trHeight w:val="2417"/>
-                              </w:trPr>
-                              <w:tc>
-                                <w:tcPr>
-                                  <w:tcW w:w="6655" w:type="dxa"/>
-                                  <w:tcFitText/>
-                                </w:tcPr>
-                                <w:p>
-                                  <w:pPr>
-                                    <w:spacing w:after="0" w:line="240" w:lineRule="auto"/>
-                                    <w:rPr>
-                                      <w:b/>
-                                      <w:sz w:val="44"/>
-                                      <w:szCs w:val="20"/>
-                                    </w:rPr>
-                                  </w:pPr>
-                                  <w:r>
-                                    <w:rPr>
-                                      <w:b/>
-                                      <w:sz w:val="44"/>
-                                      <w:szCs w:val="20"/>
-                                    </w:rPr>
-                                    <w:t>one is super self explanatory.    Sum: create action for Open to edit button to open word document from card six.</w:t>
-                                  </w:r>
-                                </w:p>
-                              </w:tc>
-                            </w:tr>
-                          </w:tbl>
-                          <w:p/>
-                        </w:txbxContent>
-                      </wps:txbx>
-                      <wps:bodyPr rot="0" vert="horz" wrap="square" lIns="91440" tIns="45720" rIns="91440" bIns="45720" anchor="t" anchorCtr="0">
-                        <a:noAutofit/>
-                      </wps:bodyPr>
-                    </wps:wsp>
-                  </a:graphicData>
-                </a:graphic>
-                <wp14:sizeRelH relativeFrom="margin">
-                  <wp14:pctWidth>0</wp14:pctWidth>
-                </wp14:sizeRelH>
-                <wp14:sizeRelV relativeFrom="margin">
-                  <wp14:pctHeight>0</wp14:pctHeight>
-                </wp14:sizeRelV>
-              </wp:anchor>
-            </w:drawing>
-          </mc:Choice>
-          <mc:Fallback>
-            <w:pict>
-              <v:shapetype id="_x0000_t202" coordsize="21600,21600" o:spt="202" path="m,l,21600r21600,l21600,xe">
-                <v:stroke joinstyle="miter"/>
-                <v:path gradientshapeok="t" o:connecttype="rect"/>
-              </v:shapetype>
-              <v:shape id="Text Box 2" o:spid="_x0000_s1026" type="#_x0000_t202" style="position:absolute;margin-left:-7.65pt;margin-top:2.7pt;width:346.5pt;height:127.5pt;z-index:251659264;visibility:visible;mso-wrap-style:square;mso-width-percent:0;mso-height-percent:0;mso-wrap-distance-left:9pt;mso-wrap-distance-top:3.6pt;mso-wrap-distance-right:9pt;mso-wrap-distance-bottom:3.6pt;mso-position-horizontal:absolute;mso-position-horizontal-relative:margin;mso-position-vertical:absolute;mso-position-vertical-relative:text;mso-width-percent:0;mso-height-percent:0;mso-width-relative:margin;mso-height-relative:margin;v-text-anchor:top" o:gfxdata="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" filled="f" stroked="f">
-                <v:textbox>
-                  <w:txbxContent>
-                    <w:tbl>
-                      <w:tblPr>
-                        <w:tblStyle w:val="TableGrid"/>
-                        <w:tblW w:w="6655" w:type="dxa"/>
-                        <w:tblBorders>
-                          <w:top w:val="none" w:sz="0" w:space="0" w:color="auto"/>
-                          <w:left w:val="none" w:sz="0" w:space="0" w:color="auto"/>
-                          <w:bottom w:val="none" w:sz="0" w:space="0" w:color="auto"/>
-                          <w:right w:val="none" w:sz="0" w:space="0" w:color="auto"/>
-                          <w:insideH w:val="none" w:sz="0" w:space="0" w:color="auto"/>
-                          <w:insideV w:val="none" w:sz="0" w:space="0" w:color="auto"/>
-                        </w:tblBorders>
-                        <w:tblCellMar>
-                          <w:left w:w="0" w:type="dxa"/>
-                          <w:right w:w="0" w:type="dxa"/>
-                        </w:tblCellMar>
-                        <w:tblLook w:val="04A0" w:firstRow="1" w:lastRow="0" w:firstColumn="1" w:lastColumn="0" w:noHBand="0" w:noVBand="1"/>
-                      </w:tblPr>
-                      <w:tblGrid>
-                        <w:gridCol w:w="6655"/>
-                      </w:tblGrid>
-                      <w:tr>
-                        <w:trPr>
-                          <w:trHeight w:val="2417"/>
-                        </w:trPr>
-                        <w:tc>
-                          <w:tcPr>
-                            <w:tcW w:w="6655" w:type="dxa"/>
-                            <w:tcFitText/>
-                          </w:tcPr>
-                          <w:p>
-                            <w:pPr>
-                              <w:spacing w:after="0" w:line="240" w:lineRule="auto"/>
-                              <w:rPr>
-                                <w:b/>
-                                <w:sz w:val="44"/>
-                                <w:szCs w:val="20"/>
-                              </w:rPr>
-                            </w:pPr>
-                            <w:r>
-                              <w:rPr>
-                                <w:b/>
-                                <w:sz w:val="44"/>
-                                <w:szCs w:val="20"/>
-                              </w:rPr>
-                              <w:t>one is super self explanatory.    Sum: create action for Open to edit button to open word document from card six.</w:t>
-                            </w:r>
-                          </w:p>
-                        </w:tc>
-                      </w:tr>
-                    </w:tbl>
-                    <w:p/>
-                  </w:txbxContent>
-                </v:textbox>
-                <w10:wrap anchorx="margin"/>
-              </v:shape>
-            </w:pict>
-          </mc:Fallback>
-        </mc:AlternateContent>
-      </w:r>
-    </w:p>
-    <w:sectPr>
-      <w:headerReference w:type="even" r:id="rId13"/>
-      <w:headerReference w:type="default" r:id="rId14"/>
-      <w:footerReference w:type="default" r:id="rId15"/>
-      <w:headerReference w:type="first" r:id="rId16"/>
-      <w:pgSz w:w="7200" w:h="4320" w:orient="landscape"/>
-      <w:pgMar w:top="288" w:right="288" w:bottom="180" w:left="288" w:header="0" w:footer="0" w:gutter="0"/>
-      <w:paperSrc w:first="258" w:other="258"/>
-      <w:cols w:space="720"/>
-      <w:docGrid w:linePitch="360"/>
-    </w:sectPr>
-  </w:body>
-  <w:br w:type="page"/>
-  <w:body>
-    <w:p>
-      <w:pPr>
-        <w:spacing w:after="120" w:line="240" w:lineRule="auto"/>
-        <w:rPr>
-          <w:b/>
-          <w:szCs w:val="20"/>
-        </w:rPr>
-      </w:pPr>
-      <w:r>
-        <w:rPr>
-          <w:b/>
-          <w:sz w:val="28"/>
-          <w:szCs w:val="20"/>
-        </w:rPr>
-        <w:t>FakeBot</w:t>
-      </w:r>
-      <w:r>
-        <w:rPr>
-          <w:b/>
-          <w:szCs w:val="20"/>
-        </w:rPr>
-        <w:tab/>
-      </w:r>
-      <w:r>
-        <w:rPr>
-          <w:b/>
-          <w:szCs w:val="20"/>
-        </w:rPr>
-        <w:tab/>
-      </w:r>
-      <w:r>
-        <w:rPr>
-          <w:b/>
-          <w:szCs w:val="20"/>
-        </w:rPr>
-        <w:tab/>
-      </w:r>
-      <w:r>
-        <w:rPr>
-          <w:b/>
-          <w:szCs w:val="20"/>
-        </w:rPr>
-        <w:tab/>
-      </w:r>
-      <w:r>
-        <w:rPr>
-          <w:b/>
-          <w:szCs w:val="20"/>
-        </w:rPr>
-        <w:tab/>
-      </w:r>
-      <w:r>
-        <w:rPr>
-          <w:b/>
-          <w:szCs w:val="20"/>
-        </w:rPr>
-        <w:t xml:space="preserve">   </w:t>
-      </w:r>
-      <w:r>
-        <w:rPr>
-          <w:b/>
-          <w:szCs w:val="20"/>
-        </w:rPr>
-        <w:t>FakeBusiness</w:t>
-      </w:r>
-      <w:r>
-        <w:rPr>
-          <w:b/>
-          <w:szCs w:val="20"/>
-        </w:rPr>
-        <w:t xml:space="preserve"> </w:t>
-      </w:r>
-    </w:p>
-    <w:tbl>
-      <w:tblPr>
-        <w:tblW w:w="0" w:type="auto"/>
-        <w:tblBorders>
-          <w:top w:val="single" w:sz="4" w:space="0" w:color="auto"/>
-          <w:left w:val="single" w:sz="4" w:space="0" w:color="auto"/>
-          <w:bottom w:val="single" w:sz="4" w:space="0" w:color="auto"/>
-          <w:right w:val="single" w:sz="4" w:space="0" w:color="auto"/>
-          <w:insideH w:val="single" w:sz="4" w:space="0" w:color="auto"/>
-          <w:insideV w:val="single" w:sz="4" w:space="0" w:color="auto"/>
-        </w:tblBorders>
-        <w:tblCellMar>
-          <w:left w:w="115" w:type="dxa"/>
-          <w:right w:w="115" w:type="dxa"/>
-        </w:tblCellMar>
-        <w:tblLook w:val="04A0" w:firstRow="1" w:lastRow="0" w:firstColumn="1" w:lastColumn="0" w:noHBand="0" w:noVBand="1"/>
-      </w:tblPr>
-      <w:tblGrid>
-        <w:gridCol w:w="4598"/>
-        <w:gridCol w:w="1062"/>
-        <w:gridCol w:w="954"/>
-      </w:tblGrid>
-      <w:tr>
-        <w:tc>
-          <w:tcPr>
-            <w:tcW w:w="4795" w:type="dxa"/>
-            <w:shd w:val="clear" w:color="auto" w:fill="auto"/>
-            <w:vAlign w:val="center"/>
-          </w:tcPr>
-          <w:p>
-            <w:pPr>
-              <w:spacing w:before="60" w:after="60" w:line="240" w:lineRule="auto"/>
-              <w:rPr>
-                <w:b/>
-                <w:sz w:val="24"/>
-                <w:szCs w:val="20"/>
-              </w:rPr>
-            </w:pPr>
-            <w:r>
-              <w:rPr>
-                <w:b/>
-                <w:sz w:val="24"/>
-                <w:szCs w:val="20"/>
-              </w:rPr>
-              <w:t>Data Collection - 1 - Getting to the info</w:t>
-            </w:r>
-          </w:p>
-        </w:tc>
-        <w:tc>
-          <w:tcPr>
-            <w:tcW w:w="1080" w:type="dxa"/>
-            <w:shd w:val="clear" w:color="auto" w:fill="auto"/>
-            <w:vAlign w:val="center"/>
-          </w:tcPr>
-          <w:p>
-            <w:pPr>
-              <w:spacing w:before="60" w:after="60" w:line="240" w:lineRule="auto"/>
-              <w:rPr>
-                <w:b/>
-                <w:sz w:val="24"/>
-                <w:szCs w:val="20"/>
-              </w:rPr>
-            </w:pPr>
-            <w:r>
-              <w:rPr>
-                <w:b/>
-                <w:sz w:val="24"/>
-                <w:szCs w:val="20"/>
-              </w:rPr>
-              <w:t>Est:</w:t>
-            </w:r>
-            <w:r>
-              <w:rPr>
-                <w:b/>
-                <w:sz w:val="24"/>
-                <w:szCs w:val="20"/>
-              </w:rPr>
-              <w:t xml:space="preserve"> </w:t>
-            </w:r>
-            <w:r>
-              <w:rPr>
-                <w:b/>
-                <w:sz w:val="24"/>
-                <w:szCs w:val="20"/>
-              </w:rPr>
-              <w:t>3</w:t>
-            </w:r>
-          </w:p>
-        </w:tc>
-        <w:tc>
-          <w:tcPr>
-            <w:tcW w:w="965" w:type="dxa"/>
-            <w:shd w:val="clear" w:color="auto" w:fill="auto"/>
-            <w:vAlign w:val="center"/>
-          </w:tcPr>
-          <w:p>
-            <w:pPr>
-              <w:spacing w:before="60" w:after="60" w:line="240" w:lineRule="auto"/>
-              <w:rPr>
-                <w:b/>
-                <w:sz w:val="24"/>
-                <w:szCs w:val="20"/>
-              </w:rPr>
-            </w:pPr>
-            <w:r>
-              <w:rPr>
-                <w:b/>
-                <w:sz w:val="24"/>
-                <w:szCs w:val="20"/>
-              </w:rPr>
-              <w:t xml:space="preserve">Act: </w:t>
-            </w:r>
-            <w:r>
-              <w:rPr>
-                <w:b/>
-                <w:sz w:val="24"/>
-                <w:szCs w:val="20"/>
-              </w:rPr>
-              <w:t>2</w:t>
-            </w:r>
-          </w:p>
-        </w:tc>
-      </w:tr>
-    </w:tbl>
-    <w:p>
-      <w:pPr>
-        <w:spacing w:after="0" w:line="240" w:lineRule="auto"/>
-        <w:rPr>
-          <w:b/>
-          <w:sz w:val="44"/>
-          <w:szCs w:val="20"/>
-        </w:rPr>
-      </w:pPr>
-      <w:bookmarkStart w:id="0" w:name="_GoBack"/>
-      <w:bookmarkEnd w:id="0"/>
-      <w:r>
-        <w:rPr>
-          <w:b/>
-          <w:noProof/>
-          <w:sz w:val="44"/>
-          <w:szCs w:val="20"/>
-        </w:rPr>
-        <mc:AlternateContent>
-          <mc:Choice Requires="wps">
-            <w:drawing>
-              <wp:anchor distT="45720" distB="45720" distL="114300" distR="114300" simplePos="0" relativeHeight="251659264" behindDoc="0" locked="0" layoutInCell="1" allowOverlap="1">
-                <wp:simplePos x="0" y="0"/>
-                <wp:positionH relativeFrom="margin">
-                  <wp:posOffset>-97155</wp:posOffset>
-                </wp:positionH>
-                <wp:positionV relativeFrom="paragraph">
-                  <wp:posOffset>34290</wp:posOffset>
-                </wp:positionV>
-                <wp:extent cx="4400550" cy="1619250"/>
-                <wp:effectExtent l="0" t="0" r="0" b="0"/>
-                <wp:wrapNone/>
-                <wp:docPr id="217" name="Text Box 2"/>
-                <wp:cNvGraphicFramePr>
-                  <a:graphicFrameLocks xmlns:a="http://schemas.openxmlformats.org/drawingml/2006/main"/>
-                </wp:cNvGraphicFramePr>
-                <a:graphic xmlns:a="http://schemas.openxmlformats.org/drawingml/2006/main">
-                  <a:graphicData uri="http://schemas.microsoft.com/office/word/2010/wordprocessingShape">
-                    <wps:wsp>
-                      <wps:cNvSpPr txBox="1">
-                        <a:spLocks noChangeArrowheads="1"/>
-                      </wps:cNvSpPr>
-                      <wps:spPr bwMode="auto">
-                        <a:xfrm>
-                          <a:off x="0" y="0"/>
-                          <a:ext cx="4400550" cy="1619250"/>
-                        </a:xfrm>
-                        <a:prstGeom prst="rect">
-                          <a:avLst/>
-                        </a:prstGeom>
-                        <a:noFill/>
-                        <a:ln w="9525">
-                          <a:noFill/>
-                          <a:miter lim="800000"/>
-                          <a:headEnd/>
-                          <a:tailEnd/>
-                        </a:ln>
-                      </wps:spPr>
-                      <wps:txbx>
-                        <w:txbxContent>
-                          <w:tbl>
-                            <w:tblPr>
-                              <w:tblStyle w:val="TableGrid"/>
-                              <w:tblW w:w="6655" w:type="dxa"/>
-                              <w:tblBorders>
-                                <w:top w:val="none" w:sz="0" w:space="0" w:color="auto"/>
-                                <w:left w:val="none" w:sz="0" w:space="0" w:color="auto"/>
-                                <w:bottom w:val="none" w:sz="0" w:space="0" w:color="auto"/>
-                                <w:right w:val="none" w:sz="0" w:space="0" w:color="auto"/>
-                                <w:insideH w:val="none" w:sz="0" w:space="0" w:color="auto"/>
-                                <w:insideV w:val="none" w:sz="0" w:space="0" w:color="auto"/>
-                              </w:tblBorders>
-                              <w:tblCellMar>
-                                <w:left w:w="0" w:type="dxa"/>
-                                <w:right w:w="0" w:type="dxa"/>
-                              </w:tblCellMar>
-                              <w:tblLook w:val="04A0" w:firstRow="1" w:lastRow="0" w:firstColumn="1" w:lastColumn="0" w:noHBand="0" w:noVBand="1"/>
-                            </w:tblPr>
-                            <w:tblGrid>
-                              <w:gridCol w:w="6655"/>
-                            </w:tblGrid>
-                            <w:tr>
-                              <w:trPr>
-                                <w:trHeight w:val="2417"/>
-                              </w:trPr>
-                              <w:tc>
-                                <w:tcPr>
-                                  <w:tcW w:w="6655" w:type="dxa"/>
-                                  <w:tcFitText/>
-                                </w:tcPr>
-                                <w:p>
-                                  <w:pPr>
-                                    <w:spacing w:after="0" w:line="240" w:lineRule="auto"/>
-                                    <w:rPr>
-                                      <w:b/>
-                                      <w:sz w:val="44"/>
-                                      <w:szCs w:val="20"/>
-                                    </w:rPr>
-                                  </w:pPr>
-                                  <w:r>
-                                    <w:rPr>
-                                      <w:b/>
-                                      <w:sz w:val="44"/>
-                                      <w:szCs w:val="20"/>
-                                    </w:rPr>
-                                    <w:t>S:Figure out how to access the Github repo to be able to scrape the data from it (url specifics, authorization, etc)</w:t>
-                                  </w:r>
-                                </w:p>
-                              </w:tc>
-                            </w:tr>
-                          </w:tbl>
-                          <w:p/>
-                        </w:txbxContent>
-                      </wps:txbx>
-                      <wps:bodyPr rot="0" vert="horz" wrap="square" lIns="91440" tIns="45720" rIns="91440" bIns="45720" anchor="t" anchorCtr="0">
-                        <a:noAutofit/>
-                      </wps:bodyPr>
-                    </wps:wsp>
-                  </a:graphicData>
-                </a:graphic>
-                <wp14:sizeRelH relativeFrom="margin">
-                  <wp14:pctWidth>0</wp14:pctWidth>
-                </wp14:sizeRelH>
-                <wp14:sizeRelV relativeFrom="margin">
-                  <wp14:pctHeight>0</wp14:pctHeight>
-                </wp14:sizeRelV>
-              </wp:anchor>
-            </w:drawing>
-          </mc:Choice>
-          <mc:Fallback>
-            <w:pict>
-              <v:shapetype id="_x0000_t202" coordsize="21600,21600" o:spt="202" path="m,l,21600r21600,l21600,xe">
-                <v:stroke joinstyle="miter"/>
-                <v:path gradientshapeok="t" o:connecttype="rect"/>
-              </v:shapetype>
-              <v:shape id="Text Box 2" o:spid="_x0000_s1026" type="#_x0000_t202" style="position:absolute;margin-left:-7.65pt;margin-top:2.7pt;width:346.5pt;height:127.5pt;z-index:251659264;visibility:visible;mso-wrap-style:square;mso-width-percent:0;mso-height-percent:0;mso-wrap-distance-left:9pt;mso-wrap-distance-top:3.6pt;mso-wrap-distance-right:9pt;mso-wrap-distance-bottom:3.6pt;mso-position-horizontal:absolute;mso-position-horizontal-relative:margin;mso-position-vertical:absolute;mso-position-vertical-relative:text;mso-width-percent:0;mso-height-percent:0;mso-width-relative:margin;mso-height-relative:margin;v-text-anchor:top" o:gfxdata="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" filled="f" stroked="f">
-                <v:textbox>
-                  <w:txbxContent>
-                    <w:tbl>
-                      <w:tblPr>
-                        <w:tblStyle w:val="TableGrid"/>
-                        <w:tblW w:w="6655" w:type="dxa"/>
-                        <w:tblBorders>
-                          <w:top w:val="none" w:sz="0" w:space="0" w:color="auto"/>
-                          <w:left w:val="none" w:sz="0" w:space="0" w:color="auto"/>
-                          <w:bottom w:val="none" w:sz="0" w:space="0" w:color="auto"/>
-                          <w:right w:val="none" w:sz="0" w:space="0" w:color="auto"/>
-                          <w:insideH w:val="none" w:sz="0" w:space="0" w:color="auto"/>
-                          <w:insideV w:val="none" w:sz="0" w:space="0" w:color="auto"/>
-                        </w:tblBorders>
-                        <w:tblCellMar>
-                          <w:left w:w="0" w:type="dxa"/>
-                          <w:right w:w="0" w:type="dxa"/>
-                        </w:tblCellMar>
-                        <w:tblLook w:val="04A0" w:firstRow="1" w:lastRow="0" w:firstColumn="1" w:lastColumn="0" w:noHBand="0" w:noVBand="1"/>
-                      </w:tblPr>
-                      <w:tblGrid>
-                        <w:gridCol w:w="6655"/>
-                      </w:tblGrid>
-                      <w:tr>
-                        <w:trPr>
-                          <w:trHeight w:val="2417"/>
-                        </w:trPr>
-                        <w:tc>
-                          <w:tcPr>
-                            <w:tcW w:w="6655" w:type="dxa"/>
-                            <w:tcFitText/>
-                          </w:tcPr>
-                          <w:p>
-                            <w:pPr>
-                              <w:spacing w:after="0" w:line="240" w:lineRule="auto"/>
-                              <w:rPr>
-                                <w:b/>
-                                <w:sz w:val="44"/>
-                                <w:szCs w:val="20"/>
-                              </w:rPr>
-                            </w:pPr>
-                            <w:r>
-                              <w:rPr>
-                                <w:b/>
-                                <w:sz w:val="44"/>
-                                <w:szCs w:val="20"/>
-                              </w:rPr>
-                              <w:t>S:Figure out how to access the Github repo to be able to scrape the data from it (url specifics, authorization, etc)</w:t>
-                            </w:r>
-                          </w:p>
-                        </w:tc>
-                      </w:tr>
-                    </w:tbl>
-                    <w:p/>
-                  </w:txbxContent>
-                </v:textbox>
-                <w10:wrap anchorx="margin"/>
-              </v:shape>
-            </w:pict>
-          </mc:Fallback>
-        </mc:AlternateContent>
-      </w:r>
     </w:p>
     <w:sectPr>
       <w:headerReference w:type="even" r:id="rId13"/>
@@ -7725,10 +4276,6 @@
 </file>
 
 <file path=customXml/item1.xml><?xml version="1.0" encoding="utf-8"?>
-<LongProperties xmlns="http://schemas.microsoft.com/office/2006/metadata/longProperties"/>
-</file>
-
-<file path=customXml/item2.xml><?xml version="1.0" encoding="utf-8"?>
 <?mso-contentType ?>
 <spe:Receivers xmlns:spe="http://schemas.microsoft.com/sharepoint/events">
   <Receiver>
@@ -7778,10 +4325,17 @@
 </spe:Receivers>
 </file>
 
+<file path=customXml/item2.xml><?xml version="1.0" encoding="utf-8"?>
+<LongProperties xmlns="http://schemas.microsoft.com/office/2006/metadata/longProperties"/>
+</file>
+
 <file path=customXml/item3.xml><?xml version="1.0" encoding="utf-8"?>
-<p:properties xmlns:p="http://schemas.microsoft.com/office/2006/metadata/properties" xmlns:xsi="http://www.w3.org/2001/XMLSchema-instance" xmlns:pc="http://schemas.microsoft.com/office/infopath/2007/PartnerControls">
-  <documentManagement/>
-</p:properties>
+<?mso-contentType ?>
+<FormTemplates xmlns="http://schemas.microsoft.com/sharepoint/v3/contenttype/forms">
+  <Display>DocumentLibraryForm</Display>
+  <Edit>DocumentLibraryForm</Edit>
+  <New>DocumentLibraryForm</New>
+</FormTemplates>
 </file>
 
 <file path=customXml/item4.xml><?xml version="1.0" encoding="utf-8"?>
@@ -7930,12 +4484,9 @@
 </file>
 
 <file path=customXml/item5.xml><?xml version="1.0" encoding="utf-8"?>
-<?mso-contentType ?>
-<FormTemplates xmlns="http://schemas.microsoft.com/sharepoint/v3/contenttype/forms">
-  <Display>DocumentLibraryForm</Display>
-  <Edit>DocumentLibraryForm</Edit>
-  <New>DocumentLibraryForm</New>
-</FormTemplates>
+<p:properties xmlns:p="http://schemas.microsoft.com/office/2006/metadata/properties" xmlns:xsi="http://www.w3.org/2001/XMLSchema-instance" xmlns:pc="http://schemas.microsoft.com/office/infopath/2007/PartnerControls">
+  <documentManagement/>
+</p:properties>
 </file>
 
 <file path=customXml/item6.xml><?xml version="1.0" encoding="utf-8"?>
@@ -7943,6 +4494,14 @@
 </file>
 
 <file path=customXml/itemProps1.xml><?xml version="1.0" encoding="utf-8"?>
+<ds:datastoreItem xmlns:ds="http://schemas.openxmlformats.org/officeDocument/2006/customXml" ds:itemID="{9AD1047C-D1FC-49F1-8860-16E4A3206423}">
+  <ds:schemaRefs>
+    <ds:schemaRef ds:uri="http://schemas.microsoft.com/sharepoint/events"/>
+  </ds:schemaRefs>
+</ds:datastoreItem>
+</file>
+
+<file path=customXml/itemProps2.xml><?xml version="1.0" encoding="utf-8"?>
 <ds:datastoreItem xmlns:ds="http://schemas.openxmlformats.org/officeDocument/2006/customXml" ds:itemID="{6C951D35-DABF-4FEE-9DDB-0D2CE5757370}">
   <ds:schemaRefs>
     <ds:schemaRef ds:uri="http://schemas.microsoft.com/office/2006/metadata/longProperties"/>
@@ -7950,19 +4509,10 @@
 </ds:datastoreItem>
 </file>
 
-<file path=customXml/itemProps2.xml><?xml version="1.0" encoding="utf-8"?>
-<ds:datastoreItem xmlns:ds="http://schemas.openxmlformats.org/officeDocument/2006/customXml" ds:itemID="{9AD1047C-D1FC-49F1-8860-16E4A3206423}">
+<file path=customXml/itemProps3.xml><?xml version="1.0" encoding="utf-8"?>
+<ds:datastoreItem xmlns:ds="http://schemas.openxmlformats.org/officeDocument/2006/customXml" ds:itemID="{D3FEBF51-EDA1-4483-9444-3987108D25E2}">
   <ds:schemaRefs>
-    <ds:schemaRef ds:uri="http://schemas.microsoft.com/sharepoint/events"/>
-  </ds:schemaRefs>
-</ds:datastoreItem>
-</file>
-
-<file path=customXml/itemProps3.xml><?xml version="1.0" encoding="utf-8"?>
-<ds:datastoreItem xmlns:ds="http://schemas.openxmlformats.org/officeDocument/2006/customXml" ds:itemID="{9A0F66E6-FD12-4075-A7B3-9EA79D64BB0D}">
-  <ds:schemaRefs>
-    <ds:schemaRef ds:uri="http://schemas.microsoft.com/office/2006/metadata/properties"/>
-    <ds:schemaRef ds:uri="http://schemas.microsoft.com/office/infopath/2007/PartnerControls"/>
+    <ds:schemaRef ds:uri="http://schemas.microsoft.com/sharepoint/v3/contenttype/forms"/>
   </ds:schemaRefs>
 </ds:datastoreItem>
 </file>
@@ -7986,15 +4536,16 @@
 </file>
 
 <file path=customXml/itemProps5.xml><?xml version="1.0" encoding="utf-8"?>
-<ds:datastoreItem xmlns:ds="http://schemas.openxmlformats.org/officeDocument/2006/customXml" ds:itemID="{D3FEBF51-EDA1-4483-9444-3987108D25E2}">
+<ds:datastoreItem xmlns:ds="http://schemas.openxmlformats.org/officeDocument/2006/customXml" ds:itemID="{9A0F66E6-FD12-4075-A7B3-9EA79D64BB0D}">
   <ds:schemaRefs>
-    <ds:schemaRef ds:uri="http://schemas.microsoft.com/sharepoint/v3/contenttype/forms"/>
+    <ds:schemaRef ds:uri="http://schemas.microsoft.com/office/2006/metadata/properties"/>
+    <ds:schemaRef ds:uri="http://schemas.microsoft.com/office/infopath/2007/PartnerControls"/>
   </ds:schemaRefs>
 </ds:datastoreItem>
 </file>
 
 <file path=customXml/itemProps6.xml><?xml version="1.0" encoding="utf-8"?>
-<ds:datastoreItem xmlns:ds="http://schemas.openxmlformats.org/officeDocument/2006/customXml" ds:itemID="{62689880-598A-49F4-9D9A-5B66D431ACAA}">
+<ds:datastoreItem xmlns:ds="http://schemas.openxmlformats.org/officeDocument/2006/customXml" ds:itemID="{E9FCC71E-A060-4804-AA6A-6E97F984475D}">
   <ds:schemaRefs>
     <ds:schemaRef ds:uri="http://schemas.openxmlformats.org/officeDocument/2006/bibliography"/>
   </ds:schemaRefs>

</xml_diff>

<commit_message>
updates and authetification removed
</commit_message>
<xml_diff>
--- a/documents/FinishedCards.docx
+++ b/documents/FinishedCards.docx
@@ -119,7 +119,7 @@
                 <w:sz w:val="24"/>
                 <w:szCs w:val="20"/>
               </w:rPr>
-              <w:t>new issue</w:t>
+              <w:t>Business/Process front end</w:t>
             </w:r>
           </w:p>
         </w:tc>
@@ -160,7 +160,7 @@
                 <w:sz w:val="24"/>
                 <w:szCs w:val="20"/>
               </w:rPr>
-              <w:t/>
+              <w:t>3</w:t>
             </w:r>
           </w:p>
         </w:tc>
@@ -193,7 +193,7 @@
                 <w:sz w:val="24"/>
                 <w:szCs w:val="20"/>
               </w:rPr>
-              <w:t/>
+              <w:t>100</w:t>
             </w:r>
           </w:p>
         </w:tc>
@@ -224,7 +224,3140 @@
           <w:sz w:val="44"/>
           <w:szCs w:val="20"/>
         </w:rPr>
+        <w:t>S: Have the user enter in the data to indicate what the business and process are.</w:t>
+      </w:r>
+      <w:bookmarkStart w:id="0" w:name="_GoBack"/>
+      <w:bookmarkEnd w:id="0"/>
+    </w:p>
+    <w:sectPr>
+      <w:headerReference w:type="even" r:id="rId13"/>
+      <w:headerReference w:type="default" r:id="rId14"/>
+      <w:footerReference w:type="default" r:id="rId15"/>
+      <w:headerReference w:type="first" r:id="rId16"/>
+      <w:pgSz w:w="7200" w:h="4320" w:orient="landscape"/>
+      <w:pgMar w:top="288" w:right="288" w:bottom="180" w:left="288" w:header="0" w:footer="0" w:gutter="0"/>
+      <w:paperSrc w:first="258" w:other="258"/>
+      <w:cols w:space="720"/>
+      <w:docGrid w:linePitch="360"/>
+    </w:sectPr>
+  </w:body>
+  <w:br w:type="page"/>
+  <w:body>
+    <w:p>
+      <w:pPr>
+        <w:spacing w:after="120" w:line="240" w:lineRule="auto"/>
+        <w:rPr>
+          <w:b/>
+          <w:szCs w:val="20"/>
+        </w:rPr>
+      </w:pPr>
+      <w:r>
+        <w:rPr>
+          <w:b/>
+          <w:sz w:val="28"/>
+          <w:szCs w:val="20"/>
+        </w:rPr>
+        <w:t>FakeBot</w:t>
+      </w:r>
+      <w:r>
+        <w:rPr>
+          <w:b/>
+          <w:szCs w:val="20"/>
+        </w:rPr>
+        <w:tab/>
+      </w:r>
+      <w:r>
+        <w:rPr>
+          <w:b/>
+          <w:szCs w:val="20"/>
+        </w:rPr>
+        <w:tab/>
+      </w:r>
+      <w:r>
+        <w:rPr>
+          <w:b/>
+          <w:szCs w:val="20"/>
+        </w:rPr>
+        <w:tab/>
+      </w:r>
+      <w:r>
+        <w:rPr>
+          <w:b/>
+          <w:szCs w:val="20"/>
+        </w:rPr>
+        <w:tab/>
+      </w:r>
+      <w:r>
+        <w:rPr>
+          <w:b/>
+          <w:szCs w:val="20"/>
+        </w:rPr>
+        <w:tab/>
+      </w:r>
+      <w:r>
+        <w:rPr>
+          <w:b/>
+          <w:szCs w:val="20"/>
+        </w:rPr>
+        <w:t xml:space="preserve">   </w:t>
+      </w:r>
+      <w:r>
+        <w:rPr>
+          <w:b/>
+          <w:szCs w:val="20"/>
+        </w:rPr>
+        <w:t>FakeBusiness</w:t>
+      </w:r>
+      <w:r>
+        <w:rPr>
+          <w:b/>
+          <w:szCs w:val="20"/>
+        </w:rPr>
+        <w:t xml:space="preserve"> </w:t>
+      </w:r>
+    </w:p>
+    <w:tbl>
+      <w:tblPr>
+        <w:tblW w:w="0" w:type="auto"/>
+        <w:tblBorders>
+          <w:top w:val="single" w:sz="4" w:space="0" w:color="auto"/>
+          <w:left w:val="single" w:sz="4" w:space="0" w:color="auto"/>
+          <w:bottom w:val="single" w:sz="4" w:space="0" w:color="auto"/>
+          <w:right w:val="single" w:sz="4" w:space="0" w:color="auto"/>
+          <w:insideH w:val="single" w:sz="4" w:space="0" w:color="auto"/>
+          <w:insideV w:val="single" w:sz="4" w:space="0" w:color="auto"/>
+        </w:tblBorders>
+        <w:tblCellMar>
+          <w:left w:w="115" w:type="dxa"/>
+          <w:right w:w="115" w:type="dxa"/>
+        </w:tblCellMar>
+        <w:tblLook w:val="04A0" w:firstRow="1" w:lastRow="0" w:firstColumn="1" w:lastColumn="0" w:noHBand="0" w:noVBand="1"/>
+      </w:tblPr>
+      <w:tblGrid>
+        <w:gridCol w:w="4598"/>
+        <w:gridCol w:w="1062"/>
+        <w:gridCol w:w="954"/>
+      </w:tblGrid>
+      <w:tr>
+        <w:tc>
+          <w:tcPr>
+            <w:tcW w:w="4795" w:type="dxa"/>
+            <w:shd w:val="clear" w:color="auto" w:fill="auto"/>
+            <w:vAlign w:val="center"/>
+          </w:tcPr>
+          <w:p>
+            <w:pPr>
+              <w:spacing w:before="60" w:after="60" w:line="240" w:lineRule="auto"/>
+              <w:rPr>
+                <w:b/>
+                <w:sz w:val="24"/>
+                <w:szCs w:val="20"/>
+              </w:rPr>
+            </w:pPr>
+            <w:r>
+              <w:rPr>
+                <w:b/>
+                <w:sz w:val="24"/>
+                <w:szCs w:val="20"/>
+              </w:rPr>
+              <w:t>Data Collection - 3 -  Save the info</w:t>
+            </w:r>
+          </w:p>
+        </w:tc>
+        <w:tc>
+          <w:tcPr>
+            <w:tcW w:w="1080" w:type="dxa"/>
+            <w:shd w:val="clear" w:color="auto" w:fill="auto"/>
+            <w:vAlign w:val="center"/>
+          </w:tcPr>
+          <w:p>
+            <w:pPr>
+              <w:spacing w:before="60" w:after="60" w:line="240" w:lineRule="auto"/>
+              <w:rPr>
+                <w:b/>
+                <w:sz w:val="24"/>
+                <w:szCs w:val="20"/>
+              </w:rPr>
+            </w:pPr>
+            <w:r>
+              <w:rPr>
+                <w:b/>
+                <w:sz w:val="24"/>
+                <w:szCs w:val="20"/>
+              </w:rPr>
+              <w:t>Est:</w:t>
+            </w:r>
+            <w:r>
+              <w:rPr>
+                <w:b/>
+                <w:sz w:val="24"/>
+                <w:szCs w:val="20"/>
+              </w:rPr>
+              <w:t xml:space="preserve"> </w:t>
+            </w:r>
+            <w:r>
+              <w:rPr>
+                <w:b/>
+                <w:sz w:val="24"/>
+                <w:szCs w:val="20"/>
+              </w:rPr>
+              <w:t>2</w:t>
+            </w:r>
+          </w:p>
+        </w:tc>
+        <w:tc>
+          <w:tcPr>
+            <w:tcW w:w="965" w:type="dxa"/>
+            <w:shd w:val="clear" w:color="auto" w:fill="auto"/>
+            <w:vAlign w:val="center"/>
+          </w:tcPr>
+          <w:p>
+            <w:pPr>
+              <w:spacing w:before="60" w:after="60" w:line="240" w:lineRule="auto"/>
+              <w:rPr>
+                <w:b/>
+                <w:sz w:val="24"/>
+                <w:szCs w:val="20"/>
+              </w:rPr>
+            </w:pPr>
+            <w:r>
+              <w:rPr>
+                <w:b/>
+                <w:sz w:val="24"/>
+                <w:szCs w:val="20"/>
+              </w:rPr>
+              <w:t xml:space="preserve">Act: </w:t>
+            </w:r>
+            <w:r>
+              <w:rPr>
+                <w:b/>
+                <w:sz w:val="24"/>
+                <w:szCs w:val="20"/>
+              </w:rPr>
+              <w:t/>
+            </w:r>
+          </w:p>
+        </w:tc>
+      </w:tr>
+    </w:tbl>
+    <w:p>
+      <w:pPr>
+        <w:spacing w:after="0" w:line="240" w:lineRule="auto"/>
+        <w:rPr>
+          <w:b/>
+          <w:sz w:val="20"/>
+          <w:szCs w:val="20"/>
+        </w:rPr>
+      </w:pPr>
+    </w:p>
+    <w:p>
+      <w:pPr>
+        <w:spacing w:after="0" w:line="240" w:lineRule="auto"/>
+        <w:rPr>
+          <w:b/>
+          <w:sz w:val="44"/>
+          <w:szCs w:val="20"/>
+        </w:rPr>
+      </w:pPr>
+      <w:r>
+        <w:rPr>
+          <w:b/>
+          <w:sz w:val="44"/>
+          <w:szCs w:val="20"/>
+        </w:rPr>
+        <w:t>cards    Summary: Save the gathered information so that it can be accessed to populate story cards.</w:t>
+      </w:r>
+      <w:bookmarkStart w:id="0" w:name="_GoBack"/>
+      <w:bookmarkEnd w:id="0"/>
+    </w:p>
+    <w:sectPr>
+      <w:headerReference w:type="even" r:id="rId13"/>
+      <w:headerReference w:type="default" r:id="rId14"/>
+      <w:footerReference w:type="default" r:id="rId15"/>
+      <w:headerReference w:type="first" r:id="rId16"/>
+      <w:pgSz w:w="7200" w:h="4320" w:orient="landscape"/>
+      <w:pgMar w:top="288" w:right="288" w:bottom="180" w:left="288" w:header="0" w:footer="0" w:gutter="0"/>
+      <w:paperSrc w:first="258" w:other="258"/>
+      <w:cols w:space="720"/>
+      <w:docGrid w:linePitch="360"/>
+    </w:sectPr>
+  </w:body>
+  <w:br w:type="page"/>
+  <w:body>
+    <w:p>
+      <w:pPr>
+        <w:spacing w:after="120" w:line="240" w:lineRule="auto"/>
+        <w:rPr>
+          <w:b/>
+          <w:szCs w:val="20"/>
+        </w:rPr>
+      </w:pPr>
+      <w:r>
+        <w:rPr>
+          <w:b/>
+          <w:sz w:val="28"/>
+          <w:szCs w:val="20"/>
+        </w:rPr>
+        <w:t>FakeBot</w:t>
+      </w:r>
+      <w:r>
+        <w:rPr>
+          <w:b/>
+          <w:szCs w:val="20"/>
+        </w:rPr>
+        <w:tab/>
+      </w:r>
+      <w:r>
+        <w:rPr>
+          <w:b/>
+          <w:szCs w:val="20"/>
+        </w:rPr>
+        <w:tab/>
+      </w:r>
+      <w:r>
+        <w:rPr>
+          <w:b/>
+          <w:szCs w:val="20"/>
+        </w:rPr>
+        <w:tab/>
+      </w:r>
+      <w:r>
+        <w:rPr>
+          <w:b/>
+          <w:szCs w:val="20"/>
+        </w:rPr>
+        <w:tab/>
+      </w:r>
+      <w:r>
+        <w:rPr>
+          <w:b/>
+          <w:szCs w:val="20"/>
+        </w:rPr>
+        <w:tab/>
+      </w:r>
+      <w:r>
+        <w:rPr>
+          <w:b/>
+          <w:szCs w:val="20"/>
+        </w:rPr>
+        <w:t xml:space="preserve">   </w:t>
+      </w:r>
+      <w:r>
+        <w:rPr>
+          <w:b/>
+          <w:szCs w:val="20"/>
+        </w:rPr>
+        <w:t>FakeBusiness</w:t>
+      </w:r>
+      <w:r>
+        <w:rPr>
+          <w:b/>
+          <w:szCs w:val="20"/>
+        </w:rPr>
+        <w:t xml:space="preserve"> </w:t>
+      </w:r>
+    </w:p>
+    <w:tbl>
+      <w:tblPr>
+        <w:tblW w:w="0" w:type="auto"/>
+        <w:tblBorders>
+          <w:top w:val="single" w:sz="4" w:space="0" w:color="auto"/>
+          <w:left w:val="single" w:sz="4" w:space="0" w:color="auto"/>
+          <w:bottom w:val="single" w:sz="4" w:space="0" w:color="auto"/>
+          <w:right w:val="single" w:sz="4" w:space="0" w:color="auto"/>
+          <w:insideH w:val="single" w:sz="4" w:space="0" w:color="auto"/>
+          <w:insideV w:val="single" w:sz="4" w:space="0" w:color="auto"/>
+        </w:tblBorders>
+        <w:tblCellMar>
+          <w:left w:w="115" w:type="dxa"/>
+          <w:right w:w="115" w:type="dxa"/>
+        </w:tblCellMar>
+        <w:tblLook w:val="04A0" w:firstRow="1" w:lastRow="0" w:firstColumn="1" w:lastColumn="0" w:noHBand="0" w:noVBand="1"/>
+      </w:tblPr>
+      <w:tblGrid>
+        <w:gridCol w:w="4598"/>
+        <w:gridCol w:w="1062"/>
+        <w:gridCol w:w="954"/>
+      </w:tblGrid>
+      <w:tr>
+        <w:tc>
+          <w:tcPr>
+            <w:tcW w:w="4795" w:type="dxa"/>
+            <w:shd w:val="clear" w:color="auto" w:fill="auto"/>
+            <w:vAlign w:val="center"/>
+          </w:tcPr>
+          <w:p>
+            <w:pPr>
+              <w:spacing w:before="60" w:after="60" w:line="240" w:lineRule="auto"/>
+              <w:rPr>
+                <w:b/>
+                <w:sz w:val="24"/>
+                <w:szCs w:val="20"/>
+              </w:rPr>
+            </w:pPr>
+            <w:r>
+              <w:rPr>
+                <w:b/>
+                <w:sz w:val="24"/>
+                <w:szCs w:val="20"/>
+              </w:rPr>
+              <w:t>Data Collection - 2- Scrape the Issues</w:t>
+            </w:r>
+          </w:p>
+        </w:tc>
+        <w:tc>
+          <w:tcPr>
+            <w:tcW w:w="1080" w:type="dxa"/>
+            <w:shd w:val="clear" w:color="auto" w:fill="auto"/>
+            <w:vAlign w:val="center"/>
+          </w:tcPr>
+          <w:p>
+            <w:pPr>
+              <w:spacing w:before="60" w:after="60" w:line="240" w:lineRule="auto"/>
+              <w:rPr>
+                <w:b/>
+                <w:sz w:val="24"/>
+                <w:szCs w:val="20"/>
+              </w:rPr>
+            </w:pPr>
+            <w:r>
+              <w:rPr>
+                <w:b/>
+                <w:sz w:val="24"/>
+                <w:szCs w:val="20"/>
+              </w:rPr>
+              <w:t>Est:</w:t>
+            </w:r>
+            <w:r>
+              <w:rPr>
+                <w:b/>
+                <w:sz w:val="24"/>
+                <w:szCs w:val="20"/>
+              </w:rPr>
+              <w:t xml:space="preserve"> </w:t>
+            </w:r>
+            <w:r>
+              <w:rPr>
+                <w:b/>
+                <w:sz w:val="24"/>
+                <w:szCs w:val="20"/>
+              </w:rPr>
+              <w:t>2</w:t>
+            </w:r>
+          </w:p>
+        </w:tc>
+        <w:tc>
+          <w:tcPr>
+            <w:tcW w:w="965" w:type="dxa"/>
+            <w:shd w:val="clear" w:color="auto" w:fill="auto"/>
+            <w:vAlign w:val="center"/>
+          </w:tcPr>
+          <w:p>
+            <w:pPr>
+              <w:spacing w:before="60" w:after="60" w:line="240" w:lineRule="auto"/>
+              <w:rPr>
+                <w:b/>
+                <w:sz w:val="24"/>
+                <w:szCs w:val="20"/>
+              </w:rPr>
+            </w:pPr>
+            <w:r>
+              <w:rPr>
+                <w:b/>
+                <w:sz w:val="24"/>
+                <w:szCs w:val="20"/>
+              </w:rPr>
+              <w:t xml:space="preserve">Act: </w:t>
+            </w:r>
+            <w:r>
+              <w:rPr>
+                <w:b/>
+                <w:sz w:val="24"/>
+                <w:szCs w:val="20"/>
+              </w:rPr>
+              <w:t>2</w:t>
+            </w:r>
+          </w:p>
+        </w:tc>
+      </w:tr>
+    </w:tbl>
+    <w:p>
+      <w:pPr>
+        <w:spacing w:after="0" w:line="240" w:lineRule="auto"/>
+        <w:rPr>
+          <w:b/>
+          <w:sz w:val="20"/>
+          <w:szCs w:val="20"/>
+        </w:rPr>
+      </w:pPr>
+    </w:p>
+    <w:p>
+      <w:pPr>
+        <w:spacing w:after="0" w:line="240" w:lineRule="auto"/>
+        <w:rPr>
+          <w:b/>
+          <w:sz w:val="44"/>
+          <w:szCs w:val="20"/>
+        </w:rPr>
+      </w:pPr>
+      <w:r>
+        <w:rPr>
+          <w:b/>
+          <w:sz w:val="44"/>
+          <w:szCs w:val="20"/>
+        </w:rPr>
+        <w:t>hours  hours  an issue from github  Summary: Pull only the info needed to populate cards from the various Issues in the repo.</w:t>
+      </w:r>
+      <w:bookmarkStart w:id="0" w:name="_GoBack"/>
+      <w:bookmarkEnd w:id="0"/>
+    </w:p>
+    <w:sectPr>
+      <w:headerReference w:type="even" r:id="rId13"/>
+      <w:headerReference w:type="default" r:id="rId14"/>
+      <w:footerReference w:type="default" r:id="rId15"/>
+      <w:headerReference w:type="first" r:id="rId16"/>
+      <w:pgSz w:w="7200" w:h="4320" w:orient="landscape"/>
+      <w:pgMar w:top="288" w:right="288" w:bottom="180" w:left="288" w:header="0" w:footer="0" w:gutter="0"/>
+      <w:paperSrc w:first="258" w:other="258"/>
+      <w:cols w:space="720"/>
+      <w:docGrid w:linePitch="360"/>
+    </w:sectPr>
+  </w:body>
+  <w:br w:type="page"/>
+  <w:body>
+    <w:p>
+      <w:pPr>
+        <w:spacing w:after="120" w:line="240" w:lineRule="auto"/>
+        <w:rPr>
+          <w:b/>
+          <w:szCs w:val="20"/>
+        </w:rPr>
+      </w:pPr>
+      <w:r>
+        <w:rPr>
+          <w:b/>
+          <w:sz w:val="28"/>
+          <w:szCs w:val="20"/>
+        </w:rPr>
+        <w:t>FakeBot</w:t>
+      </w:r>
+      <w:r>
+        <w:rPr>
+          <w:b/>
+          <w:szCs w:val="20"/>
+        </w:rPr>
+        <w:tab/>
+      </w:r>
+      <w:r>
+        <w:rPr>
+          <w:b/>
+          <w:szCs w:val="20"/>
+        </w:rPr>
+        <w:tab/>
+      </w:r>
+      <w:r>
+        <w:rPr>
+          <w:b/>
+          <w:szCs w:val="20"/>
+        </w:rPr>
+        <w:tab/>
+      </w:r>
+      <w:r>
+        <w:rPr>
+          <w:b/>
+          <w:szCs w:val="20"/>
+        </w:rPr>
+        <w:tab/>
+      </w:r>
+      <w:r>
+        <w:rPr>
+          <w:b/>
+          <w:szCs w:val="20"/>
+        </w:rPr>
+        <w:tab/>
+      </w:r>
+      <w:r>
+        <w:rPr>
+          <w:b/>
+          <w:szCs w:val="20"/>
+        </w:rPr>
+        <w:t xml:space="preserve">   </w:t>
+      </w:r>
+      <w:r>
+        <w:rPr>
+          <w:b/>
+          <w:szCs w:val="20"/>
+        </w:rPr>
+        <w:t>FakeBusiness</w:t>
+      </w:r>
+      <w:r>
+        <w:rPr>
+          <w:b/>
+          <w:szCs w:val="20"/>
+        </w:rPr>
+        <w:t xml:space="preserve"> </w:t>
+      </w:r>
+    </w:p>
+    <w:tbl>
+      <w:tblPr>
+        <w:tblW w:w="0" w:type="auto"/>
+        <w:tblBorders>
+          <w:top w:val="single" w:sz="4" w:space="0" w:color="auto"/>
+          <w:left w:val="single" w:sz="4" w:space="0" w:color="auto"/>
+          <w:bottom w:val="single" w:sz="4" w:space="0" w:color="auto"/>
+          <w:right w:val="single" w:sz="4" w:space="0" w:color="auto"/>
+          <w:insideH w:val="single" w:sz="4" w:space="0" w:color="auto"/>
+          <w:insideV w:val="single" w:sz="4" w:space="0" w:color="auto"/>
+        </w:tblBorders>
+        <w:tblCellMar>
+          <w:left w:w="115" w:type="dxa"/>
+          <w:right w:w="115" w:type="dxa"/>
+        </w:tblCellMar>
+        <w:tblLook w:val="04A0" w:firstRow="1" w:lastRow="0" w:firstColumn="1" w:lastColumn="0" w:noHBand="0" w:noVBand="1"/>
+      </w:tblPr>
+      <w:tblGrid>
+        <w:gridCol w:w="4598"/>
+        <w:gridCol w:w="1062"/>
+        <w:gridCol w:w="954"/>
+      </w:tblGrid>
+      <w:tr>
+        <w:tc>
+          <w:tcPr>
+            <w:tcW w:w="4795" w:type="dxa"/>
+            <w:shd w:val="clear" w:color="auto" w:fill="auto"/>
+            <w:vAlign w:val="center"/>
+          </w:tcPr>
+          <w:p>
+            <w:pPr>
+              <w:spacing w:before="60" w:after="60" w:line="240" w:lineRule="auto"/>
+              <w:rPr>
+                <w:b/>
+                <w:sz w:val="24"/>
+                <w:szCs w:val="20"/>
+              </w:rPr>
+            </w:pPr>
+            <w:r>
+              <w:rPr>
+                <w:b/>
+                <w:sz w:val="24"/>
+                <w:szCs w:val="20"/>
+              </w:rPr>
+              <w:t>Data Collection - 1 - Getting to the info</w:t>
+            </w:r>
+          </w:p>
+        </w:tc>
+        <w:tc>
+          <w:tcPr>
+            <w:tcW w:w="1080" w:type="dxa"/>
+            <w:shd w:val="clear" w:color="auto" w:fill="auto"/>
+            <w:vAlign w:val="center"/>
+          </w:tcPr>
+          <w:p>
+            <w:pPr>
+              <w:spacing w:before="60" w:after="60" w:line="240" w:lineRule="auto"/>
+              <w:rPr>
+                <w:b/>
+                <w:sz w:val="24"/>
+                <w:szCs w:val="20"/>
+              </w:rPr>
+            </w:pPr>
+            <w:r>
+              <w:rPr>
+                <w:b/>
+                <w:sz w:val="24"/>
+                <w:szCs w:val="20"/>
+              </w:rPr>
+              <w:t>Est:</w:t>
+            </w:r>
+            <w:r>
+              <w:rPr>
+                <w:b/>
+                <w:sz w:val="24"/>
+                <w:szCs w:val="20"/>
+              </w:rPr>
+              <w:t xml:space="preserve"> </w:t>
+            </w:r>
+            <w:r>
+              <w:rPr>
+                <w:b/>
+                <w:sz w:val="24"/>
+                <w:szCs w:val="20"/>
+              </w:rPr>
+              <w:t>3</w:t>
+            </w:r>
+          </w:p>
+        </w:tc>
+        <w:tc>
+          <w:tcPr>
+            <w:tcW w:w="965" w:type="dxa"/>
+            <w:shd w:val="clear" w:color="auto" w:fill="auto"/>
+            <w:vAlign w:val="center"/>
+          </w:tcPr>
+          <w:p>
+            <w:pPr>
+              <w:spacing w:before="60" w:after="60" w:line="240" w:lineRule="auto"/>
+              <w:rPr>
+                <w:b/>
+                <w:sz w:val="24"/>
+                <w:szCs w:val="20"/>
+              </w:rPr>
+            </w:pPr>
+            <w:r>
+              <w:rPr>
+                <w:b/>
+                <w:sz w:val="24"/>
+                <w:szCs w:val="20"/>
+              </w:rPr>
+              <w:t xml:space="preserve">Act: </w:t>
+            </w:r>
+            <w:r>
+              <w:rPr>
+                <w:b/>
+                <w:sz w:val="24"/>
+                <w:szCs w:val="20"/>
+              </w:rPr>
+              <w:t>2</w:t>
+            </w:r>
+          </w:p>
+        </w:tc>
+      </w:tr>
+    </w:tbl>
+    <w:p>
+      <w:pPr>
+        <w:spacing w:after="0" w:line="240" w:lineRule="auto"/>
+        <w:rPr>
+          <w:b/>
+          <w:sz w:val="20"/>
+          <w:szCs w:val="20"/>
+        </w:rPr>
+      </w:pPr>
+    </w:p>
+    <w:p>
+      <w:pPr>
+        <w:spacing w:after="0" w:line="240" w:lineRule="auto"/>
+        <w:rPr>
+          <w:b/>
+          <w:sz w:val="44"/>
+          <w:szCs w:val="20"/>
+        </w:rPr>
+      </w:pPr>
+      <w:r>
+        <w:rPr>
+          <w:b/>
+          <w:sz w:val="44"/>
+          <w:szCs w:val="20"/>
+        </w:rPr>
+        <w:t>S:Figure out how to access the Github repo to be able to scrape the data from it (url specifics, authorization, etc)</w:t>
+      </w:r>
+      <w:bookmarkStart w:id="0" w:name="_GoBack"/>
+      <w:bookmarkEnd w:id="0"/>
+    </w:p>
+    <w:sectPr>
+      <w:headerReference w:type="even" r:id="rId13"/>
+      <w:headerReference w:type="default" r:id="rId14"/>
+      <w:footerReference w:type="default" r:id="rId15"/>
+      <w:headerReference w:type="first" r:id="rId16"/>
+      <w:pgSz w:w="7200" w:h="4320" w:orient="landscape"/>
+      <w:pgMar w:top="288" w:right="288" w:bottom="180" w:left="288" w:header="0" w:footer="0" w:gutter="0"/>
+      <w:paperSrc w:first="258" w:other="258"/>
+      <w:cols w:space="720"/>
+      <w:docGrid w:linePitch="360"/>
+    </w:sectPr>
+  </w:body>
+  <w:br w:type="page"/>
+  <w:body>
+    <w:p>
+      <w:pPr>
+        <w:spacing w:after="120" w:line="240" w:lineRule="auto"/>
+        <w:rPr>
+          <w:b/>
+          <w:szCs w:val="20"/>
+        </w:rPr>
+      </w:pPr>
+      <w:r>
+        <w:rPr>
+          <w:b/>
+          <w:sz w:val="28"/>
+          <w:szCs w:val="20"/>
+        </w:rPr>
+        <w:t>FakeBot</w:t>
+      </w:r>
+      <w:r>
+        <w:rPr>
+          <w:b/>
+          <w:szCs w:val="20"/>
+        </w:rPr>
+        <w:tab/>
+      </w:r>
+      <w:r>
+        <w:rPr>
+          <w:b/>
+          <w:szCs w:val="20"/>
+        </w:rPr>
+        <w:tab/>
+      </w:r>
+      <w:r>
+        <w:rPr>
+          <w:b/>
+          <w:szCs w:val="20"/>
+        </w:rPr>
+        <w:tab/>
+      </w:r>
+      <w:r>
+        <w:rPr>
+          <w:b/>
+          <w:szCs w:val="20"/>
+        </w:rPr>
+        <w:tab/>
+      </w:r>
+      <w:r>
+        <w:rPr>
+          <w:b/>
+          <w:szCs w:val="20"/>
+        </w:rPr>
+        <w:tab/>
+      </w:r>
+      <w:r>
+        <w:rPr>
+          <w:b/>
+          <w:szCs w:val="20"/>
+        </w:rPr>
+        <w:t xml:space="preserve">   </w:t>
+      </w:r>
+      <w:r>
+        <w:rPr>
+          <w:b/>
+          <w:szCs w:val="20"/>
+        </w:rPr>
+        <w:t>FakeBusiness</w:t>
+      </w:r>
+      <w:r>
+        <w:rPr>
+          <w:b/>
+          <w:szCs w:val="20"/>
+        </w:rPr>
+        <w:t xml:space="preserve"> </w:t>
+      </w:r>
+    </w:p>
+    <w:tbl>
+      <w:tblPr>
+        <w:tblW w:w="0" w:type="auto"/>
+        <w:tblBorders>
+          <w:top w:val="single" w:sz="4" w:space="0" w:color="auto"/>
+          <w:left w:val="single" w:sz="4" w:space="0" w:color="auto"/>
+          <w:bottom w:val="single" w:sz="4" w:space="0" w:color="auto"/>
+          <w:right w:val="single" w:sz="4" w:space="0" w:color="auto"/>
+          <w:insideH w:val="single" w:sz="4" w:space="0" w:color="auto"/>
+          <w:insideV w:val="single" w:sz="4" w:space="0" w:color="auto"/>
+        </w:tblBorders>
+        <w:tblCellMar>
+          <w:left w:w="115" w:type="dxa"/>
+          <w:right w:w="115" w:type="dxa"/>
+        </w:tblCellMar>
+        <w:tblLook w:val="04A0" w:firstRow="1" w:lastRow="0" w:firstColumn="1" w:lastColumn="0" w:noHBand="0" w:noVBand="1"/>
+      </w:tblPr>
+      <w:tblGrid>
+        <w:gridCol w:w="4598"/>
+        <w:gridCol w:w="1062"/>
+        <w:gridCol w:w="954"/>
+      </w:tblGrid>
+      <w:tr>
+        <w:tc>
+          <w:tcPr>
+            <w:tcW w:w="4795" w:type="dxa"/>
+            <w:shd w:val="clear" w:color="auto" w:fill="auto"/>
+            <w:vAlign w:val="center"/>
+          </w:tcPr>
+          <w:p>
+            <w:pPr>
+              <w:spacing w:before="60" w:after="60" w:line="240" w:lineRule="auto"/>
+              <w:rPr>
+                <w:b/>
+                <w:sz w:val="24"/>
+                <w:szCs w:val="20"/>
+              </w:rPr>
+            </w:pPr>
+            <w:r>
+              <w:rPr>
+                <w:b/>
+                <w:sz w:val="24"/>
+                <w:szCs w:val="20"/>
+              </w:rPr>
+              <w:t>Front End - 7 - Make "Open to Edit" button open the word doc.</w:t>
+            </w:r>
+          </w:p>
+        </w:tc>
+        <w:tc>
+          <w:tcPr>
+            <w:tcW w:w="1080" w:type="dxa"/>
+            <w:shd w:val="clear" w:color="auto" w:fill="auto"/>
+            <w:vAlign w:val="center"/>
+          </w:tcPr>
+          <w:p>
+            <w:pPr>
+              <w:spacing w:before="60" w:after="60" w:line="240" w:lineRule="auto"/>
+              <w:rPr>
+                <w:b/>
+                <w:sz w:val="24"/>
+                <w:szCs w:val="20"/>
+              </w:rPr>
+            </w:pPr>
+            <w:r>
+              <w:rPr>
+                <w:b/>
+                <w:sz w:val="24"/>
+                <w:szCs w:val="20"/>
+              </w:rPr>
+              <w:t>Est:</w:t>
+            </w:r>
+            <w:r>
+              <w:rPr>
+                <w:b/>
+                <w:sz w:val="24"/>
+                <w:szCs w:val="20"/>
+              </w:rPr>
+              <w:t xml:space="preserve"> </w:t>
+            </w:r>
+            <w:r>
+              <w:rPr>
+                <w:b/>
+                <w:sz w:val="24"/>
+                <w:szCs w:val="20"/>
+              </w:rPr>
+              <w:t>1</w:t>
+            </w:r>
+          </w:p>
+        </w:tc>
+        <w:tc>
+          <w:tcPr>
+            <w:tcW w:w="965" w:type="dxa"/>
+            <w:shd w:val="clear" w:color="auto" w:fill="auto"/>
+            <w:vAlign w:val="center"/>
+          </w:tcPr>
+          <w:p>
+            <w:pPr>
+              <w:spacing w:before="60" w:after="60" w:line="240" w:lineRule="auto"/>
+              <w:rPr>
+                <w:b/>
+                <w:sz w:val="24"/>
+                <w:szCs w:val="20"/>
+              </w:rPr>
+            </w:pPr>
+            <w:r>
+              <w:rPr>
+                <w:b/>
+                <w:sz w:val="24"/>
+                <w:szCs w:val="20"/>
+              </w:rPr>
+              <w:t xml:space="preserve">Act: </w:t>
+            </w:r>
+            <w:r>
+              <w:rPr>
+                <w:b/>
+                <w:sz w:val="24"/>
+                <w:szCs w:val="20"/>
+              </w:rPr>
+              <w:t>2</w:t>
+            </w:r>
+          </w:p>
+        </w:tc>
+      </w:tr>
+    </w:tbl>
+    <w:p>
+      <w:pPr>
+        <w:spacing w:after="0" w:line="240" w:lineRule="auto"/>
+        <w:rPr>
+          <w:b/>
+          <w:sz w:val="20"/>
+          <w:szCs w:val="20"/>
+        </w:rPr>
+      </w:pPr>
+    </w:p>
+    <w:p>
+      <w:pPr>
+        <w:spacing w:after="0" w:line="240" w:lineRule="auto"/>
+        <w:rPr>
+          <w:b/>
+          <w:sz w:val="44"/>
+          <w:szCs w:val="20"/>
+        </w:rPr>
+      </w:pPr>
+      <w:r>
+        <w:rPr>
+          <w:b/>
+          <w:sz w:val="44"/>
+          <w:szCs w:val="20"/>
+        </w:rPr>
+        <w:t>one is super self explanatory.    Sum: create action for Open to edit button to open word document from card six.</w:t>
+      </w:r>
+      <w:bookmarkStart w:id="0" w:name="_GoBack"/>
+      <w:bookmarkEnd w:id="0"/>
+    </w:p>
+    <w:sectPr>
+      <w:headerReference w:type="even" r:id="rId13"/>
+      <w:headerReference w:type="default" r:id="rId14"/>
+      <w:footerReference w:type="default" r:id="rId15"/>
+      <w:headerReference w:type="first" r:id="rId16"/>
+      <w:pgSz w:w="7200" w:h="4320" w:orient="landscape"/>
+      <w:pgMar w:top="288" w:right="288" w:bottom="180" w:left="288" w:header="0" w:footer="0" w:gutter="0"/>
+      <w:paperSrc w:first="258" w:other="258"/>
+      <w:cols w:space="720"/>
+      <w:docGrid w:linePitch="360"/>
+    </w:sectPr>
+  </w:body>
+  <w:br w:type="page"/>
+  <w:body>
+    <w:p>
+      <w:pPr>
+        <w:spacing w:after="120" w:line="240" w:lineRule="auto"/>
+        <w:rPr>
+          <w:b/>
+          <w:szCs w:val="20"/>
+        </w:rPr>
+      </w:pPr>
+      <w:r>
+        <w:rPr>
+          <w:b/>
+          <w:sz w:val="28"/>
+          <w:szCs w:val="20"/>
+        </w:rPr>
+        <w:t>FakeBot</w:t>
+      </w:r>
+      <w:r>
+        <w:rPr>
+          <w:b/>
+          <w:szCs w:val="20"/>
+        </w:rPr>
+        <w:tab/>
+      </w:r>
+      <w:r>
+        <w:rPr>
+          <w:b/>
+          <w:szCs w:val="20"/>
+        </w:rPr>
+        <w:tab/>
+      </w:r>
+      <w:r>
+        <w:rPr>
+          <w:b/>
+          <w:szCs w:val="20"/>
+        </w:rPr>
+        <w:tab/>
+      </w:r>
+      <w:r>
+        <w:rPr>
+          <w:b/>
+          <w:szCs w:val="20"/>
+        </w:rPr>
+        <w:tab/>
+      </w:r>
+      <w:r>
+        <w:rPr>
+          <w:b/>
+          <w:szCs w:val="20"/>
+        </w:rPr>
+        <w:tab/>
+      </w:r>
+      <w:r>
+        <w:rPr>
+          <w:b/>
+          <w:szCs w:val="20"/>
+        </w:rPr>
+        <w:t xml:space="preserve">   </w:t>
+      </w:r>
+      <w:r>
+        <w:rPr>
+          <w:b/>
+          <w:szCs w:val="20"/>
+        </w:rPr>
+        <w:t>FakeBusiness</w:t>
+      </w:r>
+      <w:r>
+        <w:rPr>
+          <w:b/>
+          <w:szCs w:val="20"/>
+        </w:rPr>
+        <w:t xml:space="preserve"> </w:t>
+      </w:r>
+    </w:p>
+    <w:tbl>
+      <w:tblPr>
+        <w:tblW w:w="0" w:type="auto"/>
+        <w:tblBorders>
+          <w:top w:val="single" w:sz="4" w:space="0" w:color="auto"/>
+          <w:left w:val="single" w:sz="4" w:space="0" w:color="auto"/>
+          <w:bottom w:val="single" w:sz="4" w:space="0" w:color="auto"/>
+          <w:right w:val="single" w:sz="4" w:space="0" w:color="auto"/>
+          <w:insideH w:val="single" w:sz="4" w:space="0" w:color="auto"/>
+          <w:insideV w:val="single" w:sz="4" w:space="0" w:color="auto"/>
+        </w:tblBorders>
+        <w:tblCellMar>
+          <w:left w:w="115" w:type="dxa"/>
+          <w:right w:w="115" w:type="dxa"/>
+        </w:tblCellMar>
+        <w:tblLook w:val="04A0" w:firstRow="1" w:lastRow="0" w:firstColumn="1" w:lastColumn="0" w:noHBand="0" w:noVBand="1"/>
+      </w:tblPr>
+      <w:tblGrid>
+        <w:gridCol w:w="4598"/>
+        <w:gridCol w:w="1062"/>
+        <w:gridCol w:w="954"/>
+      </w:tblGrid>
+      <w:tr>
+        <w:tc>
+          <w:tcPr>
+            <w:tcW w:w="4795" w:type="dxa"/>
+            <w:shd w:val="clear" w:color="auto" w:fill="auto"/>
+            <w:vAlign w:val="center"/>
+          </w:tcPr>
+          <w:p>
+            <w:pPr>
+              <w:spacing w:before="60" w:after="60" w:line="240" w:lineRule="auto"/>
+              <w:rPr>
+                <w:b/>
+                <w:sz w:val="24"/>
+                <w:szCs w:val="20"/>
+              </w:rPr>
+            </w:pPr>
+            <w:r>
+              <w:rPr>
+                <w:b/>
+                <w:sz w:val="24"/>
+                <w:szCs w:val="20"/>
+              </w:rPr>
+              <w:t>Front End - 6 - Create Word Document</w:t>
+            </w:r>
+          </w:p>
+        </w:tc>
+        <w:tc>
+          <w:tcPr>
+            <w:tcW w:w="1080" w:type="dxa"/>
+            <w:shd w:val="clear" w:color="auto" w:fill="auto"/>
+            <w:vAlign w:val="center"/>
+          </w:tcPr>
+          <w:p>
+            <w:pPr>
+              <w:spacing w:before="60" w:after="60" w:line="240" w:lineRule="auto"/>
+              <w:rPr>
+                <w:b/>
+                <w:sz w:val="24"/>
+                <w:szCs w:val="20"/>
+              </w:rPr>
+            </w:pPr>
+            <w:r>
+              <w:rPr>
+                <w:b/>
+                <w:sz w:val="24"/>
+                <w:szCs w:val="20"/>
+              </w:rPr>
+              <w:t>Est:</w:t>
+            </w:r>
+            <w:r>
+              <w:rPr>
+                <w:b/>
+                <w:sz w:val="24"/>
+                <w:szCs w:val="20"/>
+              </w:rPr>
+              <w:t xml:space="preserve"> </w:t>
+            </w:r>
+            <w:r>
+              <w:rPr>
+                <w:b/>
+                <w:sz w:val="24"/>
+                <w:szCs w:val="20"/>
+              </w:rPr>
+              <w:t>0</w:t>
+            </w:r>
+          </w:p>
+        </w:tc>
+        <w:tc>
+          <w:tcPr>
+            <w:tcW w:w="965" w:type="dxa"/>
+            <w:shd w:val="clear" w:color="auto" w:fill="auto"/>
+            <w:vAlign w:val="center"/>
+          </w:tcPr>
+          <w:p>
+            <w:pPr>
+              <w:spacing w:before="60" w:after="60" w:line="240" w:lineRule="auto"/>
+              <w:rPr>
+                <w:b/>
+                <w:sz w:val="24"/>
+                <w:szCs w:val="20"/>
+              </w:rPr>
+            </w:pPr>
+            <w:r>
+              <w:rPr>
+                <w:b/>
+                <w:sz w:val="24"/>
+                <w:szCs w:val="20"/>
+              </w:rPr>
+              <w:t xml:space="preserve">Act: </w:t>
+            </w:r>
+            <w:r>
+              <w:rPr>
+                <w:b/>
+                <w:sz w:val="24"/>
+                <w:szCs w:val="20"/>
+              </w:rPr>
+              <w:t>10</w:t>
+            </w:r>
+          </w:p>
+        </w:tc>
+      </w:tr>
+    </w:tbl>
+    <w:p>
+      <w:pPr>
+        <w:spacing w:after="0" w:line="240" w:lineRule="auto"/>
+        <w:rPr>
+          <w:b/>
+          <w:sz w:val="20"/>
+          <w:szCs w:val="20"/>
+        </w:rPr>
+      </w:pPr>
+    </w:p>
+    <w:p>
+      <w:pPr>
+        <w:spacing w:after="0" w:line="240" w:lineRule="auto"/>
+        <w:rPr>
+          <w:b/>
+          <w:sz w:val="44"/>
+          <w:szCs w:val="20"/>
+        </w:rPr>
+      </w:pPr>
+      <w:r>
+        <w:rPr>
+          <w:b/>
+          <w:sz w:val="44"/>
+          <w:szCs w:val="20"/>
+        </w:rPr>
+        <w:t>Summary: Create a blank Word Document for "Open to Edit" to open.</w:t>
+      </w:r>
+      <w:bookmarkStart w:id="0" w:name="_GoBack"/>
+      <w:bookmarkEnd w:id="0"/>
+    </w:p>
+    <w:sectPr>
+      <w:headerReference w:type="even" r:id="rId13"/>
+      <w:headerReference w:type="default" r:id="rId14"/>
+      <w:footerReference w:type="default" r:id="rId15"/>
+      <w:headerReference w:type="first" r:id="rId16"/>
+      <w:pgSz w:w="7200" w:h="4320" w:orient="landscape"/>
+      <w:pgMar w:top="288" w:right="288" w:bottom="180" w:left="288" w:header="0" w:footer="0" w:gutter="0"/>
+      <w:paperSrc w:first="258" w:other="258"/>
+      <w:cols w:space="720"/>
+      <w:docGrid w:linePitch="360"/>
+    </w:sectPr>
+  </w:body>
+  <w:br w:type="page"/>
+  <w:body>
+    <w:p>
+      <w:pPr>
+        <w:spacing w:after="120" w:line="240" w:lineRule="auto"/>
+        <w:rPr>
+          <w:b/>
+          <w:szCs w:val="20"/>
+        </w:rPr>
+      </w:pPr>
+      <w:r>
+        <w:rPr>
+          <w:b/>
+          <w:sz w:val="28"/>
+          <w:szCs w:val="20"/>
+        </w:rPr>
+        <w:t>FakeBot</w:t>
+      </w:r>
+      <w:r>
+        <w:rPr>
+          <w:b/>
+          <w:szCs w:val="20"/>
+        </w:rPr>
+        <w:tab/>
+      </w:r>
+      <w:r>
+        <w:rPr>
+          <w:b/>
+          <w:szCs w:val="20"/>
+        </w:rPr>
+        <w:tab/>
+      </w:r>
+      <w:r>
+        <w:rPr>
+          <w:b/>
+          <w:szCs w:val="20"/>
+        </w:rPr>
+        <w:tab/>
+      </w:r>
+      <w:r>
+        <w:rPr>
+          <w:b/>
+          <w:szCs w:val="20"/>
+        </w:rPr>
+        <w:tab/>
+      </w:r>
+      <w:r>
+        <w:rPr>
+          <w:b/>
+          <w:szCs w:val="20"/>
+        </w:rPr>
+        <w:tab/>
+      </w:r>
+      <w:r>
+        <w:rPr>
+          <w:b/>
+          <w:szCs w:val="20"/>
+        </w:rPr>
+        <w:t xml:space="preserve">   </w:t>
+      </w:r>
+      <w:r>
+        <w:rPr>
+          <w:b/>
+          <w:szCs w:val="20"/>
+        </w:rPr>
+        <w:t>FakeBusiness</w:t>
+      </w:r>
+      <w:r>
+        <w:rPr>
+          <w:b/>
+          <w:szCs w:val="20"/>
+        </w:rPr>
+        <w:t xml:space="preserve"> </w:t>
+      </w:r>
+    </w:p>
+    <w:tbl>
+      <w:tblPr>
+        <w:tblW w:w="0" w:type="auto"/>
+        <w:tblBorders>
+          <w:top w:val="single" w:sz="4" w:space="0" w:color="auto"/>
+          <w:left w:val="single" w:sz="4" w:space="0" w:color="auto"/>
+          <w:bottom w:val="single" w:sz="4" w:space="0" w:color="auto"/>
+          <w:right w:val="single" w:sz="4" w:space="0" w:color="auto"/>
+          <w:insideH w:val="single" w:sz="4" w:space="0" w:color="auto"/>
+          <w:insideV w:val="single" w:sz="4" w:space="0" w:color="auto"/>
+        </w:tblBorders>
+        <w:tblCellMar>
+          <w:left w:w="115" w:type="dxa"/>
+          <w:right w:w="115" w:type="dxa"/>
+        </w:tblCellMar>
+        <w:tblLook w:val="04A0" w:firstRow="1" w:lastRow="0" w:firstColumn="1" w:lastColumn="0" w:noHBand="0" w:noVBand="1"/>
+      </w:tblPr>
+      <w:tblGrid>
+        <w:gridCol w:w="4598"/>
+        <w:gridCol w:w="1062"/>
+        <w:gridCol w:w="954"/>
+      </w:tblGrid>
+      <w:tr>
+        <w:tc>
+          <w:tcPr>
+            <w:tcW w:w="4795" w:type="dxa"/>
+            <w:shd w:val="clear" w:color="auto" w:fill="auto"/>
+            <w:vAlign w:val="center"/>
+          </w:tcPr>
+          <w:p>
+            <w:pPr>
+              <w:spacing w:before="60" w:after="60" w:line="240" w:lineRule="auto"/>
+              <w:rPr>
+                <w:b/>
+                <w:sz w:val="24"/>
+                <w:szCs w:val="20"/>
+              </w:rPr>
+            </w:pPr>
+            <w:r>
+              <w:rPr>
+                <w:b/>
+                <w:sz w:val="24"/>
+                <w:szCs w:val="20"/>
+              </w:rPr>
+              <w:t>Front End - 4 - Link HTML Pages</w:t>
+            </w:r>
+          </w:p>
+        </w:tc>
+        <w:tc>
+          <w:tcPr>
+            <w:tcW w:w="1080" w:type="dxa"/>
+            <w:shd w:val="clear" w:color="auto" w:fill="auto"/>
+            <w:vAlign w:val="center"/>
+          </w:tcPr>
+          <w:p>
+            <w:pPr>
+              <w:spacing w:before="60" w:after="60" w:line="240" w:lineRule="auto"/>
+              <w:rPr>
+                <w:b/>
+                <w:sz w:val="24"/>
+                <w:szCs w:val="20"/>
+              </w:rPr>
+            </w:pPr>
+            <w:r>
+              <w:rPr>
+                <w:b/>
+                <w:sz w:val="24"/>
+                <w:szCs w:val="20"/>
+              </w:rPr>
+              <w:t>Est:</w:t>
+            </w:r>
+            <w:r>
+              <w:rPr>
+                <w:b/>
+                <w:sz w:val="24"/>
+                <w:szCs w:val="20"/>
+              </w:rPr>
+              <w:t xml:space="preserve"> </w:t>
+            </w:r>
+            <w:r>
+              <w:rPr>
+                <w:b/>
+                <w:sz w:val="24"/>
+                <w:szCs w:val="20"/>
+              </w:rPr>
+              <w:t>3</w:t>
+            </w:r>
+          </w:p>
+        </w:tc>
+        <w:tc>
+          <w:tcPr>
+            <w:tcW w:w="965" w:type="dxa"/>
+            <w:shd w:val="clear" w:color="auto" w:fill="auto"/>
+            <w:vAlign w:val="center"/>
+          </w:tcPr>
+          <w:p>
+            <w:pPr>
+              <w:spacing w:before="60" w:after="60" w:line="240" w:lineRule="auto"/>
+              <w:rPr>
+                <w:b/>
+                <w:sz w:val="24"/>
+                <w:szCs w:val="20"/>
+              </w:rPr>
+            </w:pPr>
+            <w:r>
+              <w:rPr>
+                <w:b/>
+                <w:sz w:val="24"/>
+                <w:szCs w:val="20"/>
+              </w:rPr>
+              <w:t xml:space="preserve">Act: </w:t>
+            </w:r>
+            <w:r>
+              <w:rPr>
+                <w:b/>
+                <w:sz w:val="24"/>
+                <w:szCs w:val="20"/>
+              </w:rPr>
+              <w:t/>
+            </w:r>
+          </w:p>
+        </w:tc>
+      </w:tr>
+    </w:tbl>
+    <w:p>
+      <w:pPr>
+        <w:spacing w:after="0" w:line="240" w:lineRule="auto"/>
+        <w:rPr>
+          <w:b/>
+          <w:sz w:val="20"/>
+          <w:szCs w:val="20"/>
+        </w:rPr>
+      </w:pPr>
+    </w:p>
+    <w:p>
+      <w:pPr>
+        <w:spacing w:after="0" w:line="240" w:lineRule="auto"/>
+        <w:rPr>
+          <w:b/>
+          <w:sz w:val="44"/>
+          <w:szCs w:val="20"/>
+        </w:rPr>
+      </w:pPr>
+      <w:r>
+        <w:rPr>
+          <w:b/>
+          <w:sz w:val="44"/>
+          <w:szCs w:val="20"/>
+        </w:rPr>
+        <w:t>Add links to "Show Issues" on home.html and "Home" on show.html to connect the two templates.  - Show Issues will navigate to show.html  - Home will navigate to home.html</w:t>
+      </w:r>
+      <w:bookmarkStart w:id="0" w:name="_GoBack"/>
+      <w:bookmarkEnd w:id="0"/>
+    </w:p>
+    <w:sectPr>
+      <w:headerReference w:type="even" r:id="rId13"/>
+      <w:headerReference w:type="default" r:id="rId14"/>
+      <w:footerReference w:type="default" r:id="rId15"/>
+      <w:headerReference w:type="first" r:id="rId16"/>
+      <w:pgSz w:w="7200" w:h="4320" w:orient="landscape"/>
+      <w:pgMar w:top="288" w:right="288" w:bottom="180" w:left="288" w:header="0" w:footer="0" w:gutter="0"/>
+      <w:paperSrc w:first="258" w:other="258"/>
+      <w:cols w:space="720"/>
+      <w:docGrid w:linePitch="360"/>
+    </w:sectPr>
+  </w:body>
+  <w:br w:type="page"/>
+  <w:body>
+    <w:p>
+      <w:pPr>
+        <w:spacing w:after="120" w:line="240" w:lineRule="auto"/>
+        <w:rPr>
+          <w:b/>
+          <w:szCs w:val="20"/>
+        </w:rPr>
+      </w:pPr>
+      <w:r>
+        <w:rPr>
+          <w:b/>
+          <w:sz w:val="28"/>
+          <w:szCs w:val="20"/>
+        </w:rPr>
+        <w:t>FakeBot</w:t>
+      </w:r>
+      <w:r>
+        <w:rPr>
+          <w:b/>
+          <w:szCs w:val="20"/>
+        </w:rPr>
+        <w:tab/>
+      </w:r>
+      <w:r>
+        <w:rPr>
+          <w:b/>
+          <w:szCs w:val="20"/>
+        </w:rPr>
+        <w:tab/>
+      </w:r>
+      <w:r>
+        <w:rPr>
+          <w:b/>
+          <w:szCs w:val="20"/>
+        </w:rPr>
+        <w:tab/>
+      </w:r>
+      <w:r>
+        <w:rPr>
+          <w:b/>
+          <w:szCs w:val="20"/>
+        </w:rPr>
+        <w:tab/>
+      </w:r>
+      <w:r>
+        <w:rPr>
+          <w:b/>
+          <w:szCs w:val="20"/>
+        </w:rPr>
+        <w:tab/>
+      </w:r>
+      <w:r>
+        <w:rPr>
+          <w:b/>
+          <w:szCs w:val="20"/>
+        </w:rPr>
+        <w:t xml:space="preserve">   </w:t>
+      </w:r>
+      <w:r>
+        <w:rPr>
+          <w:b/>
+          <w:szCs w:val="20"/>
+        </w:rPr>
+        <w:t>FakeBusiness</w:t>
+      </w:r>
+      <w:r>
+        <w:rPr>
+          <w:b/>
+          <w:szCs w:val="20"/>
+        </w:rPr>
+        <w:t xml:space="preserve"> </w:t>
+      </w:r>
+    </w:p>
+    <w:tbl>
+      <w:tblPr>
+        <w:tblW w:w="0" w:type="auto"/>
+        <w:tblBorders>
+          <w:top w:val="single" w:sz="4" w:space="0" w:color="auto"/>
+          <w:left w:val="single" w:sz="4" w:space="0" w:color="auto"/>
+          <w:bottom w:val="single" w:sz="4" w:space="0" w:color="auto"/>
+          <w:right w:val="single" w:sz="4" w:space="0" w:color="auto"/>
+          <w:insideH w:val="single" w:sz="4" w:space="0" w:color="auto"/>
+          <w:insideV w:val="single" w:sz="4" w:space="0" w:color="auto"/>
+        </w:tblBorders>
+        <w:tblCellMar>
+          <w:left w:w="115" w:type="dxa"/>
+          <w:right w:w="115" w:type="dxa"/>
+        </w:tblCellMar>
+        <w:tblLook w:val="04A0" w:firstRow="1" w:lastRow="0" w:firstColumn="1" w:lastColumn="0" w:noHBand="0" w:noVBand="1"/>
+      </w:tblPr>
+      <w:tblGrid>
+        <w:gridCol w:w="4598"/>
+        <w:gridCol w:w="1062"/>
+        <w:gridCol w:w="954"/>
+      </w:tblGrid>
+      <w:tr>
+        <w:tc>
+          <w:tcPr>
+            <w:tcW w:w="4795" w:type="dxa"/>
+            <w:shd w:val="clear" w:color="auto" w:fill="auto"/>
+            <w:vAlign w:val="center"/>
+          </w:tcPr>
+          <w:p>
+            <w:pPr>
+              <w:spacing w:before="60" w:after="60" w:line="240" w:lineRule="auto"/>
+              <w:rPr>
+                <w:b/>
+                <w:sz w:val="24"/>
+                <w:szCs w:val="20"/>
+              </w:rPr>
+            </w:pPr>
+            <w:r>
+              <w:rPr>
+                <w:b/>
+                <w:sz w:val="24"/>
+                <w:szCs w:val="20"/>
+              </w:rPr>
+              <w:t>Front End - 2 - Stylize HTML</w:t>
+            </w:r>
+          </w:p>
+        </w:tc>
+        <w:tc>
+          <w:tcPr>
+            <w:tcW w:w="1080" w:type="dxa"/>
+            <w:shd w:val="clear" w:color="auto" w:fill="auto"/>
+            <w:vAlign w:val="center"/>
+          </w:tcPr>
+          <w:p>
+            <w:pPr>
+              <w:spacing w:before="60" w:after="60" w:line="240" w:lineRule="auto"/>
+              <w:rPr>
+                <w:b/>
+                <w:sz w:val="24"/>
+                <w:szCs w:val="20"/>
+              </w:rPr>
+            </w:pPr>
+            <w:r>
+              <w:rPr>
+                <w:b/>
+                <w:sz w:val="24"/>
+                <w:szCs w:val="20"/>
+              </w:rPr>
+              <w:t>Est:</w:t>
+            </w:r>
+            <w:r>
+              <w:rPr>
+                <w:b/>
+                <w:sz w:val="24"/>
+                <w:szCs w:val="20"/>
+              </w:rPr>
+              <w:t xml:space="preserve"> </w:t>
+            </w:r>
+            <w:r>
+              <w:rPr>
+                <w:b/>
+                <w:sz w:val="24"/>
+                <w:szCs w:val="20"/>
+              </w:rPr>
+              <w:t/>
+            </w:r>
+          </w:p>
+        </w:tc>
+        <w:tc>
+          <w:tcPr>
+            <w:tcW w:w="965" w:type="dxa"/>
+            <w:shd w:val="clear" w:color="auto" w:fill="auto"/>
+            <w:vAlign w:val="center"/>
+          </w:tcPr>
+          <w:p>
+            <w:pPr>
+              <w:spacing w:before="60" w:after="60" w:line="240" w:lineRule="auto"/>
+              <w:rPr>
+                <w:b/>
+                <w:sz w:val="24"/>
+                <w:szCs w:val="20"/>
+              </w:rPr>
+            </w:pPr>
+            <w:r>
+              <w:rPr>
+                <w:b/>
+                <w:sz w:val="24"/>
+                <w:szCs w:val="20"/>
+              </w:rPr>
+              <w:t xml:space="preserve">Act: </w:t>
+            </w:r>
+            <w:r>
+              <w:rPr>
+                <w:b/>
+                <w:sz w:val="24"/>
+                <w:szCs w:val="20"/>
+              </w:rPr>
+              <w:t/>
+            </w:r>
+          </w:p>
+        </w:tc>
+      </w:tr>
+    </w:tbl>
+    <w:p>
+      <w:pPr>
+        <w:spacing w:after="0" w:line="240" w:lineRule="auto"/>
+        <w:rPr>
+          <w:b/>
+          <w:sz w:val="20"/>
+          <w:szCs w:val="20"/>
+        </w:rPr>
+      </w:pPr>
+    </w:p>
+    <w:p>
+      <w:pPr>
+        <w:spacing w:after="0" w:line="240" w:lineRule="auto"/>
+        <w:rPr>
+          <w:b/>
+          <w:sz w:val="44"/>
+          <w:szCs w:val="20"/>
+        </w:rPr>
+      </w:pPr>
+      <w:r>
+        <w:rPr>
+          <w:b/>
+          <w:sz w:val="44"/>
+          <w:szCs w:val="20"/>
+        </w:rPr>
+        <w:t>E 2  A 2  F Create 3 text documents with pseudo code for testing purposes.  S Link style pages to home.html, test to make sure they are communicating.</w:t>
+      </w:r>
+      <w:bookmarkStart w:id="0" w:name="_GoBack"/>
+      <w:bookmarkEnd w:id="0"/>
+    </w:p>
+    <w:sectPr>
+      <w:headerReference w:type="even" r:id="rId13"/>
+      <w:headerReference w:type="default" r:id="rId14"/>
+      <w:footerReference w:type="default" r:id="rId15"/>
+      <w:headerReference w:type="first" r:id="rId16"/>
+      <w:pgSz w:w="7200" w:h="4320" w:orient="landscape"/>
+      <w:pgMar w:top="288" w:right="288" w:bottom="180" w:left="288" w:header="0" w:footer="0" w:gutter="0"/>
+      <w:paperSrc w:first="258" w:other="258"/>
+      <w:cols w:space="720"/>
+      <w:docGrid w:linePitch="360"/>
+    </w:sectPr>
+  </w:body>
+  <w:br w:type="page"/>
+  <w:body>
+    <w:p>
+      <w:pPr>
+        <w:spacing w:after="120" w:line="240" w:lineRule="auto"/>
+        <w:rPr>
+          <w:b/>
+          <w:szCs w:val="20"/>
+        </w:rPr>
+      </w:pPr>
+      <w:r>
+        <w:rPr>
+          <w:b/>
+          <w:sz w:val="28"/>
+          <w:szCs w:val="20"/>
+        </w:rPr>
+        <w:t>FakeBot</w:t>
+      </w:r>
+      <w:r>
+        <w:rPr>
+          <w:b/>
+          <w:szCs w:val="20"/>
+        </w:rPr>
+        <w:tab/>
+      </w:r>
+      <w:r>
+        <w:rPr>
+          <w:b/>
+          <w:szCs w:val="20"/>
+        </w:rPr>
+        <w:tab/>
+      </w:r>
+      <w:r>
+        <w:rPr>
+          <w:b/>
+          <w:szCs w:val="20"/>
+        </w:rPr>
+        <w:tab/>
+      </w:r>
+      <w:r>
+        <w:rPr>
+          <w:b/>
+          <w:szCs w:val="20"/>
+        </w:rPr>
+        <w:tab/>
+      </w:r>
+      <w:r>
+        <w:rPr>
+          <w:b/>
+          <w:szCs w:val="20"/>
+        </w:rPr>
+        <w:tab/>
+      </w:r>
+      <w:r>
+        <w:rPr>
+          <w:b/>
+          <w:szCs w:val="20"/>
+        </w:rPr>
+        <w:t xml:space="preserve">   </w:t>
+      </w:r>
+      <w:r>
+        <w:rPr>
+          <w:b/>
+          <w:szCs w:val="20"/>
+        </w:rPr>
+        <w:t>FakeBusiness</w:t>
+      </w:r>
+      <w:r>
+        <w:rPr>
+          <w:b/>
+          <w:szCs w:val="20"/>
+        </w:rPr>
+        <w:t xml:space="preserve"> </w:t>
+      </w:r>
+    </w:p>
+    <w:tbl>
+      <w:tblPr>
+        <w:tblW w:w="0" w:type="auto"/>
+        <w:tblBorders>
+          <w:top w:val="single" w:sz="4" w:space="0" w:color="auto"/>
+          <w:left w:val="single" w:sz="4" w:space="0" w:color="auto"/>
+          <w:bottom w:val="single" w:sz="4" w:space="0" w:color="auto"/>
+          <w:right w:val="single" w:sz="4" w:space="0" w:color="auto"/>
+          <w:insideH w:val="single" w:sz="4" w:space="0" w:color="auto"/>
+          <w:insideV w:val="single" w:sz="4" w:space="0" w:color="auto"/>
+        </w:tblBorders>
+        <w:tblCellMar>
+          <w:left w:w="115" w:type="dxa"/>
+          <w:right w:w="115" w:type="dxa"/>
+        </w:tblCellMar>
+        <w:tblLook w:val="04A0" w:firstRow="1" w:lastRow="0" w:firstColumn="1" w:lastColumn="0" w:noHBand="0" w:noVBand="1"/>
+      </w:tblPr>
+      <w:tblGrid>
+        <w:gridCol w:w="4598"/>
+        <w:gridCol w:w="1062"/>
+        <w:gridCol w:w="954"/>
+      </w:tblGrid>
+      <w:tr>
+        <w:tc>
+          <w:tcPr>
+            <w:tcW w:w="4795" w:type="dxa"/>
+            <w:shd w:val="clear" w:color="auto" w:fill="auto"/>
+            <w:vAlign w:val="center"/>
+          </w:tcPr>
+          <w:p>
+            <w:pPr>
+              <w:spacing w:before="60" w:after="60" w:line="240" w:lineRule="auto"/>
+              <w:rPr>
+                <w:b/>
+                <w:sz w:val="24"/>
+                <w:szCs w:val="20"/>
+              </w:rPr>
+            </w:pPr>
+            <w:r>
+              <w:rPr>
+                <w:b/>
+                <w:sz w:val="24"/>
+                <w:szCs w:val="20"/>
+              </w:rPr>
+              <w:t>Front End - 5 - Style Buttons and Links to look for form.</w:t>
+            </w:r>
+          </w:p>
+        </w:tc>
+        <w:tc>
+          <w:tcPr>
+            <w:tcW w:w="1080" w:type="dxa"/>
+            <w:shd w:val="clear" w:color="auto" w:fill="auto"/>
+            <w:vAlign w:val="center"/>
+          </w:tcPr>
+          <w:p>
+            <w:pPr>
+              <w:spacing w:before="60" w:after="60" w:line="240" w:lineRule="auto"/>
+              <w:rPr>
+                <w:b/>
+                <w:sz w:val="24"/>
+                <w:szCs w:val="20"/>
+              </w:rPr>
+            </w:pPr>
+            <w:r>
+              <w:rPr>
+                <w:b/>
+                <w:sz w:val="24"/>
+                <w:szCs w:val="20"/>
+              </w:rPr>
+              <w:t>Est:</w:t>
+            </w:r>
+            <w:r>
+              <w:rPr>
+                <w:b/>
+                <w:sz w:val="24"/>
+                <w:szCs w:val="20"/>
+              </w:rPr>
+              <w:t xml:space="preserve"> </w:t>
+            </w:r>
+            <w:r>
+              <w:rPr>
+                <w:b/>
+                <w:sz w:val="24"/>
+                <w:szCs w:val="20"/>
+              </w:rPr>
+              <w:t>2</w:t>
+            </w:r>
+          </w:p>
+        </w:tc>
+        <w:tc>
+          <w:tcPr>
+            <w:tcW w:w="965" w:type="dxa"/>
+            <w:shd w:val="clear" w:color="auto" w:fill="auto"/>
+            <w:vAlign w:val="center"/>
+          </w:tcPr>
+          <w:p>
+            <w:pPr>
+              <w:spacing w:before="60" w:after="60" w:line="240" w:lineRule="auto"/>
+              <w:rPr>
+                <w:b/>
+                <w:sz w:val="24"/>
+                <w:szCs w:val="20"/>
+              </w:rPr>
+            </w:pPr>
+            <w:r>
+              <w:rPr>
+                <w:b/>
+                <w:sz w:val="24"/>
+                <w:szCs w:val="20"/>
+              </w:rPr>
+              <w:t xml:space="preserve">Act: </w:t>
+            </w:r>
+            <w:r>
+              <w:rPr>
+                <w:b/>
+                <w:sz w:val="24"/>
+                <w:szCs w:val="20"/>
+              </w:rPr>
+              <w:t/>
+            </w:r>
+          </w:p>
+        </w:tc>
+      </w:tr>
+    </w:tbl>
+    <w:p>
+      <w:pPr>
+        <w:spacing w:after="0" w:line="240" w:lineRule="auto"/>
+        <w:rPr>
+          <w:b/>
+          <w:sz w:val="20"/>
+          <w:szCs w:val="20"/>
+        </w:rPr>
+      </w:pPr>
+    </w:p>
+    <w:p>
+      <w:pPr>
+        <w:spacing w:after="0" w:line="240" w:lineRule="auto"/>
+        <w:rPr>
+          <w:b/>
+          <w:sz w:val="44"/>
+          <w:szCs w:val="20"/>
+        </w:rPr>
+      </w:pPr>
+      <w:r>
+        <w:rPr>
+          <w:b/>
+          <w:sz w:val="44"/>
+          <w:szCs w:val="20"/>
+        </w:rPr>
+        <w:t>margins / padding color.  Add 'onclick' function, so buttons and links behave the same.</w:t>
+      </w:r>
+      <w:bookmarkStart w:id="0" w:name="_GoBack"/>
+      <w:bookmarkEnd w:id="0"/>
+    </w:p>
+    <w:sectPr>
+      <w:headerReference w:type="even" r:id="rId13"/>
+      <w:headerReference w:type="default" r:id="rId14"/>
+      <w:footerReference w:type="default" r:id="rId15"/>
+      <w:headerReference w:type="first" r:id="rId16"/>
+      <w:pgSz w:w="7200" w:h="4320" w:orient="landscape"/>
+      <w:pgMar w:top="288" w:right="288" w:bottom="180" w:left="288" w:header="0" w:footer="0" w:gutter="0"/>
+      <w:paperSrc w:first="258" w:other="258"/>
+      <w:cols w:space="720"/>
+      <w:docGrid w:linePitch="360"/>
+    </w:sectPr>
+  </w:body>
+  <w:br w:type="page"/>
+  <w:body>
+    <w:p>
+      <w:pPr>
+        <w:spacing w:after="120" w:line="240" w:lineRule="auto"/>
+        <w:rPr>
+          <w:b/>
+          <w:szCs w:val="20"/>
+        </w:rPr>
+      </w:pPr>
+      <w:r>
+        <w:rPr>
+          <w:b/>
+          <w:sz w:val="28"/>
+          <w:szCs w:val="20"/>
+        </w:rPr>
+        <w:t>FakeBot</w:t>
+      </w:r>
+      <w:r>
+        <w:rPr>
+          <w:b/>
+          <w:szCs w:val="20"/>
+        </w:rPr>
+        <w:tab/>
+      </w:r>
+      <w:r>
+        <w:rPr>
+          <w:b/>
+          <w:szCs w:val="20"/>
+        </w:rPr>
+        <w:tab/>
+      </w:r>
+      <w:r>
+        <w:rPr>
+          <w:b/>
+          <w:szCs w:val="20"/>
+        </w:rPr>
+        <w:tab/>
+      </w:r>
+      <w:r>
+        <w:rPr>
+          <w:b/>
+          <w:szCs w:val="20"/>
+        </w:rPr>
+        <w:tab/>
+      </w:r>
+      <w:r>
+        <w:rPr>
+          <w:b/>
+          <w:szCs w:val="20"/>
+        </w:rPr>
+        <w:tab/>
+      </w:r>
+      <w:r>
+        <w:rPr>
+          <w:b/>
+          <w:szCs w:val="20"/>
+        </w:rPr>
+        <w:t xml:space="preserve">   </w:t>
+      </w:r>
+      <w:r>
+        <w:rPr>
+          <w:b/>
+          <w:szCs w:val="20"/>
+        </w:rPr>
+        <w:t>FakeBusiness</w:t>
+      </w:r>
+      <w:r>
+        <w:rPr>
+          <w:b/>
+          <w:szCs w:val="20"/>
+        </w:rPr>
+        <w:t xml:space="preserve"> </w:t>
+      </w:r>
+    </w:p>
+    <w:tbl>
+      <w:tblPr>
+        <w:tblW w:w="0" w:type="auto"/>
+        <w:tblBorders>
+          <w:top w:val="single" w:sz="4" w:space="0" w:color="auto"/>
+          <w:left w:val="single" w:sz="4" w:space="0" w:color="auto"/>
+          <w:bottom w:val="single" w:sz="4" w:space="0" w:color="auto"/>
+          <w:right w:val="single" w:sz="4" w:space="0" w:color="auto"/>
+          <w:insideH w:val="single" w:sz="4" w:space="0" w:color="auto"/>
+          <w:insideV w:val="single" w:sz="4" w:space="0" w:color="auto"/>
+        </w:tblBorders>
+        <w:tblCellMar>
+          <w:left w:w="115" w:type="dxa"/>
+          <w:right w:w="115" w:type="dxa"/>
+        </w:tblCellMar>
+        <w:tblLook w:val="04A0" w:firstRow="1" w:lastRow="0" w:firstColumn="1" w:lastColumn="0" w:noHBand="0" w:noVBand="1"/>
+      </w:tblPr>
+      <w:tblGrid>
+        <w:gridCol w:w="4598"/>
+        <w:gridCol w:w="1062"/>
+        <w:gridCol w:w="954"/>
+      </w:tblGrid>
+      <w:tr>
+        <w:tc>
+          <w:tcPr>
+            <w:tcW w:w="4795" w:type="dxa"/>
+            <w:shd w:val="clear" w:color="auto" w:fill="auto"/>
+            <w:vAlign w:val="center"/>
+          </w:tcPr>
+          <w:p>
+            <w:pPr>
+              <w:spacing w:before="60" w:after="60" w:line="240" w:lineRule="auto"/>
+              <w:rPr>
+                <w:b/>
+                <w:sz w:val="24"/>
+                <w:szCs w:val="20"/>
+              </w:rPr>
+            </w:pPr>
+            <w:r>
+              <w:rPr>
+                <w:b/>
+                <w:sz w:val="24"/>
+                <w:szCs w:val="20"/>
+              </w:rPr>
+              <w:t>Front End - 1 - Home Template</w:t>
+            </w:r>
+          </w:p>
+        </w:tc>
+        <w:tc>
+          <w:tcPr>
+            <w:tcW w:w="1080" w:type="dxa"/>
+            <w:shd w:val="clear" w:color="auto" w:fill="auto"/>
+            <w:vAlign w:val="center"/>
+          </w:tcPr>
+          <w:p>
+            <w:pPr>
+              <w:spacing w:before="60" w:after="60" w:line="240" w:lineRule="auto"/>
+              <w:rPr>
+                <w:b/>
+                <w:sz w:val="24"/>
+                <w:szCs w:val="20"/>
+              </w:rPr>
+            </w:pPr>
+            <w:r>
+              <w:rPr>
+                <w:b/>
+                <w:sz w:val="24"/>
+                <w:szCs w:val="20"/>
+              </w:rPr>
+              <w:t>Est:</w:t>
+            </w:r>
+            <w:r>
+              <w:rPr>
+                <w:b/>
+                <w:sz w:val="24"/>
+                <w:szCs w:val="20"/>
+              </w:rPr>
+              <w:t xml:space="preserve"> </w:t>
+            </w:r>
+            <w:r>
+              <w:rPr>
+                <w:b/>
+                <w:sz w:val="24"/>
+                <w:szCs w:val="20"/>
+              </w:rPr>
+              <w:t/>
+            </w:r>
+          </w:p>
+        </w:tc>
+        <w:tc>
+          <w:tcPr>
+            <w:tcW w:w="965" w:type="dxa"/>
+            <w:shd w:val="clear" w:color="auto" w:fill="auto"/>
+            <w:vAlign w:val="center"/>
+          </w:tcPr>
+          <w:p>
+            <w:pPr>
+              <w:spacing w:before="60" w:after="60" w:line="240" w:lineRule="auto"/>
+              <w:rPr>
+                <w:b/>
+                <w:sz w:val="24"/>
+                <w:szCs w:val="20"/>
+              </w:rPr>
+            </w:pPr>
+            <w:r>
+              <w:rPr>
+                <w:b/>
+                <w:sz w:val="24"/>
+                <w:szCs w:val="20"/>
+              </w:rPr>
+              <w:t xml:space="preserve">Act: </w:t>
+            </w:r>
+            <w:r>
+              <w:rPr>
+                <w:b/>
+                <w:sz w:val="24"/>
+                <w:szCs w:val="20"/>
+              </w:rPr>
+              <w:t/>
+            </w:r>
+          </w:p>
+        </w:tc>
+      </w:tr>
+    </w:tbl>
+    <w:p>
+      <w:pPr>
+        <w:spacing w:after="0" w:line="240" w:lineRule="auto"/>
+        <w:rPr>
+          <w:b/>
+          <w:sz w:val="20"/>
+          <w:szCs w:val="20"/>
+        </w:rPr>
+      </w:pPr>
+    </w:p>
+    <w:p>
+      <w:pPr>
+        <w:spacing w:after="0" w:line="240" w:lineRule="auto"/>
+        <w:rPr>
+          <w:b/>
+          <w:sz w:val="44"/>
+          <w:szCs w:val="20"/>
+        </w:rPr>
+      </w:pPr>
+      <w:r>
+        <w:rPr>
+          <w:b/>
+          <w:sz w:val="44"/>
+          <w:szCs w:val="20"/>
+        </w:rPr>
+        <w:t>Create Template for Home Page, save as home.html  - Title: "Electric Mayhem's Github Issues Cardmaker"  - 1 Link + 2 Buttons:    - Link:          - Show Issues (will navigate to another HTML page)     - Buttons:         - Pull Issues         - Open to Edit (will open Word doc)</w:t>
+      </w:r>
+      <w:bookmarkStart w:id="0" w:name="_GoBack"/>
+      <w:bookmarkEnd w:id="0"/>
+    </w:p>
+    <w:sectPr>
+      <w:headerReference w:type="even" r:id="rId13"/>
+      <w:headerReference w:type="default" r:id="rId14"/>
+      <w:footerReference w:type="default" r:id="rId15"/>
+      <w:headerReference w:type="first" r:id="rId16"/>
+      <w:pgSz w:w="7200" w:h="4320" w:orient="landscape"/>
+      <w:pgMar w:top="288" w:right="288" w:bottom="180" w:left="288" w:header="0" w:footer="0" w:gutter="0"/>
+      <w:paperSrc w:first="258" w:other="258"/>
+      <w:cols w:space="720"/>
+      <w:docGrid w:linePitch="360"/>
+    </w:sectPr>
+  </w:body>
+  <w:br w:type="page"/>
+  <w:body>
+    <w:p>
+      <w:pPr>
+        <w:spacing w:after="120" w:line="240" w:lineRule="auto"/>
+        <w:rPr>
+          <w:b/>
+          <w:szCs w:val="20"/>
+        </w:rPr>
+      </w:pPr>
+      <w:r>
+        <w:rPr>
+          <w:b/>
+          <w:sz w:val="28"/>
+          <w:szCs w:val="20"/>
+        </w:rPr>
+        <w:t>FakeBot</w:t>
+      </w:r>
+      <w:r>
+        <w:rPr>
+          <w:b/>
+          <w:szCs w:val="20"/>
+        </w:rPr>
+        <w:tab/>
+      </w:r>
+      <w:r>
+        <w:rPr>
+          <w:b/>
+          <w:szCs w:val="20"/>
+        </w:rPr>
+        <w:tab/>
+      </w:r>
+      <w:r>
+        <w:rPr>
+          <w:b/>
+          <w:szCs w:val="20"/>
+        </w:rPr>
+        <w:tab/>
+      </w:r>
+      <w:r>
+        <w:rPr>
+          <w:b/>
+          <w:szCs w:val="20"/>
+        </w:rPr>
+        <w:tab/>
+      </w:r>
+      <w:r>
+        <w:rPr>
+          <w:b/>
+          <w:szCs w:val="20"/>
+        </w:rPr>
+        <w:tab/>
+      </w:r>
+      <w:r>
+        <w:rPr>
+          <w:b/>
+          <w:szCs w:val="20"/>
+        </w:rPr>
+        <w:t xml:space="preserve">   </w:t>
+      </w:r>
+      <w:r>
+        <w:rPr>
+          <w:b/>
+          <w:szCs w:val="20"/>
+        </w:rPr>
+        <w:t>FakeBusiness</w:t>
+      </w:r>
+      <w:r>
+        <w:rPr>
+          <w:b/>
+          <w:szCs w:val="20"/>
+        </w:rPr>
+        <w:t xml:space="preserve"> </w:t>
+      </w:r>
+    </w:p>
+    <w:tbl>
+      <w:tblPr>
+        <w:tblW w:w="0" w:type="auto"/>
+        <w:tblBorders>
+          <w:top w:val="single" w:sz="4" w:space="0" w:color="auto"/>
+          <w:left w:val="single" w:sz="4" w:space="0" w:color="auto"/>
+          <w:bottom w:val="single" w:sz="4" w:space="0" w:color="auto"/>
+          <w:right w:val="single" w:sz="4" w:space="0" w:color="auto"/>
+          <w:insideH w:val="single" w:sz="4" w:space="0" w:color="auto"/>
+          <w:insideV w:val="single" w:sz="4" w:space="0" w:color="auto"/>
+        </w:tblBorders>
+        <w:tblCellMar>
+          <w:left w:w="115" w:type="dxa"/>
+          <w:right w:w="115" w:type="dxa"/>
+        </w:tblCellMar>
+        <w:tblLook w:val="04A0" w:firstRow="1" w:lastRow="0" w:firstColumn="1" w:lastColumn="0" w:noHBand="0" w:noVBand="1"/>
+      </w:tblPr>
+      <w:tblGrid>
+        <w:gridCol w:w="4598"/>
+        <w:gridCol w:w="1062"/>
+        <w:gridCol w:w="954"/>
+      </w:tblGrid>
+      <w:tr>
+        <w:tc>
+          <w:tcPr>
+            <w:tcW w:w="4795" w:type="dxa"/>
+            <w:shd w:val="clear" w:color="auto" w:fill="auto"/>
+            <w:vAlign w:val="center"/>
+          </w:tcPr>
+          <w:p>
+            <w:pPr>
+              <w:spacing w:before="60" w:after="60" w:line="240" w:lineRule="auto"/>
+              <w:rPr>
+                <w:b/>
+                <w:sz w:val="24"/>
+                <w:szCs w:val="20"/>
+              </w:rPr>
+            </w:pPr>
+            <w:r>
+              <w:rPr>
+                <w:b/>
+                <w:sz w:val="24"/>
+                <w:szCs w:val="20"/>
+              </w:rPr>
+              <w:t>Front End - 3 - show.html Template</w:t>
+            </w:r>
+          </w:p>
+        </w:tc>
+        <w:tc>
+          <w:tcPr>
+            <w:tcW w:w="1080" w:type="dxa"/>
+            <w:shd w:val="clear" w:color="auto" w:fill="auto"/>
+            <w:vAlign w:val="center"/>
+          </w:tcPr>
+          <w:p>
+            <w:pPr>
+              <w:spacing w:before="60" w:after="60" w:line="240" w:lineRule="auto"/>
+              <w:rPr>
+                <w:b/>
+                <w:sz w:val="24"/>
+                <w:szCs w:val="20"/>
+              </w:rPr>
+            </w:pPr>
+            <w:r>
+              <w:rPr>
+                <w:b/>
+                <w:sz w:val="24"/>
+                <w:szCs w:val="20"/>
+              </w:rPr>
+              <w:t>Est:</w:t>
+            </w:r>
+            <w:r>
+              <w:rPr>
+                <w:b/>
+                <w:sz w:val="24"/>
+                <w:szCs w:val="20"/>
+              </w:rPr>
+              <w:t xml:space="preserve"> </w:t>
+            </w:r>
+            <w:r>
+              <w:rPr>
+                <w:b/>
+                <w:sz w:val="24"/>
+                <w:szCs w:val="20"/>
+              </w:rPr>
+              <w:t/>
+            </w:r>
+          </w:p>
+        </w:tc>
+        <w:tc>
+          <w:tcPr>
+            <w:tcW w:w="965" w:type="dxa"/>
+            <w:shd w:val="clear" w:color="auto" w:fill="auto"/>
+            <w:vAlign w:val="center"/>
+          </w:tcPr>
+          <w:p>
+            <w:pPr>
+              <w:spacing w:before="60" w:after="60" w:line="240" w:lineRule="auto"/>
+              <w:rPr>
+                <w:b/>
+                <w:sz w:val="24"/>
+                <w:szCs w:val="20"/>
+              </w:rPr>
+            </w:pPr>
+            <w:r>
+              <w:rPr>
+                <w:b/>
+                <w:sz w:val="24"/>
+                <w:szCs w:val="20"/>
+              </w:rPr>
+              <w:t xml:space="preserve">Act: </w:t>
+            </w:r>
+            <w:r>
+              <w:rPr>
+                <w:b/>
+                <w:sz w:val="24"/>
+                <w:szCs w:val="20"/>
+              </w:rPr>
+              <w:t/>
+            </w:r>
+          </w:p>
+        </w:tc>
+      </w:tr>
+    </w:tbl>
+    <w:p>
+      <w:pPr>
+        <w:spacing w:after="0" w:line="240" w:lineRule="auto"/>
+        <w:rPr>
+          <w:b/>
+          <w:sz w:val="20"/>
+          <w:szCs w:val="20"/>
+        </w:rPr>
+      </w:pPr>
+    </w:p>
+    <w:p>
+      <w:pPr>
+        <w:spacing w:after="0" w:line="240" w:lineRule="auto"/>
+        <w:rPr>
+          <w:b/>
+          <w:sz w:val="44"/>
+          <w:szCs w:val="20"/>
+        </w:rPr>
+      </w:pPr>
+      <w:r>
+        <w:rPr>
+          <w:b/>
+          <w:sz w:val="44"/>
+          <w:szCs w:val="20"/>
+        </w:rPr>
+        <w:t>Copy Home Template for Show Issues Page in order to keep links  Replace body content with:  Title: Electric Mayhem Issues  ul for list of issues    link that reads "Home" will navigate to home.html.</w:t>
+      </w:r>
+      <w:bookmarkStart w:id="0" w:name="_GoBack"/>
+      <w:bookmarkEnd w:id="0"/>
+    </w:p>
+    <w:sectPr>
+      <w:headerReference w:type="even" r:id="rId13"/>
+      <w:headerReference w:type="default" r:id="rId14"/>
+      <w:footerReference w:type="default" r:id="rId15"/>
+      <w:headerReference w:type="first" r:id="rId16"/>
+      <w:pgSz w:w="7200" w:h="4320" w:orient="landscape"/>
+      <w:pgMar w:top="288" w:right="288" w:bottom="180" w:left="288" w:header="0" w:footer="0" w:gutter="0"/>
+      <w:paperSrc w:first="258" w:other="258"/>
+      <w:cols w:space="720"/>
+      <w:docGrid w:linePitch="360"/>
+    </w:sectPr>
+  </w:body>
+  <w:br w:type="page"/>
+  <w:body>
+    <w:p>
+      <w:pPr>
+        <w:spacing w:after="120" w:line="240" w:lineRule="auto"/>
+        <w:rPr>
+          <w:b/>
+          <w:szCs w:val="20"/>
+        </w:rPr>
+      </w:pPr>
+      <w:r>
+        <w:rPr>
+          <w:b/>
+          <w:sz w:val="28"/>
+          <w:szCs w:val="20"/>
+        </w:rPr>
+        <w:t>FakeBot</w:t>
+      </w:r>
+      <w:r>
+        <w:rPr>
+          <w:b/>
+          <w:szCs w:val="20"/>
+        </w:rPr>
+        <w:tab/>
+      </w:r>
+      <w:r>
+        <w:rPr>
+          <w:b/>
+          <w:szCs w:val="20"/>
+        </w:rPr>
+        <w:tab/>
+      </w:r>
+      <w:r>
+        <w:rPr>
+          <w:b/>
+          <w:szCs w:val="20"/>
+        </w:rPr>
+        <w:tab/>
+      </w:r>
+      <w:r>
+        <w:rPr>
+          <w:b/>
+          <w:szCs w:val="20"/>
+        </w:rPr>
+        <w:tab/>
+      </w:r>
+      <w:r>
+        <w:rPr>
+          <w:b/>
+          <w:szCs w:val="20"/>
+        </w:rPr>
+        <w:tab/>
+      </w:r>
+      <w:r>
+        <w:rPr>
+          <w:b/>
+          <w:szCs w:val="20"/>
+        </w:rPr>
+        <w:t xml:space="preserve">   </w:t>
+      </w:r>
+      <w:r>
+        <w:rPr>
+          <w:b/>
+          <w:szCs w:val="20"/>
+        </w:rPr>
+        <w:t>FakeBusiness</w:t>
+      </w:r>
+      <w:r>
+        <w:rPr>
+          <w:b/>
+          <w:szCs w:val="20"/>
+        </w:rPr>
+        <w:t xml:space="preserve"> </w:t>
+      </w:r>
+    </w:p>
+    <w:tbl>
+      <w:tblPr>
+        <w:tblW w:w="0" w:type="auto"/>
+        <w:tblBorders>
+          <w:top w:val="single" w:sz="4" w:space="0" w:color="auto"/>
+          <w:left w:val="single" w:sz="4" w:space="0" w:color="auto"/>
+          <w:bottom w:val="single" w:sz="4" w:space="0" w:color="auto"/>
+          <w:right w:val="single" w:sz="4" w:space="0" w:color="auto"/>
+          <w:insideH w:val="single" w:sz="4" w:space="0" w:color="auto"/>
+          <w:insideV w:val="single" w:sz="4" w:space="0" w:color="auto"/>
+        </w:tblBorders>
+        <w:tblCellMar>
+          <w:left w:w="115" w:type="dxa"/>
+          <w:right w:w="115" w:type="dxa"/>
+        </w:tblCellMar>
+        <w:tblLook w:val="04A0" w:firstRow="1" w:lastRow="0" w:firstColumn="1" w:lastColumn="0" w:noHBand="0" w:noVBand="1"/>
+      </w:tblPr>
+      <w:tblGrid>
+        <w:gridCol w:w="4598"/>
+        <w:gridCol w:w="1062"/>
+        <w:gridCol w:w="954"/>
+      </w:tblGrid>
+      <w:tr>
+        <w:tc>
+          <w:tcPr>
+            <w:tcW w:w="4795" w:type="dxa"/>
+            <w:shd w:val="clear" w:color="auto" w:fill="auto"/>
+            <w:vAlign w:val="center"/>
+          </w:tcPr>
+          <w:p>
+            <w:pPr>
+              <w:spacing w:before="60" w:after="60" w:line="240" w:lineRule="auto"/>
+              <w:rPr>
+                <w:b/>
+                <w:sz w:val="24"/>
+                <w:szCs w:val="20"/>
+              </w:rPr>
+            </w:pPr>
+            <w:r>
+              <w:rPr>
+                <w:b/>
+                <w:sz w:val="24"/>
+                <w:szCs w:val="20"/>
+              </w:rPr>
+              <w:t>new issue</w:t>
+            </w:r>
+          </w:p>
+        </w:tc>
+        <w:tc>
+          <w:tcPr>
+            <w:tcW w:w="1080" w:type="dxa"/>
+            <w:shd w:val="clear" w:color="auto" w:fill="auto"/>
+            <w:vAlign w:val="center"/>
+          </w:tcPr>
+          <w:p>
+            <w:pPr>
+              <w:spacing w:before="60" w:after="60" w:line="240" w:lineRule="auto"/>
+              <w:rPr>
+                <w:b/>
+                <w:sz w:val="24"/>
+                <w:szCs w:val="20"/>
+              </w:rPr>
+            </w:pPr>
+            <w:r>
+              <w:rPr>
+                <w:b/>
+                <w:sz w:val="24"/>
+                <w:szCs w:val="20"/>
+              </w:rPr>
+              <w:t>Est:</w:t>
+            </w:r>
+            <w:r>
+              <w:rPr>
+                <w:b/>
+                <w:sz w:val="24"/>
+                <w:szCs w:val="20"/>
+              </w:rPr>
+              <w:t xml:space="preserve"> </w:t>
+            </w:r>
+            <w:r>
+              <w:rPr>
+                <w:b/>
+                <w:sz w:val="24"/>
+                <w:szCs w:val="20"/>
+              </w:rPr>
+              <w:t/>
+            </w:r>
+          </w:p>
+        </w:tc>
+        <w:tc>
+          <w:tcPr>
+            <w:tcW w:w="965" w:type="dxa"/>
+            <w:shd w:val="clear" w:color="auto" w:fill="auto"/>
+            <w:vAlign w:val="center"/>
+          </w:tcPr>
+          <w:p>
+            <w:pPr>
+              <w:spacing w:before="60" w:after="60" w:line="240" w:lineRule="auto"/>
+              <w:rPr>
+                <w:b/>
+                <w:sz w:val="24"/>
+                <w:szCs w:val="20"/>
+              </w:rPr>
+            </w:pPr>
+            <w:r>
+              <w:rPr>
+                <w:b/>
+                <w:sz w:val="24"/>
+                <w:szCs w:val="20"/>
+              </w:rPr>
+              <w:t xml:space="preserve">Act: </w:t>
+            </w:r>
+            <w:r>
+              <w:rPr>
+                <w:b/>
+                <w:sz w:val="24"/>
+                <w:szCs w:val="20"/>
+              </w:rPr>
+              <w:t/>
+            </w:r>
+          </w:p>
+        </w:tc>
+      </w:tr>
+    </w:tbl>
+    <w:p>
+      <w:pPr>
+        <w:spacing w:after="0" w:line="240" w:lineRule="auto"/>
+        <w:rPr>
+          <w:b/>
+          <w:sz w:val="20"/>
+          <w:szCs w:val="20"/>
+        </w:rPr>
+      </w:pPr>
+    </w:p>
+    <w:p>
+      <w:pPr>
+        <w:spacing w:after="0" w:line="240" w:lineRule="auto"/>
+        <w:rPr>
+          <w:b/>
+          <w:sz w:val="44"/>
+          <w:szCs w:val="20"/>
+        </w:rPr>
+      </w:pPr>
+      <w:r>
+        <w:rPr>
+          <w:b/>
+          <w:sz w:val="44"/>
+          <w:szCs w:val="20"/>
+        </w:rPr>
         <w:t>this is the new issue</w:t>
+      </w:r>
+      <w:bookmarkStart w:id="0" w:name="_GoBack"/>
+      <w:bookmarkEnd w:id="0"/>
+    </w:p>
+    <w:sectPr>
+      <w:headerReference w:type="even" r:id="rId13"/>
+      <w:headerReference w:type="default" r:id="rId14"/>
+      <w:footerReference w:type="default" r:id="rId15"/>
+      <w:headerReference w:type="first" r:id="rId16"/>
+      <w:pgSz w:w="7200" w:h="4320" w:orient="landscape"/>
+      <w:pgMar w:top="288" w:right="288" w:bottom="180" w:left="288" w:header="0" w:footer="0" w:gutter="0"/>
+      <w:paperSrc w:first="258" w:other="258"/>
+      <w:cols w:space="720"/>
+      <w:docGrid w:linePitch="360"/>
+    </w:sectPr>
+  </w:body>
+  <w:br w:type="page"/>
+  <w:body>
+    <w:p>
+      <w:pPr>
+        <w:spacing w:after="120" w:line="240" w:lineRule="auto"/>
+        <w:rPr>
+          <w:b/>
+          <w:szCs w:val="20"/>
+        </w:rPr>
+      </w:pPr>
+      <w:r>
+        <w:rPr>
+          <w:b/>
+          <w:sz w:val="28"/>
+          <w:szCs w:val="20"/>
+        </w:rPr>
+        <w:t>FakeBot</w:t>
+      </w:r>
+      <w:r>
+        <w:rPr>
+          <w:b/>
+          <w:szCs w:val="20"/>
+        </w:rPr>
+        <w:tab/>
+      </w:r>
+      <w:r>
+        <w:rPr>
+          <w:b/>
+          <w:szCs w:val="20"/>
+        </w:rPr>
+        <w:tab/>
+      </w:r>
+      <w:r>
+        <w:rPr>
+          <w:b/>
+          <w:szCs w:val="20"/>
+        </w:rPr>
+        <w:tab/>
+      </w:r>
+      <w:r>
+        <w:rPr>
+          <w:b/>
+          <w:szCs w:val="20"/>
+        </w:rPr>
+        <w:tab/>
+      </w:r>
+      <w:r>
+        <w:rPr>
+          <w:b/>
+          <w:szCs w:val="20"/>
+        </w:rPr>
+        <w:tab/>
+      </w:r>
+      <w:r>
+        <w:rPr>
+          <w:b/>
+          <w:szCs w:val="20"/>
+        </w:rPr>
+        <w:t xml:space="preserve">   </w:t>
+      </w:r>
+      <w:r>
+        <w:rPr>
+          <w:b/>
+          <w:szCs w:val="20"/>
+        </w:rPr>
+        <w:t>FakeBusiness</w:t>
+      </w:r>
+      <w:r>
+        <w:rPr>
+          <w:b/>
+          <w:szCs w:val="20"/>
+        </w:rPr>
+        <w:t xml:space="preserve"> </w:t>
+      </w:r>
+    </w:p>
+    <w:tbl>
+      <w:tblPr>
+        <w:tblW w:w="0" w:type="auto"/>
+        <w:tblBorders>
+          <w:top w:val="single" w:sz="4" w:space="0" w:color="auto"/>
+          <w:left w:val="single" w:sz="4" w:space="0" w:color="auto"/>
+          <w:bottom w:val="single" w:sz="4" w:space="0" w:color="auto"/>
+          <w:right w:val="single" w:sz="4" w:space="0" w:color="auto"/>
+          <w:insideH w:val="single" w:sz="4" w:space="0" w:color="auto"/>
+          <w:insideV w:val="single" w:sz="4" w:space="0" w:color="auto"/>
+        </w:tblBorders>
+        <w:tblCellMar>
+          <w:left w:w="115" w:type="dxa"/>
+          <w:right w:w="115" w:type="dxa"/>
+        </w:tblCellMar>
+        <w:tblLook w:val="04A0" w:firstRow="1" w:lastRow="0" w:firstColumn="1" w:lastColumn="0" w:noHBand="0" w:noVBand="1"/>
+      </w:tblPr>
+      <w:tblGrid>
+        <w:gridCol w:w="4598"/>
+        <w:gridCol w:w="1062"/>
+        <w:gridCol w:w="954"/>
+      </w:tblGrid>
+      <w:tr>
+        <w:tc>
+          <w:tcPr>
+            <w:tcW w:w="4795" w:type="dxa"/>
+            <w:shd w:val="clear" w:color="auto" w:fill="auto"/>
+            <w:vAlign w:val="center"/>
+          </w:tcPr>
+          <w:p>
+            <w:pPr>
+              <w:spacing w:before="60" w:after="60" w:line="240" w:lineRule="auto"/>
+              <w:rPr>
+                <w:b/>
+                <w:sz w:val="24"/>
+                <w:szCs w:val="20"/>
+              </w:rPr>
+            </w:pPr>
+            <w:r>
+              <w:rPr>
+                <w:b/>
+                <w:sz w:val="24"/>
+                <w:szCs w:val="20"/>
+              </w:rPr>
+              <w:t>Test 2</w:t>
+            </w:r>
+          </w:p>
+        </w:tc>
+        <w:tc>
+          <w:tcPr>
+            <w:tcW w:w="1080" w:type="dxa"/>
+            <w:shd w:val="clear" w:color="auto" w:fill="auto"/>
+            <w:vAlign w:val="center"/>
+          </w:tcPr>
+          <w:p>
+            <w:pPr>
+              <w:spacing w:before="60" w:after="60" w:line="240" w:lineRule="auto"/>
+              <w:rPr>
+                <w:b/>
+                <w:sz w:val="24"/>
+                <w:szCs w:val="20"/>
+              </w:rPr>
+            </w:pPr>
+            <w:r>
+              <w:rPr>
+                <w:b/>
+                <w:sz w:val="24"/>
+                <w:szCs w:val="20"/>
+              </w:rPr>
+              <w:t>Est:</w:t>
+            </w:r>
+            <w:r>
+              <w:rPr>
+                <w:b/>
+                <w:sz w:val="24"/>
+                <w:szCs w:val="20"/>
+              </w:rPr>
+              <w:t xml:space="preserve"> </w:t>
+            </w:r>
+            <w:r>
+              <w:rPr>
+                <w:b/>
+                <w:sz w:val="24"/>
+                <w:szCs w:val="20"/>
+              </w:rPr>
+              <w:t>4</w:t>
+            </w:r>
+          </w:p>
+        </w:tc>
+        <w:tc>
+          <w:tcPr>
+            <w:tcW w:w="965" w:type="dxa"/>
+            <w:shd w:val="clear" w:color="auto" w:fill="auto"/>
+            <w:vAlign w:val="center"/>
+          </w:tcPr>
+          <w:p>
+            <w:pPr>
+              <w:spacing w:before="60" w:after="60" w:line="240" w:lineRule="auto"/>
+              <w:rPr>
+                <w:b/>
+                <w:sz w:val="24"/>
+                <w:szCs w:val="20"/>
+              </w:rPr>
+            </w:pPr>
+            <w:r>
+              <w:rPr>
+                <w:b/>
+                <w:sz w:val="24"/>
+                <w:szCs w:val="20"/>
+              </w:rPr>
+              <w:t xml:space="preserve">Act: </w:t>
+            </w:r>
+            <w:r>
+              <w:rPr>
+                <w:b/>
+                <w:sz w:val="24"/>
+                <w:szCs w:val="20"/>
+              </w:rPr>
+              <w:t>4</w:t>
+            </w:r>
+          </w:p>
+        </w:tc>
+      </w:tr>
+    </w:tbl>
+    <w:p>
+      <w:pPr>
+        <w:spacing w:after="0" w:line="240" w:lineRule="auto"/>
+        <w:rPr>
+          <w:b/>
+          <w:sz w:val="20"/>
+          <w:szCs w:val="20"/>
+        </w:rPr>
+      </w:pPr>
+    </w:p>
+    <w:p>
+      <w:pPr>
+        <w:spacing w:after="0" w:line="240" w:lineRule="auto"/>
+        <w:rPr>
+          <w:b/>
+          <w:sz w:val="44"/>
+          <w:szCs w:val="20"/>
+        </w:rPr>
+      </w:pPr>
+      <w:r>
+        <w:rPr>
+          <w:b/>
+          <w:sz w:val="44"/>
+          <w:szCs w:val="20"/>
+        </w:rPr>
+        <w:t>Description: Jordan doesn't like to write out the words "estimate" or "actual"</w:t>
+      </w:r>
+      <w:bookmarkStart w:id="0" w:name="_GoBack"/>
+      <w:bookmarkEnd w:id="0"/>
+    </w:p>
+    <w:sectPr>
+      <w:headerReference w:type="even" r:id="rId13"/>
+      <w:headerReference w:type="default" r:id="rId14"/>
+      <w:footerReference w:type="default" r:id="rId15"/>
+      <w:headerReference w:type="first" r:id="rId16"/>
+      <w:pgSz w:w="7200" w:h="4320" w:orient="landscape"/>
+      <w:pgMar w:top="288" w:right="288" w:bottom="180" w:left="288" w:header="0" w:footer="0" w:gutter="0"/>
+      <w:paperSrc w:first="258" w:other="258"/>
+      <w:cols w:space="720"/>
+      <w:docGrid w:linePitch="360"/>
+    </w:sectPr>
+  </w:body>
+  <w:br w:type="page"/>
+  <w:body>
+    <w:p>
+      <w:pPr>
+        <w:spacing w:after="120" w:line="240" w:lineRule="auto"/>
+        <w:rPr>
+          <w:b/>
+          <w:szCs w:val="20"/>
+        </w:rPr>
+      </w:pPr>
+      <w:r>
+        <w:rPr>
+          <w:b/>
+          <w:sz w:val="28"/>
+          <w:szCs w:val="20"/>
+        </w:rPr>
+        <w:t>FakeBot</w:t>
+      </w:r>
+      <w:r>
+        <w:rPr>
+          <w:b/>
+          <w:szCs w:val="20"/>
+        </w:rPr>
+        <w:tab/>
+      </w:r>
+      <w:r>
+        <w:rPr>
+          <w:b/>
+          <w:szCs w:val="20"/>
+        </w:rPr>
+        <w:tab/>
+      </w:r>
+      <w:r>
+        <w:rPr>
+          <w:b/>
+          <w:szCs w:val="20"/>
+        </w:rPr>
+        <w:tab/>
+      </w:r>
+      <w:r>
+        <w:rPr>
+          <w:b/>
+          <w:szCs w:val="20"/>
+        </w:rPr>
+        <w:tab/>
+      </w:r>
+      <w:r>
+        <w:rPr>
+          <w:b/>
+          <w:szCs w:val="20"/>
+        </w:rPr>
+        <w:tab/>
+      </w:r>
+      <w:r>
+        <w:rPr>
+          <w:b/>
+          <w:szCs w:val="20"/>
+        </w:rPr>
+        <w:t xml:space="preserve">   </w:t>
+      </w:r>
+      <w:r>
+        <w:rPr>
+          <w:b/>
+          <w:szCs w:val="20"/>
+        </w:rPr>
+        <w:t>FakeBusiness</w:t>
+      </w:r>
+      <w:r>
+        <w:rPr>
+          <w:b/>
+          <w:szCs w:val="20"/>
+        </w:rPr>
+        <w:t xml:space="preserve"> </w:t>
+      </w:r>
+    </w:p>
+    <w:tbl>
+      <w:tblPr>
+        <w:tblW w:w="0" w:type="auto"/>
+        <w:tblBorders>
+          <w:top w:val="single" w:sz="4" w:space="0" w:color="auto"/>
+          <w:left w:val="single" w:sz="4" w:space="0" w:color="auto"/>
+          <w:bottom w:val="single" w:sz="4" w:space="0" w:color="auto"/>
+          <w:right w:val="single" w:sz="4" w:space="0" w:color="auto"/>
+          <w:insideH w:val="single" w:sz="4" w:space="0" w:color="auto"/>
+          <w:insideV w:val="single" w:sz="4" w:space="0" w:color="auto"/>
+        </w:tblBorders>
+        <w:tblCellMar>
+          <w:left w:w="115" w:type="dxa"/>
+          <w:right w:w="115" w:type="dxa"/>
+        </w:tblCellMar>
+        <w:tblLook w:val="04A0" w:firstRow="1" w:lastRow="0" w:firstColumn="1" w:lastColumn="0" w:noHBand="0" w:noVBand="1"/>
+      </w:tblPr>
+      <w:tblGrid>
+        <w:gridCol w:w="4598"/>
+        <w:gridCol w:w="1062"/>
+        <w:gridCol w:w="954"/>
+      </w:tblGrid>
+      <w:tr>
+        <w:tc>
+          <w:tcPr>
+            <w:tcW w:w="4795" w:type="dxa"/>
+            <w:shd w:val="clear" w:color="auto" w:fill="auto"/>
+            <w:vAlign w:val="center"/>
+          </w:tcPr>
+          <w:p>
+            <w:pPr>
+              <w:spacing w:before="60" w:after="60" w:line="240" w:lineRule="auto"/>
+              <w:rPr>
+                <w:b/>
+                <w:sz w:val="24"/>
+                <w:szCs w:val="20"/>
+              </w:rPr>
+            </w:pPr>
+            <w:r>
+              <w:rPr>
+                <w:b/>
+                <w:sz w:val="24"/>
+                <w:szCs w:val="20"/>
+              </w:rPr>
+              <w:t>Test Issue 1</w:t>
+            </w:r>
+          </w:p>
+        </w:tc>
+        <w:tc>
+          <w:tcPr>
+            <w:tcW w:w="1080" w:type="dxa"/>
+            <w:shd w:val="clear" w:color="auto" w:fill="auto"/>
+            <w:vAlign w:val="center"/>
+          </w:tcPr>
+          <w:p>
+            <w:pPr>
+              <w:spacing w:before="60" w:after="60" w:line="240" w:lineRule="auto"/>
+              <w:rPr>
+                <w:b/>
+                <w:sz w:val="24"/>
+                <w:szCs w:val="20"/>
+              </w:rPr>
+            </w:pPr>
+            <w:r>
+              <w:rPr>
+                <w:b/>
+                <w:sz w:val="24"/>
+                <w:szCs w:val="20"/>
+              </w:rPr>
+              <w:t>Est:</w:t>
+            </w:r>
+            <w:r>
+              <w:rPr>
+                <w:b/>
+                <w:sz w:val="24"/>
+                <w:szCs w:val="20"/>
+              </w:rPr>
+              <w:t xml:space="preserve"> </w:t>
+            </w:r>
+            <w:r>
+              <w:rPr>
+                <w:b/>
+                <w:sz w:val="24"/>
+                <w:szCs w:val="20"/>
+              </w:rPr>
+              <w:t>2</w:t>
+            </w:r>
+          </w:p>
+        </w:tc>
+        <w:tc>
+          <w:tcPr>
+            <w:tcW w:w="965" w:type="dxa"/>
+            <w:shd w:val="clear" w:color="auto" w:fill="auto"/>
+            <w:vAlign w:val="center"/>
+          </w:tcPr>
+          <w:p>
+            <w:pPr>
+              <w:spacing w:before="60" w:after="60" w:line="240" w:lineRule="auto"/>
+              <w:rPr>
+                <w:b/>
+                <w:sz w:val="24"/>
+                <w:szCs w:val="20"/>
+              </w:rPr>
+            </w:pPr>
+            <w:r>
+              <w:rPr>
+                <w:b/>
+                <w:sz w:val="24"/>
+                <w:szCs w:val="20"/>
+              </w:rPr>
+              <w:t xml:space="preserve">Act: </w:t>
+            </w:r>
+            <w:r>
+              <w:rPr>
+                <w:b/>
+                <w:sz w:val="24"/>
+                <w:szCs w:val="20"/>
+              </w:rPr>
+              <w:t/>
+            </w:r>
+          </w:p>
+        </w:tc>
+      </w:tr>
+    </w:tbl>
+    <w:p>
+      <w:pPr>
+        <w:spacing w:after="0" w:line="240" w:lineRule="auto"/>
+        <w:rPr>
+          <w:b/>
+          <w:sz w:val="20"/>
+          <w:szCs w:val="20"/>
+        </w:rPr>
+      </w:pPr>
+    </w:p>
+    <w:p>
+      <w:pPr>
+        <w:spacing w:after="0" w:line="240" w:lineRule="auto"/>
+        <w:rPr>
+          <w:b/>
+          <w:sz w:val="44"/>
+          <w:szCs w:val="20"/>
+        </w:rPr>
+      </w:pPr>
+      <w:r>
+        <w:rPr>
+          <w:b/>
+          <w:sz w:val="44"/>
+          <w:szCs w:val="20"/>
+        </w:rPr>
+        <w:t>Description: Super realistic card, about fruits.</w:t>
       </w:r>
       <w:bookmarkStart w:id="0" w:name="_GoBack"/>
       <w:bookmarkEnd w:id="0"/>

</xml_diff>